<commit_message>
Commit by darko , dodata 1.3 tacka
</commit_message>
<xml_diff>
--- a/Sistem za upravljanje bioskopom1.docx
+++ b/Sistem za upravljanje bioskopom1.docx
@@ -195,14 +195,7 @@
         <w:rPr>
           <w:lang w:val="sr-Latn-RS"/>
         </w:rPr>
-        <w:t xml:space="preserve">Softver bi trebalo da ima naziv MyCinema. Trebalo bi da omoguci korisniku da napravi svoj nalog koji bi mu omogucio da skuplja loyality </w:t>
-      </w:r>
-      <w:r>
-        <w:rPr>
-          <w:lang w:val="sr-Latn-RS"/>
-        </w:rPr>
-        <w:lastRenderedPageBreak/>
-        <w:t>poene, daje recenzije projekcijama koje je gledao kod nas, glasa i daje predloge za projekcije koje bi gledao sledeceg meseca, ima uvid u projekcije koje su u planu tokom trenutnog meseca, vidi akcije koje mu loyality poeni omoguciju, uvid za svaki grad u kome se nalazimo.</w:t>
+        <w:t>Softver bi trebalo da ima naziv MyCinema. Trebalo bi da omoguci korisniku da napravi svoj nalog koji bi mu omogucio da skuplja loyality poene, daje recenzije projekcijama koje je gledao kod nas, glasa i daje predloge za projekcije koje bi gledao sledeceg meseca, ima uvid u projekcije koje su u planu tokom trenutnog meseca, vidi akcije koje mu loyality poeni omoguciju, uvid za svaki grad u kome se nalazimo.</w:t>
       </w:r>
     </w:p>
     <w:p>
@@ -288,7 +281,14 @@
         <w:rPr>
           <w:lang w:val="sr-Latn-RS"/>
         </w:rPr>
-        <w:t xml:space="preserve"> trebalo da</w:t>
+        <w:t xml:space="preserve"> </w:t>
+      </w:r>
+      <w:r>
+        <w:rPr>
+          <w:lang w:val="sr-Latn-RS"/>
+        </w:rPr>
+        <w:lastRenderedPageBreak/>
+        <w:t>trebalo da</w:t>
       </w:r>
       <w:r>
         <w:rPr>
@@ -353,6 +353,95 @@
     </w:p>
     <w:p>
       <w:pPr>
+        <w:rPr>
+          <w:lang w:val="sr-Latn-RS"/>
+        </w:rPr>
+      </w:pPr>
+      <w:r>
+        <w:rPr>
+          <w:lang w:val="sr-Latn-RS"/>
+        </w:rPr>
+        <w:t>User interfejs:</w:t>
+      </w:r>
+      <w:bookmarkStart w:id="6" w:name="_GoBack"/>
+      <w:bookmarkEnd w:id="6"/>
+    </w:p>
+    <w:p>
+      <w:pPr>
+        <w:rPr>
+          <w:lang w:val="sr-Latn-RS"/>
+        </w:rPr>
+      </w:pPr>
+    </w:p>
+    <w:p>
+      <w:pPr>
+        <w:rPr>
+          <w:lang w:val="sr-Latn-RS"/>
+        </w:rPr>
+      </w:pPr>
+      <w:r>
+        <w:rPr>
+          <w:noProof/>
+        </w:rPr>
+        <w:drawing>
+          <wp:inline distT="0" distB="0" distL="0" distR="0" wp14:anchorId="2370FCC4" wp14:editId="7D271AC4">
+            <wp:extent cx="5943600" cy="2014625"/>
+            <wp:effectExtent l="0" t="0" r="0" b="5080"/>
+            <wp:docPr id="3" name="Picture 3" descr="https://cdn.discordapp.com/attachments/1243464954019840073/1304463645819928667/SS.png?ex=672f7bf0&amp;is=672e2a70&amp;hm=06ac96112f021cd855b3f41f5b656080315d2941cdd99df37a0ec864b8e35f3d&amp;="/>
+            <wp:cNvGraphicFramePr>
+              <a:graphicFrameLocks xmlns:a="http://schemas.openxmlformats.org/drawingml/2006/main" noChangeAspect="1"/>
+            </wp:cNvGraphicFramePr>
+            <a:graphic xmlns:a="http://schemas.openxmlformats.org/drawingml/2006/main">
+              <a:graphicData uri="http://schemas.openxmlformats.org/drawingml/2006/picture">
+                <pic:pic xmlns:pic="http://schemas.openxmlformats.org/drawingml/2006/picture">
+                  <pic:nvPicPr>
+                    <pic:cNvPr id="0" name="Picture 1" descr="https://cdn.discordapp.com/attachments/1243464954019840073/1304463645819928667/SS.png?ex=672f7bf0&amp;is=672e2a70&amp;hm=06ac96112f021cd855b3f41f5b656080315d2941cdd99df37a0ec864b8e35f3d&amp;="/>
+                    <pic:cNvPicPr>
+                      <a:picLocks noChangeAspect="1" noChangeArrowheads="1"/>
+                    </pic:cNvPicPr>
+                  </pic:nvPicPr>
+                  <pic:blipFill>
+                    <a:blip r:embed="rId5">
+                      <a:extLst>
+                        <a:ext uri="{28A0092B-C50C-407E-A947-70E740481C1C}">
+                          <a14:useLocalDpi xmlns:a14="http://schemas.microsoft.com/office/drawing/2010/main" val="0"/>
+                        </a:ext>
+                      </a:extLst>
+                    </a:blip>
+                    <a:srcRect/>
+                    <a:stretch>
+                      <a:fillRect/>
+                    </a:stretch>
+                  </pic:blipFill>
+                  <pic:spPr bwMode="auto">
+                    <a:xfrm>
+                      <a:off x="0" y="0"/>
+                      <a:ext cx="5943600" cy="2014625"/>
+                    </a:xfrm>
+                    <a:prstGeom prst="rect">
+                      <a:avLst/>
+                    </a:prstGeom>
+                    <a:noFill/>
+                    <a:ln>
+                      <a:noFill/>
+                    </a:ln>
+                  </pic:spPr>
+                </pic:pic>
+              </a:graphicData>
+            </a:graphic>
+          </wp:inline>
+        </w:drawing>
+      </w:r>
+    </w:p>
+    <w:p>
+      <w:pPr>
+        <w:rPr>
+          <w:lang w:val="sr-Latn-RS"/>
+        </w:rPr>
+      </w:pPr>
+    </w:p>
+    <w:p>
+      <w:pPr>
         <w:pStyle w:val="Heading3"/>
         <w:numPr>
           <w:ilvl w:val="2"/>
@@ -363,15 +452,14 @@
           <w:lang w:val="sr-Latn-RS"/>
         </w:rPr>
       </w:pPr>
-      <w:bookmarkStart w:id="6" w:name="_Toc181906946"/>
-      <w:r>
-        <w:rPr>
-          <w:lang w:val="sr-Latn-RS"/>
-        </w:rPr>
-        <w:lastRenderedPageBreak/>
+      <w:bookmarkStart w:id="7" w:name="_Toc181906946"/>
+      <w:r>
+        <w:rPr>
+          <w:lang w:val="sr-Latn-RS"/>
+        </w:rPr>
         <w:t>Karakteristike korisnika</w:t>
       </w:r>
-      <w:bookmarkEnd w:id="6"/>
+      <w:bookmarkEnd w:id="7"/>
     </w:p>
     <w:p>
       <w:pPr>
@@ -439,14 +527,14 @@
           <w:lang w:val="sr-Cyrl-RS"/>
         </w:rPr>
       </w:pPr>
-      <w:bookmarkStart w:id="7" w:name="_Toc181906947"/>
+      <w:bookmarkStart w:id="8" w:name="_Toc181906947"/>
       <w:r>
         <w:rPr>
           <w:lang w:val="sr-Latn-RS"/>
         </w:rPr>
         <w:t>Ogranicenja</w:t>
       </w:r>
-      <w:bookmarkEnd w:id="7"/>
+      <w:bookmarkEnd w:id="8"/>
     </w:p>
     <w:p>
       <w:pPr>
@@ -473,14 +561,14 @@
           <w:lang w:val="sr-Latn-RS"/>
         </w:rPr>
       </w:pPr>
-      <w:bookmarkStart w:id="8" w:name="_Toc181906948"/>
+      <w:bookmarkStart w:id="9" w:name="_Toc181906948"/>
       <w:r>
         <w:rPr>
           <w:lang w:val="sr-Latn-RS"/>
         </w:rPr>
         <w:t>Definicije</w:t>
       </w:r>
-      <w:bookmarkEnd w:id="8"/>
+      <w:bookmarkEnd w:id="9"/>
     </w:p>
     <w:p>
       <w:pPr>
@@ -526,7 +614,7 @@
           <w:lang w:val="sr-Latn-RS"/>
         </w:rPr>
       </w:pPr>
-      <w:bookmarkStart w:id="9" w:name="_Toc181906949"/>
+      <w:bookmarkStart w:id="10" w:name="_Toc181906949"/>
       <w:r>
         <w:rPr>
           <w:lang w:val="sr-Latn-RS"/>
@@ -534,7 +622,7 @@
         <w:lastRenderedPageBreak/>
         <w:t>Reference</w:t>
       </w:r>
-      <w:bookmarkEnd w:id="9"/>
+      <w:bookmarkEnd w:id="10"/>
     </w:p>
     <w:p>
       <w:pPr>
@@ -620,11 +708,11 @@
           <w:numId w:val="1"/>
         </w:numPr>
       </w:pPr>
-      <w:bookmarkStart w:id="10" w:name="_Toc181906950"/>
+      <w:bookmarkStart w:id="11" w:name="_Toc181906950"/>
       <w:r>
         <w:t>Specifikacije zahteva</w:t>
       </w:r>
-      <w:bookmarkEnd w:id="10"/>
+      <w:bookmarkEnd w:id="11"/>
     </w:p>
     <w:p>
       <w:pPr>
@@ -1044,7 +1132,6 @@
         <w:rPr>
           <w:lang w:val="sr-Latn-RS"/>
         </w:rPr>
-        <w:lastRenderedPageBreak/>
         <w:t>Sistem za recenzije</w:t>
       </w:r>
       <w:r>
@@ -1175,6 +1262,7 @@
     </w:p>
     <w:p>
       <w:r>
+        <w:lastRenderedPageBreak/>
         <w:t>3. Interfejs za CRM( Customer Relationship Management) radi prikupljanja podataka o korisnicima I mogucnosti analitke radi  pruzanja personalizovanog sadrzaja korisnicima na osnovu njihovih interesovanja.</w:t>
       </w:r>
     </w:p>
@@ -1189,7 +1277,7 @@
       </w:r>
     </w:p>
     <w:p>
-      <w:bookmarkStart w:id="11" w:name="_Toc181906951"/>
+      <w:bookmarkStart w:id="12" w:name="_Toc181906951"/>
     </w:p>
     <w:p>
       <w:pPr>
@@ -1202,10 +1290,9 @@
         <w:rPr>
           <w:lang w:val="sr-Latn-RS"/>
         </w:rPr>
-        <w:lastRenderedPageBreak/>
         <w:t>3.2 Funkcije</w:t>
       </w:r>
-      <w:bookmarkEnd w:id="11"/>
+      <w:bookmarkEnd w:id="12"/>
     </w:p>
     <w:p>
       <w:pPr>
@@ -1241,7 +1328,7 @@
                     <pic:cNvPicPr/>
                   </pic:nvPicPr>
                   <pic:blipFill>
-                    <a:blip r:embed="rId5">
+                    <a:blip r:embed="rId6">
                       <a:extLst>
                         <a:ext uri="{28A0092B-C50C-407E-A947-70E740481C1C}">
                           <a14:useLocalDpi xmlns:a14="http://schemas.microsoft.com/office/drawing/2010/main" val="0"/>
@@ -1318,6 +1405,7 @@
         <w:rPr>
           <w:lang w:val="sr-Latn-RS"/>
         </w:rPr>
+        <w:lastRenderedPageBreak/>
         <w:t>Prikaz funkcija korisnika:</w:t>
       </w:r>
     </w:p>
@@ -1338,7 +1426,6 @@
         <w:rPr>
           <w:noProof/>
         </w:rPr>
-        <w:lastRenderedPageBreak/>
         <w:drawing>
           <wp:inline distT="0" distB="0" distL="0" distR="0" wp14:anchorId="0EFDB63D" wp14:editId="1896522E">
             <wp:extent cx="6553200" cy="4867275"/>
@@ -1355,7 +1442,7 @@
                     <pic:cNvPicPr/>
                   </pic:nvPicPr>
                   <pic:blipFill>
-                    <a:blip r:embed="rId6"/>
+                    <a:blip r:embed="rId7"/>
                     <a:stretch>
                       <a:fillRect/>
                     </a:stretch>
@@ -1375,7 +1462,7 @@
           </wp:inline>
         </w:drawing>
       </w:r>
-      <w:bookmarkStart w:id="12" w:name="_Toc181906952"/>
+      <w:bookmarkStart w:id="13" w:name="_Toc181906952"/>
     </w:p>
     <w:p>
       <w:pPr>
@@ -1402,7 +1489,7 @@
         </w:rPr>
         <w:t>Pogodnost za upotrebu</w:t>
       </w:r>
-      <w:bookmarkEnd w:id="12"/>
+      <w:bookmarkEnd w:id="13"/>
     </w:p>
     <w:p>
       <w:pPr>
@@ -1535,49 +1622,49 @@
         <w:rPr>
           <w:lang w:val="sr-Latn-RS"/>
         </w:rPr>
+        <w:t>- Jednostavno upravljanje rezervacijama.</w:t>
+      </w:r>
+    </w:p>
+    <w:p>
+      <w:pPr>
+        <w:jc w:val="both"/>
+        <w:rPr>
+          <w:lang w:val="sr-Latn-RS"/>
+        </w:rPr>
+      </w:pPr>
+      <w:r>
+        <w:rPr>
+          <w:lang w:val="sr-Latn-RS"/>
+        </w:rPr>
+        <w:t>- Sigurno online placanje.</w:t>
+      </w:r>
+    </w:p>
+    <w:p>
+      <w:pPr>
+        <w:jc w:val="both"/>
+        <w:rPr>
+          <w:lang w:val="sr-Latn-RS"/>
+        </w:rPr>
+      </w:pPr>
+      <w:r>
+        <w:rPr>
+          <w:lang w:val="sr-Latn-RS"/>
+        </w:rPr>
+        <w:t>- Loyalty sistem koji nagradjuje stalne korisnike.</w:t>
+      </w:r>
+    </w:p>
+    <w:p>
+      <w:pPr>
+        <w:jc w:val="both"/>
+        <w:rPr>
+          <w:lang w:val="sr-Latn-RS"/>
+        </w:rPr>
+      </w:pPr>
+      <w:r>
+        <w:rPr>
+          <w:lang w:val="sr-Latn-RS"/>
+        </w:rPr>
         <w:lastRenderedPageBreak/>
-        <w:t>- Jednostavno upravljanje rezervacijama.</w:t>
-      </w:r>
-    </w:p>
-    <w:p>
-      <w:pPr>
-        <w:jc w:val="both"/>
-        <w:rPr>
-          <w:lang w:val="sr-Latn-RS"/>
-        </w:rPr>
-      </w:pPr>
-      <w:r>
-        <w:rPr>
-          <w:lang w:val="sr-Latn-RS"/>
-        </w:rPr>
-        <w:t>- Sigurno online placanje.</w:t>
-      </w:r>
-    </w:p>
-    <w:p>
-      <w:pPr>
-        <w:jc w:val="both"/>
-        <w:rPr>
-          <w:lang w:val="sr-Latn-RS"/>
-        </w:rPr>
-      </w:pPr>
-      <w:r>
-        <w:rPr>
-          <w:lang w:val="sr-Latn-RS"/>
-        </w:rPr>
-        <w:t>- Loyalty sistem koji nagradjuje stalne korisnike.</w:t>
-      </w:r>
-    </w:p>
-    <w:p>
-      <w:pPr>
-        <w:jc w:val="both"/>
-        <w:rPr>
-          <w:lang w:val="sr-Latn-RS"/>
-        </w:rPr>
-      </w:pPr>
-      <w:r>
-        <w:rPr>
-          <w:lang w:val="sr-Latn-RS"/>
-        </w:rPr>
         <w:t>- Podrska na vise jezika.</w:t>
       </w:r>
     </w:p>
@@ -1643,14 +1730,14 @@
           <w:lang w:val="sr-Latn-RS"/>
         </w:rPr>
       </w:pPr>
-      <w:bookmarkStart w:id="13" w:name="_Toc181906953"/>
+      <w:bookmarkStart w:id="14" w:name="_Toc181906953"/>
       <w:r>
         <w:rPr>
           <w:lang w:val="sr-Latn-RS"/>
         </w:rPr>
         <w:t>3.4 Zahtevane performanse</w:t>
       </w:r>
-      <w:bookmarkEnd w:id="13"/>
+      <w:bookmarkEnd w:id="14"/>
     </w:p>
     <w:p>
       <w:pPr>
@@ -1803,32 +1890,32 @@
     </w:p>
     <w:p>
       <w:r>
+        <w:t>Za početak, vršićemo redovne optimizacije koda. Distribuiraćemo dolazne zahteve na veći broj servera, kako bi smo izbegli da samo jedan server nos</w:t>
+      </w:r>
+      <w:r>
+        <w:t>i</w:t>
+      </w:r>
+      <w:r>
+        <w:t xml:space="preserve"> svu “odgovornost”. Za vreme toga, koristićemo alate za praćenje, kako bi smo izbegli preopterećenost sistema. </w:t>
+      </w:r>
+    </w:p>
+    <w:p/>
+    <w:p>
+      <w:pPr>
+        <w:pStyle w:val="Heading2"/>
+        <w:rPr>
+          <w:lang w:val="sr-Latn-RS"/>
+        </w:rPr>
+      </w:pPr>
+      <w:bookmarkStart w:id="15" w:name="_Toc181906954"/>
+      <w:r>
+        <w:rPr>
+          <w:lang w:val="sr-Latn-RS"/>
+        </w:rPr>
         <w:lastRenderedPageBreak/>
-        <w:t>Za početak, vršićemo redovne optimizacije koda. Distribuiraćemo dolazne zahteve na veći broj servera, kako bi smo izbegli da samo jedan server nos</w:t>
-      </w:r>
-      <w:r>
-        <w:t>i</w:t>
-      </w:r>
-      <w:r>
-        <w:t xml:space="preserve"> svu “odgovornost”. Za vreme toga, koristićemo alate za praćenje, kako bi smo izbegli preopterećenost sistema. </w:t>
-      </w:r>
-    </w:p>
-    <w:p/>
-    <w:p>
-      <w:pPr>
-        <w:pStyle w:val="Heading2"/>
-        <w:rPr>
-          <w:lang w:val="sr-Latn-RS"/>
-        </w:rPr>
-      </w:pPr>
-      <w:bookmarkStart w:id="14" w:name="_Toc181906954"/>
-      <w:r>
-        <w:rPr>
-          <w:lang w:val="sr-Latn-RS"/>
-        </w:rPr>
         <w:t>3.5 Zahtevi baze podataka</w:t>
       </w:r>
-      <w:bookmarkEnd w:id="14"/>
+      <w:bookmarkEnd w:id="15"/>
     </w:p>
     <w:p>
       <w:pPr>
@@ -1866,7 +1953,7 @@
                     </pic:cNvPicPr>
                   </pic:nvPicPr>
                   <pic:blipFill>
-                    <a:blip r:embed="rId7">
+                    <a:blip r:embed="rId8">
                       <a:extLst>
                         <a:ext uri="{28A0092B-C50C-407E-A947-70E740481C1C}">
                           <a14:useLocalDpi xmlns:a14="http://schemas.microsoft.com/office/drawing/2010/main" val="0"/>
@@ -1903,8 +1990,8 @@
           </wp:anchor>
         </w:drawing>
       </w:r>
-      <w:bookmarkStart w:id="15" w:name="_Toc181905235"/>
-      <w:bookmarkStart w:id="16" w:name="_Toc181906955"/>
+      <w:bookmarkStart w:id="16" w:name="_Toc181905235"/>
+      <w:bookmarkStart w:id="17" w:name="_Toc181906955"/>
     </w:p>
     <w:p>
       <w:pPr>
@@ -1927,8 +2014,8 @@
         </w:rPr>
         <w:t>3.6 Projektna ogranicenja</w:t>
       </w:r>
-      <w:bookmarkEnd w:id="15"/>
       <w:bookmarkEnd w:id="16"/>
+      <w:bookmarkEnd w:id="17"/>
     </w:p>
     <w:p>
       <w:pPr>
@@ -2042,7 +2129,6 @@
     <w:p/>
     <w:p>
       <w:r>
-        <w:lastRenderedPageBreak/>
         <w:t>Kada je u pitanju hardver, da li aplikacija ima zahtev za određeni minimalni hardver?</w:t>
       </w:r>
     </w:p>
@@ -2083,16 +2169,16 @@
           <w:lang w:val="sr-Latn-RS"/>
         </w:rPr>
       </w:pPr>
-      <w:bookmarkStart w:id="17" w:name="_Toc181905236"/>
-      <w:bookmarkStart w:id="18" w:name="_Toc181906956"/>
+      <w:bookmarkStart w:id="18" w:name="_Toc181905236"/>
+      <w:bookmarkStart w:id="19" w:name="_Toc181906956"/>
       <w:r>
         <w:rPr>
           <w:lang w:val="sr-Latn-RS"/>
         </w:rPr>
         <w:t>3.7 Sistemske karakteristike softvera</w:t>
       </w:r>
-      <w:bookmarkEnd w:id="17"/>
       <w:bookmarkEnd w:id="18"/>
+      <w:bookmarkEnd w:id="19"/>
     </w:p>
     <w:p>
       <w:pPr>
@@ -2168,26 +2254,26 @@
         <w:rPr>
           <w:lang w:val="sr-Latn-RS"/>
         </w:rPr>
+        <w:t>2. MyCinema mora biti konstantna tj. raspoloziva korisnicima u svakom trenutku</w:t>
+      </w:r>
+      <w:r>
+        <w:rPr>
+          <w:lang w:val="sr-Latn-RS"/>
+        </w:rPr>
+        <w:t>. U slucaju crashovanja odredjenih komponenti, sistem i dalje treba da bude u mogucnosti da funkcionise.</w:t>
+      </w:r>
+    </w:p>
+    <w:p>
+      <w:pPr>
+        <w:rPr>
+          <w:lang w:val="sr-Latn-RS"/>
+        </w:rPr>
+      </w:pPr>
+      <w:r>
+        <w:rPr>
+          <w:lang w:val="sr-Latn-RS"/>
+        </w:rPr>
         <w:lastRenderedPageBreak/>
-        <w:t>2. MyCinema mora biti konstantna tj. raspoloziva korisnicima u svakom trenutku</w:t>
-      </w:r>
-      <w:r>
-        <w:rPr>
-          <w:lang w:val="sr-Latn-RS"/>
-        </w:rPr>
-        <w:t>. U slucaju crashovanja odredjenih komponenti, sistem i dalje treba da bude u mogucnosti da funkcionise.</w:t>
-      </w:r>
-    </w:p>
-    <w:p>
-      <w:pPr>
-        <w:rPr>
-          <w:lang w:val="sr-Latn-RS"/>
-        </w:rPr>
-      </w:pPr>
-      <w:r>
-        <w:rPr>
-          <w:lang w:val="sr-Latn-RS"/>
-        </w:rPr>
         <w:t>3. Sistem mora biti bezbedan za korisnike zbog rukovanja sa osetljivim podacima i finansijama, pracenjem vec ustavljenih procedura i pravilnika mora da garantuje sigurnost korisnickih podataka.</w:t>
       </w:r>
     </w:p>
@@ -2277,16 +2363,16 @@
           <w:lang w:val="sr-Latn-RS"/>
         </w:rPr>
       </w:pPr>
-      <w:bookmarkStart w:id="19" w:name="_Toc181905237"/>
-      <w:bookmarkStart w:id="20" w:name="_Toc181906957"/>
+      <w:bookmarkStart w:id="20" w:name="_Toc181905237"/>
+      <w:bookmarkStart w:id="21" w:name="_Toc181906957"/>
       <w:r>
         <w:rPr>
           <w:lang w:val="sr-Latn-RS"/>
         </w:rPr>
         <w:t>3.8 Dopunske informacije</w:t>
       </w:r>
-      <w:bookmarkEnd w:id="19"/>
       <w:bookmarkEnd w:id="20"/>
+      <w:bookmarkEnd w:id="21"/>
     </w:p>
     <w:p>
       <w:pPr>
@@ -2307,8 +2393,6 @@
         </w:rPr>
         <w:t>Ljudi imaju danas sve manje vremena – pomocu aplikacije MyCinema optimizuje se proces odabira filma  i rezervacije karata. Takodje moguce je da zbog raspolozivosti slobodnog vremena ljudi da odredjenim danima dodje do formiranja guzvi u filijalama i samim tim da dodje do bottlneneckovanja (npr. zbog guzve na kasi ostale komponentne bioskopa takodje underperformuju iako sustinski ne postoji problem sa njima). Ova aplikacija bi trebalo da omoguci konstantan protok(flow) prodaje karata.</w:t>
       </w:r>
-      <w:bookmarkStart w:id="21" w:name="_GoBack"/>
-      <w:bookmarkEnd w:id="21"/>
     </w:p>
     <w:p>
       <w:pPr>

</xml_diff>

<commit_message>
Dodata tacka 4.2 i 4.3
</commit_message>
<xml_diff>
--- a/Sistem za upravljanje bioskopom1.docx
+++ b/Sistem za upravljanje bioskopom1.docx
@@ -2767,39 +2767,106 @@
     <w:p>
       <w:pPr>
         <w:pStyle w:val="Heading3"/>
-        <w:rPr>
-          <w:lang w:val="sr-Latn-RS"/>
-        </w:rPr>
-      </w:pPr>
-      <w:r>
-        <w:rPr>
-          <w:lang w:val="sr-Latn-RS"/>
-        </w:rPr>
-        <w:t>4.2 Funkcije</w:t>
-      </w:r>
+        <w:numPr>
+          <w:ilvl w:val="1"/>
+          <w:numId w:val="1"/>
+        </w:numPr>
+        <w:rPr>
+          <w:lang w:val="sr-Latn-RS"/>
+        </w:rPr>
+      </w:pPr>
+      <w:r>
+        <w:rPr>
+          <w:lang w:val="sr-Latn-RS"/>
+        </w:rPr>
+        <w:t>Funkcije</w:t>
+      </w:r>
+    </w:p>
+    <w:p>
+      <w:pPr>
+        <w:rPr>
+          <w:b/>
+        </w:rPr>
+      </w:pPr>
+      <w:r>
+        <w:rPr>
+          <w:rStyle w:val="Strong"/>
+          <w:b w:val="0"/>
+        </w:rPr>
+        <w:t>Metode verifikacije</w:t>
+      </w:r>
+      <w:r>
+        <w:rPr>
+          <w:b/>
+        </w:rPr>
+        <w:t>:</w:t>
+      </w:r>
+    </w:p>
+    <w:p>
+      <w:r>
+        <w:rPr>
+          <w:rStyle w:val="Strong"/>
+          <w:b w:val="0"/>
+        </w:rPr>
+        <w:t>Funkcionalno testiranje</w:t>
+      </w:r>
+      <w:r>
+        <w:t>: Testiranje svih glavnih funkcionalnosti (pretraga filmova, rezervacija, kupovina, pregled obaveštenja) radi osiguravanja ispravnog ponašanja u različitim scenarijima.</w:t>
+      </w:r>
+    </w:p>
+    <w:p>
+      <w:r>
+        <w:rPr>
+          <w:rStyle w:val="Strong"/>
+          <w:b w:val="0"/>
+        </w:rPr>
+        <w:t>Testiranje korisničkih tokova</w:t>
+      </w:r>
+      <w:r>
+        <w:t>: Provera funkcionalnosti iz perspektive korisnika i administratora radi osiguravanja konzistentnosti aplikacije.</w:t>
+      </w:r>
+    </w:p>
+    <w:p>
+      <w:r>
+        <w:rPr>
+          <w:rStyle w:val="Strong"/>
+          <w:b w:val="0"/>
+        </w:rPr>
+        <w:t>Testiranje grešaka i rukovanja greškama</w:t>
+      </w:r>
+      <w:r>
+        <w:t>: Provera odgovora aplikacije na greške (nevažeći unos, nedostupnost spoljnih interfejsa) kako bi se obezbedio stabilan rad u neočekivanim situacijama.</w:t>
+      </w:r>
+    </w:p>
+    <w:p>
+      <w:pPr>
+        <w:rPr>
+          <w:lang w:val="sr-Latn-RS"/>
+        </w:rPr>
+      </w:pPr>
+    </w:p>
+    <w:p>
+      <w:pPr>
+        <w:rPr>
+          <w:lang w:val="sr-Latn-RS"/>
+        </w:rPr>
+      </w:pPr>
+    </w:p>
+    <w:p>
+      <w:pPr>
+        <w:rPr>
+          <w:lang w:val="sr-Latn-RS"/>
+        </w:rPr>
+      </w:pPr>
+    </w:p>
+    <w:p>
+      <w:pPr>
+        <w:rPr>
+          <w:lang w:val="sr-Latn-RS"/>
+        </w:rPr>
+      </w:pPr>
       <w:bookmarkStart w:id="21" w:name="_GoBack"/>
       <w:bookmarkEnd w:id="21"/>
-    </w:p>
-    <w:p>
-      <w:pPr>
-        <w:rPr>
-          <w:lang w:val="sr-Latn-RS"/>
-        </w:rPr>
-      </w:pPr>
-    </w:p>
-    <w:p>
-      <w:pPr>
-        <w:rPr>
-          <w:lang w:val="sr-Latn-RS"/>
-        </w:rPr>
-      </w:pPr>
-    </w:p>
-    <w:p>
-      <w:pPr>
-        <w:rPr>
-          <w:lang w:val="sr-Latn-RS"/>
-        </w:rPr>
-      </w:pPr>
     </w:p>
     <w:p>
       <w:pPr>
@@ -5319,6 +5386,155 @@
     </w:lvl>
   </w:abstractNum>
   <w:abstractNum w:abstractNumId="4" w15:restartNumberingAfterBreak="0">
+    <w:nsid w:val="305C02FA"/>
+    <w:multiLevelType w:val="multilevel"/>
+    <w:tmpl w:val="E092EA3A"/>
+    <w:lvl w:ilvl="0">
+      <w:start w:val="1"/>
+      <w:numFmt w:val="bullet"/>
+      <w:lvlText w:val=""/>
+      <w:lvlJc w:val="left"/>
+      <w:pPr>
+        <w:tabs>
+          <w:tab w:val="num" w:pos="720"/>
+        </w:tabs>
+        <w:ind w:left="720" w:hanging="360"/>
+      </w:pPr>
+      <w:rPr>
+        <w:rFonts w:ascii="Symbol" w:hAnsi="Symbol" w:hint="default"/>
+        <w:sz w:val="20"/>
+      </w:rPr>
+    </w:lvl>
+    <w:lvl w:ilvl="1" w:tentative="1">
+      <w:start w:val="1"/>
+      <w:numFmt w:val="bullet"/>
+      <w:lvlText w:val="o"/>
+      <w:lvlJc w:val="left"/>
+      <w:pPr>
+        <w:tabs>
+          <w:tab w:val="num" w:pos="1440"/>
+        </w:tabs>
+        <w:ind w:left="1440" w:hanging="360"/>
+      </w:pPr>
+      <w:rPr>
+        <w:rFonts w:ascii="Courier New" w:hAnsi="Courier New" w:hint="default"/>
+        <w:sz w:val="20"/>
+      </w:rPr>
+    </w:lvl>
+    <w:lvl w:ilvl="2" w:tentative="1">
+      <w:start w:val="1"/>
+      <w:numFmt w:val="bullet"/>
+      <w:lvlText w:val=""/>
+      <w:lvlJc w:val="left"/>
+      <w:pPr>
+        <w:tabs>
+          <w:tab w:val="num" w:pos="2160"/>
+        </w:tabs>
+        <w:ind w:left="2160" w:hanging="360"/>
+      </w:pPr>
+      <w:rPr>
+        <w:rFonts w:ascii="Wingdings" w:hAnsi="Wingdings" w:hint="default"/>
+        <w:sz w:val="20"/>
+      </w:rPr>
+    </w:lvl>
+    <w:lvl w:ilvl="3" w:tentative="1">
+      <w:start w:val="1"/>
+      <w:numFmt w:val="bullet"/>
+      <w:lvlText w:val=""/>
+      <w:lvlJc w:val="left"/>
+      <w:pPr>
+        <w:tabs>
+          <w:tab w:val="num" w:pos="2880"/>
+        </w:tabs>
+        <w:ind w:left="2880" w:hanging="360"/>
+      </w:pPr>
+      <w:rPr>
+        <w:rFonts w:ascii="Wingdings" w:hAnsi="Wingdings" w:hint="default"/>
+        <w:sz w:val="20"/>
+      </w:rPr>
+    </w:lvl>
+    <w:lvl w:ilvl="4" w:tentative="1">
+      <w:start w:val="1"/>
+      <w:numFmt w:val="bullet"/>
+      <w:lvlText w:val=""/>
+      <w:lvlJc w:val="left"/>
+      <w:pPr>
+        <w:tabs>
+          <w:tab w:val="num" w:pos="3600"/>
+        </w:tabs>
+        <w:ind w:left="3600" w:hanging="360"/>
+      </w:pPr>
+      <w:rPr>
+        <w:rFonts w:ascii="Wingdings" w:hAnsi="Wingdings" w:hint="default"/>
+        <w:sz w:val="20"/>
+      </w:rPr>
+    </w:lvl>
+    <w:lvl w:ilvl="5" w:tentative="1">
+      <w:start w:val="1"/>
+      <w:numFmt w:val="bullet"/>
+      <w:lvlText w:val=""/>
+      <w:lvlJc w:val="left"/>
+      <w:pPr>
+        <w:tabs>
+          <w:tab w:val="num" w:pos="4320"/>
+        </w:tabs>
+        <w:ind w:left="4320" w:hanging="360"/>
+      </w:pPr>
+      <w:rPr>
+        <w:rFonts w:ascii="Wingdings" w:hAnsi="Wingdings" w:hint="default"/>
+        <w:sz w:val="20"/>
+      </w:rPr>
+    </w:lvl>
+    <w:lvl w:ilvl="6" w:tentative="1">
+      <w:start w:val="1"/>
+      <w:numFmt w:val="bullet"/>
+      <w:lvlText w:val=""/>
+      <w:lvlJc w:val="left"/>
+      <w:pPr>
+        <w:tabs>
+          <w:tab w:val="num" w:pos="5040"/>
+        </w:tabs>
+        <w:ind w:left="5040" w:hanging="360"/>
+      </w:pPr>
+      <w:rPr>
+        <w:rFonts w:ascii="Wingdings" w:hAnsi="Wingdings" w:hint="default"/>
+        <w:sz w:val="20"/>
+      </w:rPr>
+    </w:lvl>
+    <w:lvl w:ilvl="7" w:tentative="1">
+      <w:start w:val="1"/>
+      <w:numFmt w:val="bullet"/>
+      <w:lvlText w:val=""/>
+      <w:lvlJc w:val="left"/>
+      <w:pPr>
+        <w:tabs>
+          <w:tab w:val="num" w:pos="5760"/>
+        </w:tabs>
+        <w:ind w:left="5760" w:hanging="360"/>
+      </w:pPr>
+      <w:rPr>
+        <w:rFonts w:ascii="Wingdings" w:hAnsi="Wingdings" w:hint="default"/>
+        <w:sz w:val="20"/>
+      </w:rPr>
+    </w:lvl>
+    <w:lvl w:ilvl="8" w:tentative="1">
+      <w:start w:val="1"/>
+      <w:numFmt w:val="bullet"/>
+      <w:lvlText w:val=""/>
+      <w:lvlJc w:val="left"/>
+      <w:pPr>
+        <w:tabs>
+          <w:tab w:val="num" w:pos="6480"/>
+        </w:tabs>
+        <w:ind w:left="6480" w:hanging="360"/>
+      </w:pPr>
+      <w:rPr>
+        <w:rFonts w:ascii="Wingdings" w:hAnsi="Wingdings" w:hint="default"/>
+        <w:sz w:val="20"/>
+      </w:rPr>
+    </w:lvl>
+  </w:abstractNum>
+  <w:abstractNum w:abstractNumId="5" w15:restartNumberingAfterBreak="0">
     <w:nsid w:val="3AE647E0"/>
     <w:multiLevelType w:val="hybridMultilevel"/>
     <w:tmpl w:val="3294E08C"/>
@@ -5407,7 +5623,7 @@
       </w:pPr>
     </w:lvl>
   </w:abstractNum>
-  <w:abstractNum w:abstractNumId="5" w15:restartNumberingAfterBreak="0">
+  <w:abstractNum w:abstractNumId="6" w15:restartNumberingAfterBreak="0">
     <w:nsid w:val="6A5B6026"/>
     <w:multiLevelType w:val="multilevel"/>
     <w:tmpl w:val="F3B6267E"/>
@@ -5528,7 +5744,7 @@
       </w:rPr>
     </w:lvl>
   </w:abstractNum>
-  <w:abstractNum w:abstractNumId="6" w15:restartNumberingAfterBreak="0">
+  <w:abstractNum w:abstractNumId="7" w15:restartNumberingAfterBreak="0">
     <w:nsid w:val="7A321E0D"/>
     <w:multiLevelType w:val="hybridMultilevel"/>
     <w:tmpl w:val="1A1050F0"/>
@@ -5642,10 +5858,10 @@
     </w:lvl>
   </w:abstractNum>
   <w:num w:numId="1">
-    <w:abstractNumId w:val="5"/>
+    <w:abstractNumId w:val="6"/>
   </w:num>
   <w:num w:numId="2">
-    <w:abstractNumId w:val="6"/>
+    <w:abstractNumId w:val="7"/>
   </w:num>
   <w:num w:numId="3">
     <w:abstractNumId w:val="1"/>
@@ -5657,10 +5873,13 @@
     <w:abstractNumId w:val="2"/>
   </w:num>
   <w:num w:numId="6">
-    <w:abstractNumId w:val="4"/>
+    <w:abstractNumId w:val="5"/>
   </w:num>
   <w:num w:numId="7">
     <w:abstractNumId w:val="0"/>
+  </w:num>
+  <w:num w:numId="8">
+    <w:abstractNumId w:val="4"/>
   </w:num>
 </w:numbering>
 </file>

</xml_diff>

<commit_message>
Dodata tacka 4.5 i 4.7
</commit_message>
<xml_diff>
--- a/Sistem za upravljanje bioskopom1.docx
+++ b/Sistem za upravljanje bioskopom1.docx
@@ -2889,10 +2889,7 @@
     </w:p>
     <w:p>
       <w:r>
-        <w:t xml:space="preserve">6.  </w:t>
-      </w:r>
-      <w:r>
-        <w:t>Testovi sigurnosti kako bi se osiguralo bezbedno rukovanje korisničkim podacima prilikom transakcija.</w:t>
+        <w:t>6.  Testovi sigurnosti kako bi se osiguralo bezbedno rukovanje korisničkim podacima prilikom transakcija.</w:t>
       </w:r>
     </w:p>
     <w:p>
@@ -2906,60 +2903,317 @@
       </w:r>
       <w:r>
         <w:t>sa korisnicima cije je maternji jezik onaj jezik koji ce biti u ponudi.</w:t>
+      </w:r>
+    </w:p>
+    <w:p>
+      <w:r>
+        <w:t>9. Verifikacija I provera tacnosti informacija o korisnickim aktivnostima.</w:t>
+      </w:r>
+    </w:p>
+    <w:p>
+      <w:r>
+        <w:t>10. UX testiranje sa korisnicima o njihom iskustvu  sa informacijama koje su dostupne za filmove.</w:t>
+      </w:r>
+    </w:p>
+    <w:p/>
+    <w:p>
+      <w:pPr>
+        <w:rPr>
+          <w:lang w:val="sr-Latn-RS"/>
+        </w:rPr>
+      </w:pPr>
+    </w:p>
+    <w:p>
+      <w:pPr>
+        <w:rPr>
+          <w:lang w:val="sr-Latn-RS"/>
+        </w:rPr>
+      </w:pPr>
+    </w:p>
+    <w:p>
+      <w:pPr>
+        <w:rPr>
+          <w:lang w:val="sr-Latn-RS"/>
+        </w:rPr>
+      </w:pPr>
+    </w:p>
+    <w:p>
+      <w:pPr>
+        <w:rPr>
+          <w:lang w:val="sr-Latn-RS"/>
+        </w:rPr>
+      </w:pPr>
+    </w:p>
+    <w:p>
+      <w:pPr>
+        <w:pStyle w:val="Heading3"/>
+        <w:numPr>
+          <w:ilvl w:val="1"/>
+          <w:numId w:val="1"/>
+        </w:numPr>
+        <w:rPr>
+          <w:lang w:val="sr-Latn-RS"/>
+        </w:rPr>
+      </w:pPr>
+      <w:r>
+        <w:rPr>
+          <w:lang w:val="sr-Latn-RS"/>
+        </w:rPr>
+        <w:lastRenderedPageBreak/>
+        <w:t>Zahtevne performanse</w:t>
+      </w:r>
+    </w:p>
+    <w:p>
+      <w:pPr>
+        <w:rPr>
+          <w:lang w:val="sr-Latn-RS"/>
+        </w:rPr>
+      </w:pPr>
+    </w:p>
+    <w:p>
+      <w:pPr>
+        <w:rPr>
+          <w:lang w:val="sr-Latn-RS"/>
+        </w:rPr>
+      </w:pPr>
+    </w:p>
+    <w:p>
+      <w:pPr>
+        <w:rPr>
+          <w:lang w:val="sr-Latn-RS"/>
+        </w:rPr>
+      </w:pPr>
+    </w:p>
+    <w:p>
+      <w:pPr>
+        <w:pStyle w:val="Heading3"/>
+        <w:numPr>
+          <w:ilvl w:val="1"/>
+          <w:numId w:val="1"/>
+        </w:numPr>
+        <w:rPr>
+          <w:lang w:val="sr-Latn-RS"/>
+        </w:rPr>
+      </w:pPr>
+      <w:r>
+        <w:rPr>
+          <w:lang w:val="sr-Latn-RS"/>
+        </w:rPr>
+        <w:t>Zahtevi base podataka</w:t>
+      </w:r>
+    </w:p>
+    <w:p>
+      <w:pPr>
+        <w:rPr>
+          <w:lang w:val="sr-Latn-RS"/>
+        </w:rPr>
+      </w:pPr>
+    </w:p>
+    <w:p>
+      <w:pPr>
+        <w:rPr>
+          <w:lang w:val="sr-Latn-RS"/>
+        </w:rPr>
+      </w:pPr>
+      <w:r>
+        <w:rPr>
+          <w:lang w:val="sr-Latn-RS"/>
+        </w:rPr>
+        <w:t>Nemamo preporucene testove za testiranje baze podataka.</w:t>
+      </w:r>
+    </w:p>
+    <w:p>
+      <w:pPr>
+        <w:pStyle w:val="Heading3"/>
+        <w:rPr>
+          <w:lang w:val="sr-Latn-RS"/>
+        </w:rPr>
+      </w:pPr>
+    </w:p>
+    <w:p>
+      <w:pPr>
+        <w:pStyle w:val="Heading3"/>
+        <w:rPr>
+          <w:lang w:val="sr-Latn-RS"/>
+        </w:rPr>
+      </w:pPr>
+      <w:r>
+        <w:rPr>
+          <w:lang w:val="sr-Latn-RS"/>
+        </w:rPr>
+        <w:t>4..7 Sistemske karakteristike softvera</w:t>
+      </w:r>
+    </w:p>
+    <w:p>
+      <w:pPr>
+        <w:pStyle w:val="Heading3"/>
+        <w:rPr>
+          <w:lang w:val="sr-Latn-RS"/>
+        </w:rPr>
+      </w:pPr>
+    </w:p>
+    <w:p>
+      <w:pPr>
+        <w:rPr>
+          <w:lang w:val="sr-Latn-RS"/>
+        </w:rPr>
+      </w:pPr>
+      <w:r>
+        <w:rPr>
+          <w:lang w:val="sr-Latn-RS"/>
+        </w:rPr>
+        <w:t>Sto se tice provere sistemskih karakteristika softvera testovi trebaju biti sledeci po tackama:</w:t>
+      </w:r>
+    </w:p>
+    <w:p>
+      <w:pPr>
+        <w:rPr>
+          <w:lang w:val="sr-Latn-RS"/>
+        </w:rPr>
+      </w:pPr>
+    </w:p>
+    <w:p>
+      <w:pPr>
+        <w:rPr>
+          <w:lang w:val="sr-Latn-RS"/>
+        </w:rPr>
+      </w:pPr>
+      <w:r>
+        <w:rPr>
+          <w:lang w:val="sr-Latn-RS"/>
+        </w:rPr>
+        <w:t>1.</w:t>
+      </w:r>
+      <w:r>
+        <w:rPr>
+          <w:lang w:val="sr-Latn-RS"/>
+        </w:rPr>
+        <w:t xml:space="preserve"> </w:t>
+      </w:r>
+      <w:r>
+        <w:rPr>
+          <w:lang w:val="sr-Latn-RS"/>
+        </w:rPr>
+        <w:t>Za pouzdanost treba izvrisiti testove stabilnosti sistema u razlicitim scenarijima i pri duzoj upotrebi. Ovo se moze izvrsiti tako sto ce se greske izazivati namerno radi provare odaziva sistema. Takodje bilo bi pozeljno implementirati komponentu za pracenje rada aplikacije(logovanje gresaka).</w:t>
+      </w:r>
+    </w:p>
+    <w:p>
+      <w:pPr>
+        <w:rPr>
+          <w:lang w:val="sr-Latn-RS"/>
+        </w:rPr>
+      </w:pPr>
+    </w:p>
+    <w:p>
+      <w:pPr>
+        <w:rPr>
+          <w:lang w:val="sr-Latn-RS"/>
+        </w:rPr>
+      </w:pPr>
+      <w:r>
+        <w:rPr>
+          <w:lang w:val="sr-Latn-RS"/>
+        </w:rPr>
+        <w:t xml:space="preserve">2. Za raspolozivost </w:t>
+      </w:r>
+      <w:r>
+        <w:rPr>
+          <w:lang w:val="sr-Latn-RS"/>
+        </w:rPr>
+        <w:t>treba implementirati automatizovanu proveru dostupnosti aplikacije na razlicitim uredjajima. Mogu se izvrsiti simulacije pada sistema ili otkaza odredjenih komponenti radi uvida u ponasanje aplikacije u takvim situacijama i koliko brzo se moze oporaviti.</w:t>
+      </w:r>
+    </w:p>
+    <w:p>
+      <w:pPr>
+        <w:rPr>
+          <w:lang w:val="sr-Latn-RS"/>
+        </w:rPr>
+      </w:pPr>
+    </w:p>
+    <w:p>
+      <w:pPr>
+        <w:rPr>
+          <w:lang w:val="sr-Latn-RS"/>
+        </w:rPr>
+      </w:pPr>
+      <w:r>
+        <w:rPr>
+          <w:lang w:val="sr-Latn-RS"/>
+        </w:rPr>
+        <w:t>3. Za bezbednost trebaju se izvrsiti penetracioni testovi, testovi protiv DDOS-a i provera sifrovanja i autentifikacije.</w:t>
+      </w:r>
+    </w:p>
+    <w:p>
+      <w:pPr>
+        <w:rPr>
+          <w:lang w:val="sr-Latn-RS"/>
+        </w:rPr>
+      </w:pPr>
+    </w:p>
+    <w:p>
+      <w:pPr>
+        <w:rPr>
+          <w:lang w:val="sr-Latn-RS"/>
+        </w:rPr>
+      </w:pPr>
+      <w:r>
+        <w:rPr>
+          <w:lang w:val="sr-Latn-RS"/>
+        </w:rPr>
+        <w:t>4. Za skalabilnost treba provereriti kako se aplikacija ponasa pri povecanju korisnika i podataka. Takodje proveriti strukturu koda da bi se utvrdilo da se lako na njega moze nadovezati i dodati.</w:t>
+      </w:r>
+    </w:p>
+    <w:p>
+      <w:pPr>
+        <w:rPr>
+          <w:lang w:val="sr-Latn-RS"/>
+        </w:rPr>
+      </w:pPr>
+    </w:p>
+    <w:p>
+      <w:pPr>
+        <w:rPr>
+          <w:lang w:val="sr-Latn-RS"/>
+        </w:rPr>
+      </w:pPr>
+      <w:r>
+        <w:rPr>
+          <w:lang w:val="sr-Latn-RS"/>
+        </w:rPr>
+        <w:t xml:space="preserve">5. Za performanse testirati vreme odaziva za kljucne funkcionalnosti narocito za sistem rezervacije. </w:t>
+      </w:r>
+      <w:r>
+        <w:rPr>
+          <w:lang w:val="sr-Latn-RS"/>
+        </w:rPr>
+        <w:t>Optimizovati bazu podataka i aplikacioni kod.</w:t>
+      </w:r>
+    </w:p>
+    <w:p>
+      <w:pPr>
+        <w:rPr>
+          <w:lang w:val="sr-Latn-RS"/>
+        </w:rPr>
+      </w:pPr>
+    </w:p>
+    <w:p>
+      <w:pPr>
+        <w:rPr>
+          <w:lang w:val="sr-Latn-RS"/>
+        </w:rPr>
+      </w:pPr>
+      <w:r>
+        <w:rPr>
+          <w:lang w:val="sr-Latn-RS"/>
+        </w:rPr>
+        <w:t>6. Za prenosivost proveriti kompatibilnost aplikacije i njenog interfejsa na razlicitim platformama.</w:t>
       </w:r>
       <w:bookmarkStart w:id="21" w:name="_GoBack"/>
       <w:bookmarkEnd w:id="21"/>
-    </w:p>
-    <w:p>
-      <w:r>
-        <w:t>9. Verifikacija I provera tacnosti informacija o korisnickim aktivnostima.</w:t>
-      </w:r>
-    </w:p>
-    <w:p>
-      <w:r>
-        <w:t>10. UX testiranje sa korisnicima o njihom iskustvu  sa informacijama koje su dostupne za filmove.</w:t>
-      </w:r>
-    </w:p>
-    <w:p/>
-    <w:p>
-      <w:pPr>
-        <w:rPr>
-          <w:lang w:val="sr-Latn-RS"/>
-        </w:rPr>
-      </w:pPr>
-    </w:p>
-    <w:p>
-      <w:pPr>
-        <w:rPr>
-          <w:lang w:val="sr-Latn-RS"/>
-        </w:rPr>
-      </w:pPr>
-    </w:p>
-    <w:p>
-      <w:pPr>
-        <w:rPr>
-          <w:lang w:val="sr-Latn-RS"/>
-        </w:rPr>
-      </w:pPr>
-    </w:p>
-    <w:p>
-      <w:pPr>
-        <w:rPr>
-          <w:lang w:val="sr-Latn-RS"/>
-        </w:rPr>
-      </w:pPr>
-    </w:p>
-    <w:p>
-      <w:pPr>
-        <w:rPr>
-          <w:lang w:val="sr-Latn-RS"/>
-        </w:rPr>
-      </w:pPr>
-      <w:r>
-        <w:rPr>
-          <w:lang w:val="sr-Latn-RS"/>
-        </w:rPr>
-        <w:lastRenderedPageBreak/>
+      <w:r>
+        <w:rPr>
+          <w:lang w:val="sr-Latn-RS"/>
+        </w:rPr>
         <w:br w:type="page"/>
       </w:r>
     </w:p>
@@ -5002,7 +5256,7 @@
           <w:rPr>
             <w:noProof/>
           </w:rPr>
-          <w:t>10</w:t>
+          <w:t>11</w:t>
         </w:r>
         <w:r>
           <w:rPr>
@@ -5056,6 +5310,95 @@
 <file path=word/numbering.xml><?xml version="1.0" encoding="utf-8"?>
 <w:numbering xmlns:wpc="http://schemas.microsoft.com/office/word/2010/wordprocessingCanvas" xmlns:cx="http://schemas.microsoft.com/office/drawing/2014/chartex" xmlns:cx1="http://schemas.microsoft.com/office/drawing/2015/9/8/chartex" xmlns:mc="http://schemas.openxmlformats.org/markup-compatibility/2006" xmlns:o="urn:schemas-microsoft-com:office:office" xmlns:r="http://schemas.openxmlformats.org/officeDocument/2006/relationships" xmlns:m="http://schemas.openxmlformats.org/officeDocument/2006/math" xmlns:v="urn:schemas-microsoft-com:vml" xmlns:wp14="http://schemas.microsoft.com/office/word/2010/wordprocessingDrawing" xmlns:wp="http://schemas.openxmlformats.org/drawingml/2006/wordprocessingDrawing" xmlns:w10="urn:schemas-microsoft-com:office:word" xmlns:w="http://schemas.openxmlformats.org/wordprocessingml/2006/main" xmlns:w14="http://schemas.microsoft.com/office/word/2010/wordml" xmlns:w15="http://schemas.microsoft.com/office/word/2012/wordml" xmlns:w16se="http://schemas.microsoft.com/office/word/2015/wordml/symex" xmlns:wpg="http://schemas.microsoft.com/office/word/2010/wordprocessingGroup" xmlns:wpi="http://schemas.microsoft.com/office/word/2010/wordprocessingInk" xmlns:wne="http://schemas.microsoft.com/office/word/2006/wordml" xmlns:wps="http://schemas.microsoft.com/office/word/2010/wordprocessingShape" mc:Ignorable="w14 w15 w16se wp14">
   <w:abstractNum w:abstractNumId="0" w15:restartNumberingAfterBreak="0">
+    <w:nsid w:val="0694064D"/>
+    <w:multiLevelType w:val="hybridMultilevel"/>
+    <w:tmpl w:val="9C307278"/>
+    <w:lvl w:ilvl="0" w:tplc="0409000F">
+      <w:start w:val="1"/>
+      <w:numFmt w:val="decimal"/>
+      <w:lvlText w:val="%1."/>
+      <w:lvlJc w:val="left"/>
+      <w:pPr>
+        <w:ind w:left="720" w:hanging="360"/>
+      </w:pPr>
+      <w:rPr>
+        <w:rFonts w:hint="default"/>
+      </w:rPr>
+    </w:lvl>
+    <w:lvl w:ilvl="1" w:tplc="04090019" w:tentative="1">
+      <w:start w:val="1"/>
+      <w:numFmt w:val="lowerLetter"/>
+      <w:lvlText w:val="%2."/>
+      <w:lvlJc w:val="left"/>
+      <w:pPr>
+        <w:ind w:left="1440" w:hanging="360"/>
+      </w:pPr>
+    </w:lvl>
+    <w:lvl w:ilvl="2" w:tplc="0409001B" w:tentative="1">
+      <w:start w:val="1"/>
+      <w:numFmt w:val="lowerRoman"/>
+      <w:lvlText w:val="%3."/>
+      <w:lvlJc w:val="right"/>
+      <w:pPr>
+        <w:ind w:left="2160" w:hanging="180"/>
+      </w:pPr>
+    </w:lvl>
+    <w:lvl w:ilvl="3" w:tplc="0409000F" w:tentative="1">
+      <w:start w:val="1"/>
+      <w:numFmt w:val="decimal"/>
+      <w:lvlText w:val="%4."/>
+      <w:lvlJc w:val="left"/>
+      <w:pPr>
+        <w:ind w:left="2880" w:hanging="360"/>
+      </w:pPr>
+    </w:lvl>
+    <w:lvl w:ilvl="4" w:tplc="04090019" w:tentative="1">
+      <w:start w:val="1"/>
+      <w:numFmt w:val="lowerLetter"/>
+      <w:lvlText w:val="%5."/>
+      <w:lvlJc w:val="left"/>
+      <w:pPr>
+        <w:ind w:left="3600" w:hanging="360"/>
+      </w:pPr>
+    </w:lvl>
+    <w:lvl w:ilvl="5" w:tplc="0409001B" w:tentative="1">
+      <w:start w:val="1"/>
+      <w:numFmt w:val="lowerRoman"/>
+      <w:lvlText w:val="%6."/>
+      <w:lvlJc w:val="right"/>
+      <w:pPr>
+        <w:ind w:left="4320" w:hanging="180"/>
+      </w:pPr>
+    </w:lvl>
+    <w:lvl w:ilvl="6" w:tplc="0409000F" w:tentative="1">
+      <w:start w:val="1"/>
+      <w:numFmt w:val="decimal"/>
+      <w:lvlText w:val="%7."/>
+      <w:lvlJc w:val="left"/>
+      <w:pPr>
+        <w:ind w:left="5040" w:hanging="360"/>
+      </w:pPr>
+    </w:lvl>
+    <w:lvl w:ilvl="7" w:tplc="04090019" w:tentative="1">
+      <w:start w:val="1"/>
+      <w:numFmt w:val="lowerLetter"/>
+      <w:lvlText w:val="%8."/>
+      <w:lvlJc w:val="left"/>
+      <w:pPr>
+        <w:ind w:left="5760" w:hanging="360"/>
+      </w:pPr>
+    </w:lvl>
+    <w:lvl w:ilvl="8" w:tplc="0409001B" w:tentative="1">
+      <w:start w:val="1"/>
+      <w:numFmt w:val="lowerRoman"/>
+      <w:lvlText w:val="%9."/>
+      <w:lvlJc w:val="right"/>
+      <w:pPr>
+        <w:ind w:left="6480" w:hanging="180"/>
+      </w:pPr>
+    </w:lvl>
+  </w:abstractNum>
+  <w:abstractNum w:abstractNumId="1" w15:restartNumberingAfterBreak="0">
     <w:nsid w:val="0CA67C18"/>
     <w:multiLevelType w:val="hybridMultilevel"/>
     <w:tmpl w:val="8714AFC0"/>
@@ -5144,7 +5487,7 @@
       </w:pPr>
     </w:lvl>
   </w:abstractNum>
-  <w:abstractNum w:abstractNumId="1" w15:restartNumberingAfterBreak="0">
+  <w:abstractNum w:abstractNumId="2" w15:restartNumberingAfterBreak="0">
     <w:nsid w:val="0FE0443E"/>
     <w:multiLevelType w:val="hybridMultilevel"/>
     <w:tmpl w:val="6694A790"/>
@@ -5257,7 +5600,7 @@
       </w:rPr>
     </w:lvl>
   </w:abstractNum>
-  <w:abstractNum w:abstractNumId="2" w15:restartNumberingAfterBreak="0">
+  <w:abstractNum w:abstractNumId="3" w15:restartNumberingAfterBreak="0">
     <w:nsid w:val="105E0A0C"/>
     <w:multiLevelType w:val="hybridMultilevel"/>
     <w:tmpl w:val="DF5E9DE6"/>
@@ -5346,7 +5689,7 @@
       </w:pPr>
     </w:lvl>
   </w:abstractNum>
-  <w:abstractNum w:abstractNumId="3" w15:restartNumberingAfterBreak="0">
+  <w:abstractNum w:abstractNumId="4" w15:restartNumberingAfterBreak="0">
     <w:nsid w:val="21B145A0"/>
     <w:multiLevelType w:val="multilevel"/>
     <w:tmpl w:val="43081DDA"/>
@@ -5467,7 +5810,7 @@
       </w:rPr>
     </w:lvl>
   </w:abstractNum>
-  <w:abstractNum w:abstractNumId="4" w15:restartNumberingAfterBreak="0">
+  <w:abstractNum w:abstractNumId="5" w15:restartNumberingAfterBreak="0">
     <w:nsid w:val="305C02FA"/>
     <w:multiLevelType w:val="multilevel"/>
     <w:tmpl w:val="E092EA3A"/>
@@ -5616,7 +5959,7 @@
       </w:rPr>
     </w:lvl>
   </w:abstractNum>
-  <w:abstractNum w:abstractNumId="5" w15:restartNumberingAfterBreak="0">
+  <w:abstractNum w:abstractNumId="6" w15:restartNumberingAfterBreak="0">
     <w:nsid w:val="3AE647E0"/>
     <w:multiLevelType w:val="hybridMultilevel"/>
     <w:tmpl w:val="3294E08C"/>
@@ -5705,7 +6048,7 @@
       </w:pPr>
     </w:lvl>
   </w:abstractNum>
-  <w:abstractNum w:abstractNumId="6" w15:restartNumberingAfterBreak="0">
+  <w:abstractNum w:abstractNumId="7" w15:restartNumberingAfterBreak="0">
     <w:nsid w:val="56B81738"/>
     <w:multiLevelType w:val="hybridMultilevel"/>
     <w:tmpl w:val="EAFA41C6"/>
@@ -5794,7 +6137,7 @@
       </w:pPr>
     </w:lvl>
   </w:abstractNum>
-  <w:abstractNum w:abstractNumId="7" w15:restartNumberingAfterBreak="0">
+  <w:abstractNum w:abstractNumId="8" w15:restartNumberingAfterBreak="0">
     <w:nsid w:val="6A5B6026"/>
     <w:multiLevelType w:val="multilevel"/>
     <w:tmpl w:val="F3B6267E"/>
@@ -5915,7 +6258,7 @@
       </w:rPr>
     </w:lvl>
   </w:abstractNum>
-  <w:abstractNum w:abstractNumId="8" w15:restartNumberingAfterBreak="0">
+  <w:abstractNum w:abstractNumId="9" w15:restartNumberingAfterBreak="0">
     <w:nsid w:val="7A321E0D"/>
     <w:multiLevelType w:val="hybridMultilevel"/>
     <w:tmpl w:val="1A1050F0"/>
@@ -6029,31 +6372,34 @@
     </w:lvl>
   </w:abstractNum>
   <w:num w:numId="1">
+    <w:abstractNumId w:val="8"/>
+  </w:num>
+  <w:num w:numId="2">
+    <w:abstractNumId w:val="9"/>
+  </w:num>
+  <w:num w:numId="3">
+    <w:abstractNumId w:val="2"/>
+  </w:num>
+  <w:num w:numId="4">
+    <w:abstractNumId w:val="4"/>
+  </w:num>
+  <w:num w:numId="5">
+    <w:abstractNumId w:val="3"/>
+  </w:num>
+  <w:num w:numId="6">
+    <w:abstractNumId w:val="6"/>
+  </w:num>
+  <w:num w:numId="7">
+    <w:abstractNumId w:val="1"/>
+  </w:num>
+  <w:num w:numId="8">
+    <w:abstractNumId w:val="5"/>
+  </w:num>
+  <w:num w:numId="9">
     <w:abstractNumId w:val="7"/>
   </w:num>
-  <w:num w:numId="2">
-    <w:abstractNumId w:val="8"/>
-  </w:num>
-  <w:num w:numId="3">
-    <w:abstractNumId w:val="1"/>
-  </w:num>
-  <w:num w:numId="4">
-    <w:abstractNumId w:val="3"/>
-  </w:num>
-  <w:num w:numId="5">
-    <w:abstractNumId w:val="2"/>
-  </w:num>
-  <w:num w:numId="6">
-    <w:abstractNumId w:val="5"/>
-  </w:num>
-  <w:num w:numId="7">
+  <w:num w:numId="10">
     <w:abstractNumId w:val="0"/>
-  </w:num>
-  <w:num w:numId="8">
-    <w:abstractNumId w:val="4"/>
-  </w:num>
-  <w:num w:numId="9">
-    <w:abstractNumId w:val="6"/>
   </w:num>
 </w:numbering>
 </file>

</xml_diff>

<commit_message>
Doradjen tekst celokupnog dokumenta i ispravka Uvoda
</commit_message>
<xml_diff>
--- a/Sistem za upravljanje bioskopom1.docx
+++ b/Sistem za upravljanje bioskopom1.docx
@@ -214,7 +214,7 @@
           <w:lang w:val="sr-Latn-RS"/>
         </w:rPr>
       </w:pPr>
-      <w:bookmarkStart w:id="0" w:name="_Toc182558719"/>
+      <w:bookmarkStart w:id="0" w:name="_Toc182561779"/>
       <w:r>
         <w:rPr>
           <w:lang w:val="sr-Latn-RS"/>
@@ -223,6 +223,13 @@
         <w:t>Uvod</w:t>
       </w:r>
       <w:bookmarkEnd w:id="0"/>
+    </w:p>
+    <w:p>
+      <w:pPr>
+        <w:rPr>
+          <w:lang w:val="sr-Latn-RS"/>
+        </w:rPr>
+      </w:pPr>
     </w:p>
     <w:p>
       <w:pPr>
@@ -256,7 +263,7 @@
           <w:lang w:val="sr-Latn-RS"/>
         </w:rPr>
       </w:pPr>
-      <w:bookmarkStart w:id="1" w:name="_Toc182558720"/>
+      <w:bookmarkStart w:id="1" w:name="_Toc182561780"/>
       <w:r>
         <w:rPr>
           <w:lang w:val="sr-Latn-RS"/>
@@ -264,6 +271,13 @@
         <w:t>Cilj razvoja</w:t>
       </w:r>
       <w:bookmarkEnd w:id="1"/>
+    </w:p>
+    <w:p>
+      <w:pPr>
+        <w:rPr>
+          <w:lang w:val="sr-Latn-RS"/>
+        </w:rPr>
+      </w:pPr>
     </w:p>
     <w:p>
       <w:pPr>
@@ -300,10 +314,10 @@
         </w:numPr>
         <w:ind w:left="0"/>
         <w:rPr>
-          <w:lang w:val="sr-Cyrl-RS"/>
-        </w:rPr>
-      </w:pPr>
-      <w:bookmarkStart w:id="2" w:name="_Toc182558721"/>
+          <w:lang w:val="sr-Latn-RS"/>
+        </w:rPr>
+      </w:pPr>
+      <w:bookmarkStart w:id="2" w:name="_Toc182561781"/>
       <w:r>
         <w:rPr>
           <w:lang w:val="sr-Latn-RS"/>
@@ -311,6 +325,13 @@
         <w:t>Obim sistema</w:t>
       </w:r>
       <w:bookmarkEnd w:id="2"/>
+    </w:p>
+    <w:p>
+      <w:pPr>
+        <w:rPr>
+          <w:lang w:val="sr-Latn-RS"/>
+        </w:rPr>
+      </w:pPr>
     </w:p>
     <w:p>
       <w:pPr>
@@ -362,7 +383,7 @@
           <w:lang w:val="sr-Latn-RS"/>
         </w:rPr>
       </w:pPr>
-      <w:bookmarkStart w:id="3" w:name="_Toc182558722"/>
+      <w:bookmarkStart w:id="3" w:name="_Toc182561782"/>
       <w:r>
         <w:rPr>
           <w:lang w:val="sr-Latn-RS"/>
@@ -370,6 +391,13 @@
         <w:t>Prikaz proizvoda</w:t>
       </w:r>
       <w:bookmarkEnd w:id="3"/>
+    </w:p>
+    <w:p>
+      <w:pPr>
+        <w:rPr>
+          <w:lang w:val="sr-Latn-RS"/>
+        </w:rPr>
+      </w:pPr>
     </w:p>
     <w:p>
       <w:pPr>
@@ -416,7 +444,7 @@
           <w:lang w:val="sr-Latn-RS"/>
         </w:rPr>
       </w:pPr>
-      <w:bookmarkStart w:id="4" w:name="_Toc182558723"/>
+      <w:bookmarkStart w:id="4" w:name="_Toc182561783"/>
       <w:r>
         <w:rPr>
           <w:lang w:val="sr-Latn-RS"/>
@@ -431,6 +459,13 @@
           <w:lang w:val="sr-Latn-RS"/>
         </w:rPr>
       </w:pPr>
+    </w:p>
+    <w:p>
+      <w:pPr>
+        <w:rPr>
+          <w:lang w:val="sr-Latn-RS"/>
+        </w:rPr>
+      </w:pPr>
       <w:r>
         <w:rPr>
           <w:lang w:val="sr-Latn-RS"/>
@@ -453,7 +488,14 @@
         <w:rPr>
           <w:lang w:val="sr-Latn-RS"/>
         </w:rPr>
-        <w:t xml:space="preserve"> trebalo da</w:t>
+        <w:t xml:space="preserve"> trebalo </w:t>
+      </w:r>
+      <w:r>
+        <w:rPr>
+          <w:lang w:val="sr-Latn-RS"/>
+        </w:rPr>
+        <w:lastRenderedPageBreak/>
+        <w:t>da</w:t>
       </w:r>
       <w:r>
         <w:rPr>
@@ -500,12 +542,11 @@
           <w:lang w:val="sr-Latn-RS"/>
         </w:rPr>
       </w:pPr>
-      <w:bookmarkStart w:id="5" w:name="_Toc182558724"/>
-      <w:r>
-        <w:rPr>
-          <w:lang w:val="sr-Latn-RS"/>
-        </w:rPr>
-        <w:lastRenderedPageBreak/>
+      <w:bookmarkStart w:id="5" w:name="_Toc182561784"/>
+      <w:r>
+        <w:rPr>
+          <w:lang w:val="sr-Latn-RS"/>
+        </w:rPr>
         <w:t>Funkcije proizvoda</w:t>
       </w:r>
       <w:bookmarkEnd w:id="5"/>
@@ -616,7 +657,7 @@
           <w:lang w:val="sr-Latn-RS"/>
         </w:rPr>
       </w:pPr>
-      <w:bookmarkStart w:id="6" w:name="_Toc182558725"/>
+      <w:bookmarkStart w:id="6" w:name="_Toc182561785"/>
       <w:r>
         <w:rPr>
           <w:lang w:val="sr-Latn-RS"/>
@@ -624,6 +665,13 @@
         <w:t>Karakteristike korisnika</w:t>
       </w:r>
       <w:bookmarkEnd w:id="6"/>
+    </w:p>
+    <w:p>
+      <w:pPr>
+        <w:rPr>
+          <w:lang w:val="sr-Latn-RS"/>
+        </w:rPr>
+      </w:pPr>
     </w:p>
     <w:p>
       <w:pPr>
@@ -700,10 +748,10 @@
         </w:numPr>
         <w:ind w:left="0"/>
         <w:rPr>
-          <w:lang w:val="sr-Cyrl-RS"/>
-        </w:rPr>
-      </w:pPr>
-      <w:bookmarkStart w:id="7" w:name="_Toc182558726"/>
+          <w:lang w:val="sr-Latn-RS"/>
+        </w:rPr>
+      </w:pPr>
+      <w:bookmarkStart w:id="7" w:name="_Toc182561786"/>
       <w:r>
         <w:rPr>
           <w:lang w:val="sr-Latn-RS"/>
@@ -718,12 +766,26 @@
           <w:lang w:val="sr-Latn-RS"/>
         </w:rPr>
       </w:pPr>
+    </w:p>
+    <w:p>
+      <w:pPr>
+        <w:rPr>
+          <w:lang w:val="sr-Latn-RS"/>
+        </w:rPr>
+      </w:pPr>
       <w:r>
         <w:rPr>
           <w:lang w:val="sr-Latn-RS"/>
         </w:rPr>
         <w:t>Aplikacija mora biti povezana na internet kako bi korisnik imao najazurnije informacije.</w:t>
       </w:r>
+    </w:p>
+    <w:p>
+      <w:pPr>
+        <w:rPr>
+          <w:lang w:val="sr-Latn-RS"/>
+        </w:rPr>
+      </w:pPr>
     </w:p>
     <w:p>
       <w:pPr>
@@ -737,7 +799,7 @@
           <w:lang w:val="sr-Latn-RS"/>
         </w:rPr>
       </w:pPr>
-      <w:bookmarkStart w:id="8" w:name="_Toc182558727"/>
+      <w:bookmarkStart w:id="8" w:name="_Toc182561787"/>
       <w:r>
         <w:rPr>
           <w:lang w:val="sr-Latn-RS"/>
@@ -745,6 +807,13 @@
         <w:t>Definicije</w:t>
       </w:r>
       <w:bookmarkEnd w:id="8"/>
+    </w:p>
+    <w:p>
+      <w:pPr>
+        <w:rPr>
+          <w:lang w:val="sr-Latn-RS"/>
+        </w:rPr>
+      </w:pPr>
     </w:p>
     <w:p>
       <w:pPr>
@@ -771,11 +840,12 @@
           <w:lang w:val="sr-Latn-RS"/>
         </w:rPr>
       </w:pPr>
-      <w:bookmarkStart w:id="9" w:name="_Toc182558728"/>
-      <w:r>
-        <w:rPr>
-          <w:lang w:val="sr-Latn-RS"/>
-        </w:rPr>
+      <w:bookmarkStart w:id="9" w:name="_Toc182561788"/>
+      <w:r>
+        <w:rPr>
+          <w:lang w:val="sr-Latn-RS"/>
+        </w:rPr>
+        <w:lastRenderedPageBreak/>
         <w:t>Reference</w:t>
       </w:r>
       <w:bookmarkEnd w:id="9"/>
@@ -864,10 +934,9 @@
           <w:numId w:val="1"/>
         </w:numPr>
       </w:pPr>
-      <w:bookmarkStart w:id="10" w:name="_Toc182558729"/>
-      <w:proofErr w:type="spellStart"/>
-      <w:r>
-        <w:lastRenderedPageBreak/>
+      <w:bookmarkStart w:id="10" w:name="_Toc182561789"/>
+      <w:proofErr w:type="spellStart"/>
+      <w:r>
         <w:t>Specifikacije</w:t>
       </w:r>
       <w:proofErr w:type="spellEnd"/>
@@ -881,6 +950,7 @@
       <w:bookmarkEnd w:id="10"/>
       <w:proofErr w:type="spellEnd"/>
     </w:p>
+    <w:p/>
     <w:p>
       <w:pPr>
         <w:pStyle w:val="ListParagraph"/>
@@ -1618,6 +1688,12 @@
           <w:lang w:val="sr-Latn-RS"/>
         </w:rPr>
       </w:pPr>
+      <w:r>
+        <w:rPr>
+          <w:lang w:val="sr-Latn-RS"/>
+        </w:rPr>
+        <w:br w:type="page"/>
+      </w:r>
     </w:p>
     <w:p>
       <w:pPr>
@@ -1631,16 +1707,24 @@
           <w:lang w:val="sr-Latn-RS"/>
         </w:rPr>
       </w:pPr>
-      <w:bookmarkStart w:id="11" w:name="_Toc182558730"/>
-      <w:r>
-        <w:rPr>
-          <w:lang w:val="sr-Latn-RS"/>
-        </w:rPr>
+      <w:bookmarkStart w:id="11" w:name="_Toc182561790"/>
+      <w:r>
+        <w:rPr>
+          <w:lang w:val="sr-Latn-RS"/>
+        </w:rPr>
+        <w:lastRenderedPageBreak/>
         <w:t>Spoljasnji interfejsi</w:t>
       </w:r>
       <w:bookmarkEnd w:id="11"/>
     </w:p>
     <w:p>
+      <w:pPr>
+        <w:rPr>
+          <w:lang w:val="sr-Latn-RS"/>
+        </w:rPr>
+      </w:pPr>
+    </w:p>
+    <w:p>
       <w:proofErr w:type="gramStart"/>
       <w:r>
         <w:t xml:space="preserve">Za  </w:t>
@@ -1913,9 +1997,13 @@
       </w:r>
     </w:p>
     <w:p>
-      <w:r>
-        <w:t xml:space="preserve">1. </w:t>
-      </w:r>
+      <w:pPr>
+        <w:pStyle w:val="ListParagraph"/>
+        <w:numPr>
+          <w:ilvl w:val="0"/>
+          <w:numId w:val="16"/>
+        </w:numPr>
+      </w:pPr>
       <w:proofErr w:type="spellStart"/>
       <w:r>
         <w:t>Interfejs</w:t>
@@ -2014,8 +2102,20 @@
       </w:r>
     </w:p>
     <w:p>
-      <w:r>
-        <w:t xml:space="preserve">2. API za </w:t>
+      <w:pPr>
+        <w:pStyle w:val="ListParagraph"/>
+      </w:pPr>
+    </w:p>
+    <w:p>
+      <w:pPr>
+        <w:pStyle w:val="ListParagraph"/>
+        <w:numPr>
+          <w:ilvl w:val="0"/>
+          <w:numId w:val="16"/>
+        </w:numPr>
+      </w:pPr>
+      <w:r>
+        <w:t xml:space="preserve">API za </w:t>
       </w:r>
       <w:proofErr w:type="spellStart"/>
       <w:r>
@@ -2163,8 +2263,20 @@
       </w:r>
     </w:p>
     <w:p>
-      <w:r>
-        <w:t xml:space="preserve">3. </w:t>
+      <w:pPr>
+        <w:pStyle w:val="ListParagraph"/>
+      </w:pPr>
+    </w:p>
+    <w:p>
+      <w:pPr>
+        <w:pStyle w:val="ListParagraph"/>
+        <w:numPr>
+          <w:ilvl w:val="0"/>
+          <w:numId w:val="16"/>
+        </w:numPr>
+      </w:pPr>
+      <w:r>
+        <w:t xml:space="preserve"> </w:t>
       </w:r>
       <w:proofErr w:type="spellStart"/>
       <w:r>
@@ -2304,8 +2416,20 @@
       </w:r>
     </w:p>
     <w:p>
-      <w:r>
-        <w:t xml:space="preserve">4. </w:t>
+      <w:pPr>
+        <w:pStyle w:val="ListParagraph"/>
+      </w:pPr>
+    </w:p>
+    <w:p>
+      <w:pPr>
+        <w:pStyle w:val="ListParagraph"/>
+        <w:numPr>
+          <w:ilvl w:val="0"/>
+          <w:numId w:val="16"/>
+        </w:numPr>
+      </w:pPr>
+      <w:r>
+        <w:t xml:space="preserve"> </w:t>
       </w:r>
       <w:proofErr w:type="spellStart"/>
       <w:r>
@@ -2373,16 +2497,30 @@
       </w:r>
       <w:proofErr w:type="spellStart"/>
       <w:r>
-        <w:t>korisnicima</w:t>
-      </w:r>
-      <w:proofErr w:type="spellEnd"/>
-      <w:r>
-        <w:t>.</w:t>
-      </w:r>
-    </w:p>
-    <w:p>
-      <w:r>
-        <w:t xml:space="preserve">5.Intefejs za </w:t>
+        <w:t>korisnicima.</w:t>
+      </w:r>
+      <w:proofErr w:type="spellEnd"/>
+    </w:p>
+    <w:p>
+      <w:pPr>
+        <w:pStyle w:val="ListParagraph"/>
+      </w:pPr>
+    </w:p>
+    <w:p>
+      <w:pPr>
+        <w:pStyle w:val="ListParagraph"/>
+        <w:numPr>
+          <w:ilvl w:val="0"/>
+          <w:numId w:val="16"/>
+        </w:numPr>
+      </w:pPr>
+      <w:proofErr w:type="spellStart"/>
+      <w:r>
+        <w:t>Intefejs</w:t>
+      </w:r>
+      <w:proofErr w:type="spellEnd"/>
+      <w:r>
+        <w:t xml:space="preserve"> za </w:t>
       </w:r>
       <w:proofErr w:type="spellStart"/>
       <w:r>
@@ -2457,11 +2595,12 @@
           <w:lang w:val="sr-Latn-RS"/>
         </w:rPr>
       </w:pPr>
-      <w:bookmarkStart w:id="12" w:name="_Toc182558731"/>
-      <w:r>
-        <w:rPr>
-          <w:lang w:val="sr-Latn-RS"/>
-        </w:rPr>
+      <w:bookmarkStart w:id="12" w:name="_Toc182561791"/>
+      <w:r>
+        <w:rPr>
+          <w:lang w:val="sr-Latn-RS"/>
+        </w:rPr>
+        <w:lastRenderedPageBreak/>
         <w:t>3.2 Funkcije</w:t>
       </w:r>
       <w:bookmarkEnd w:id="12"/>
@@ -2545,60 +2684,37 @@
           <w:lang w:val="sr-Latn-RS"/>
         </w:rPr>
       </w:pPr>
-    </w:p>
-    <w:p>
-      <w:pPr>
-        <w:rPr>
-          <w:lang w:val="sr-Latn-RS"/>
-        </w:rPr>
-      </w:pPr>
-    </w:p>
-    <w:p>
-      <w:pPr>
-        <w:rPr>
-          <w:lang w:val="sr-Latn-RS"/>
-        </w:rPr>
-      </w:pPr>
-    </w:p>
-    <w:p>
-      <w:pPr>
-        <w:rPr>
-          <w:lang w:val="sr-Latn-RS"/>
-        </w:rPr>
-      </w:pPr>
-    </w:p>
-    <w:p>
-      <w:pPr>
-        <w:rPr>
-          <w:lang w:val="sr-Latn-RS"/>
-        </w:rPr>
-      </w:pPr>
-    </w:p>
-    <w:p>
-      <w:pPr>
-        <w:rPr>
-          <w:lang w:val="sr-Latn-RS"/>
-        </w:rPr>
-      </w:pPr>
-    </w:p>
-    <w:p>
-      <w:pPr>
-        <w:rPr>
-          <w:lang w:val="sr-Latn-RS"/>
-        </w:rPr>
-      </w:pPr>
-    </w:p>
-    <w:p>
-      <w:pPr>
-        <w:rPr>
-          <w:lang w:val="sr-Latn-RS"/>
-        </w:rPr>
-      </w:pPr>
-      <w:r>
-        <w:rPr>
-          <w:lang w:val="sr-Latn-RS"/>
-        </w:rPr>
-        <w:lastRenderedPageBreak/>
+      <w:r>
+        <w:rPr>
+          <w:lang w:val="sr-Latn-RS"/>
+        </w:rPr>
+        <w:br w:type="page"/>
+      </w:r>
+    </w:p>
+    <w:p>
+      <w:pPr>
+        <w:rPr>
+          <w:lang w:val="sr-Latn-RS"/>
+        </w:rPr>
+      </w:pPr>
+    </w:p>
+    <w:p>
+      <w:pPr>
+        <w:rPr>
+          <w:lang w:val="sr-Latn-RS"/>
+        </w:rPr>
+      </w:pPr>
+    </w:p>
+    <w:p>
+      <w:pPr>
+        <w:rPr>
+          <w:lang w:val="sr-Latn-RS"/>
+        </w:rPr>
+      </w:pPr>
+      <w:r>
+        <w:rPr>
+          <w:lang w:val="sr-Latn-RS"/>
+        </w:rPr>
         <w:t>Prikaz funkcija korisnika:</w:t>
       </w:r>
     </w:p>
@@ -2663,7 +2779,7 @@
           <w:lang w:val="sr-Latn-RS"/>
         </w:rPr>
       </w:pPr>
-      <w:bookmarkStart w:id="13" w:name="_Toc182558732"/>
+      <w:bookmarkStart w:id="13" w:name="_Toc182561792"/>
       <w:r>
         <w:rPr>
           <w:lang w:val="sr-Latn-RS"/>
@@ -2829,6 +2945,7 @@
         <w:rPr>
           <w:lang w:val="sr-Latn-RS"/>
         </w:rPr>
+        <w:lastRenderedPageBreak/>
         <w:t>- Sigurno online placanje.</w:t>
       </w:r>
     </w:p>
@@ -2857,7 +2974,6 @@
         <w:rPr>
           <w:lang w:val="sr-Latn-RS"/>
         </w:rPr>
-        <w:lastRenderedPageBreak/>
         <w:t>- Podrska na vise jezika.</w:t>
       </w:r>
     </w:p>
@@ -2891,26 +3007,7 @@
     </w:p>
     <w:p>
       <w:pPr>
-        <w:pStyle w:val="ListParagraph"/>
-        <w:ind w:left="0"/>
-        <w:rPr>
-          <w:lang w:val="sr-Latn-RS"/>
-        </w:rPr>
-      </w:pPr>
-    </w:p>
-    <w:p>
-      <w:pPr>
-        <w:pStyle w:val="ListParagraph"/>
-        <w:ind w:left="0"/>
-        <w:rPr>
-          <w:lang w:val="sr-Latn-RS"/>
-        </w:rPr>
-      </w:pPr>
-    </w:p>
-    <w:p>
-      <w:pPr>
-        <w:pStyle w:val="ListParagraph"/>
-        <w:ind w:left="0"/>
+        <w:jc w:val="both"/>
         <w:rPr>
           <w:lang w:val="sr-Latn-RS"/>
         </w:rPr>
@@ -2923,7 +3020,7 @@
           <w:lang w:val="sr-Latn-RS"/>
         </w:rPr>
       </w:pPr>
-      <w:bookmarkStart w:id="14" w:name="_Toc182558733"/>
+      <w:bookmarkStart w:id="14" w:name="_Toc182561793"/>
       <w:r>
         <w:rPr>
           <w:lang w:val="sr-Latn-RS"/>
@@ -2994,6 +3091,13 @@
           <w:lang w:val="sr-Latn-RS"/>
         </w:rPr>
       </w:pPr>
+    </w:p>
+    <w:p>
+      <w:pPr>
+        <w:rPr>
+          <w:lang w:val="sr-Latn-RS"/>
+        </w:rPr>
+      </w:pPr>
       <w:r>
         <w:rPr>
           <w:lang w:val="sr-Latn-RS"/>
@@ -3425,7 +3529,7 @@
           <w:lang w:val="sr-Latn-RS"/>
         </w:rPr>
       </w:pPr>
-      <w:bookmarkStart w:id="15" w:name="_Toc182558734"/>
+      <w:bookmarkStart w:id="15" w:name="_Toc182561794"/>
       <w:r>
         <w:rPr>
           <w:lang w:val="sr-Latn-RS"/>
@@ -3525,7 +3629,7 @@
           <w:lang w:val="sr-Latn-RS"/>
         </w:rPr>
       </w:pPr>
-      <w:bookmarkStart w:id="17" w:name="_Toc182558735"/>
+      <w:bookmarkStart w:id="17" w:name="_Toc182561795"/>
       <w:r>
         <w:rPr>
           <w:lang w:val="sr-Latn-RS"/>
@@ -3850,8 +3954,9 @@
         <w:t>finansija</w:t>
       </w:r>
       <w:proofErr w:type="spellEnd"/>
-    </w:p>
-    <w:p>
+      <w:r>
+        <w:t xml:space="preserve"> - </w:t>
+      </w:r>
       <w:proofErr w:type="spellStart"/>
       <w:r>
         <w:t>Finansijska</w:t>
@@ -4100,8 +4205,9 @@
         <w:t>ograničenja</w:t>
       </w:r>
       <w:proofErr w:type="spellEnd"/>
-    </w:p>
-    <w:p>
+      <w:r>
+        <w:t xml:space="preserve"> - </w:t>
+      </w:r>
       <w:r>
         <w:t xml:space="preserve">Pre </w:t>
       </w:r>
@@ -4244,6 +4350,21 @@
       <w:r>
         <w:t>.</w:t>
       </w:r>
+    </w:p>
+    <w:p>
+      <w:pPr>
+        <w:pStyle w:val="ListParagraph"/>
+      </w:pPr>
+    </w:p>
+    <w:p>
+      <w:pPr>
+        <w:pStyle w:val="ListParagraph"/>
+      </w:pPr>
+    </w:p>
+    <w:p>
+      <w:pPr>
+        <w:pStyle w:val="ListParagraph"/>
+      </w:pPr>
     </w:p>
     <w:p>
       <w:pPr>
@@ -4267,8 +4388,9 @@
         <w:t>ograničenja</w:t>
       </w:r>
       <w:proofErr w:type="spellEnd"/>
-    </w:p>
-    <w:p>
+      <w:r>
+        <w:t xml:space="preserve"> - </w:t>
+      </w:r>
       <w:r>
         <w:t xml:space="preserve">Da li </w:t>
       </w:r>
@@ -4360,8 +4482,9 @@
       <w:r>
         <w:t>?</w:t>
       </w:r>
-    </w:p>
-    <w:p>
+      <w:r>
+        <w:t xml:space="preserve"> </w:t>
+      </w:r>
       <w:proofErr w:type="spellStart"/>
       <w:r>
         <w:t>Ukoliko</w:t>
@@ -4466,8 +4589,9 @@
       <w:r>
         <w:t xml:space="preserve"> I za Windows I MAC OS?</w:t>
       </w:r>
-    </w:p>
-    <w:p>
+      <w:r>
+        <w:t xml:space="preserve"> </w:t>
+      </w:r>
       <w:proofErr w:type="spellStart"/>
       <w:r>
         <w:t>Još</w:t>
@@ -4501,7 +4625,21 @@
       </w:r>
       <w:proofErr w:type="spellEnd"/>
       <w:r>
-        <w:t xml:space="preserve"> jete </w:t>
+        <w:t xml:space="preserve"> </w:t>
+      </w:r>
+      <w:proofErr w:type="spellStart"/>
+      <w:r>
+        <w:t>je</w:t>
+      </w:r>
+      <w:r>
+        <w:t>s</w:t>
+      </w:r>
+      <w:r>
+        <w:t>te</w:t>
+      </w:r>
+      <w:proofErr w:type="spellEnd"/>
+      <w:r>
+        <w:t xml:space="preserve"> </w:t>
       </w:r>
       <w:proofErr w:type="spellStart"/>
       <w:r>
@@ -4660,8 +4798,9 @@
         <w:t>opreme</w:t>
       </w:r>
       <w:proofErr w:type="spellEnd"/>
-    </w:p>
-    <w:p>
+      <w:r>
+        <w:t xml:space="preserve"> - </w:t>
+      </w:r>
       <w:r>
         <w:t xml:space="preserve">Kada je u </w:t>
       </w:r>
@@ -4729,8 +4868,9 @@
       <w:r>
         <w:t>?</w:t>
       </w:r>
-    </w:p>
-    <w:p>
+      <w:r>
+        <w:t xml:space="preserve"> </w:t>
+      </w:r>
       <w:r>
         <w:t xml:space="preserve">A </w:t>
       </w:r>
@@ -4791,7 +4931,11 @@
         <w:t>?</w:t>
       </w:r>
     </w:p>
-    <w:p/>
+    <w:p>
+      <w:pPr>
+        <w:pStyle w:val="ListParagraph"/>
+      </w:pPr>
+    </w:p>
     <w:p>
       <w:pPr>
         <w:pStyle w:val="ListParagraph"/>
@@ -4821,8 +4965,9 @@
         <w:t>ograničenja</w:t>
       </w:r>
       <w:proofErr w:type="spellEnd"/>
-    </w:p>
-    <w:p>
+      <w:r>
+        <w:t xml:space="preserve"> - </w:t>
+      </w:r>
       <w:proofErr w:type="spellStart"/>
       <w:r>
         <w:t>Današnja</w:t>
@@ -5096,8 +5241,9 @@
       <w:r>
         <w:t>.</w:t>
       </w:r>
-    </w:p>
-    <w:p>
+      <w:r>
+        <w:t xml:space="preserve"> </w:t>
+      </w:r>
       <w:proofErr w:type="spellStart"/>
       <w:r>
         <w:t>Ukoliko</w:t>
@@ -5242,7 +5388,7 @@
         </w:rPr>
       </w:pPr>
       <w:bookmarkStart w:id="18" w:name="_Toc181905236"/>
-      <w:bookmarkStart w:id="19" w:name="_Toc182558736"/>
+      <w:bookmarkStart w:id="19" w:name="_Toc182561796"/>
       <w:r>
         <w:rPr>
           <w:lang w:val="sr-Latn-RS"/>
@@ -5398,7 +5544,6 @@
         <w:rPr>
           <w:lang w:val="sr-Latn-RS"/>
         </w:rPr>
-        <w:lastRenderedPageBreak/>
         <w:t>Sistem mora biti lako skalabilan tj. da bude napravljen tako da bez mnogo izmena originalnog koda mogu naknadno da se ugradjuju komponente i unaprednja sistema, kao i da se poveca broj supportovanih korisnika.</w:t>
       </w:r>
     </w:p>
@@ -5469,7 +5614,7 @@
         </w:rPr>
       </w:pPr>
       <w:bookmarkStart w:id="20" w:name="_Toc181905237"/>
-      <w:bookmarkStart w:id="21" w:name="_Toc182558737"/>
+      <w:bookmarkStart w:id="21" w:name="_Toc182561797"/>
       <w:r>
         <w:rPr>
           <w:lang w:val="sr-Latn-RS"/>
@@ -5547,7 +5692,7 @@
           <w:lang w:val="sr-Latn-RS"/>
         </w:rPr>
       </w:pPr>
-      <w:bookmarkStart w:id="22" w:name="_Toc182558738"/>
+      <w:bookmarkStart w:id="22" w:name="_Toc182561798"/>
       <w:r>
         <w:rPr>
           <w:lang w:val="sr-Latn-RS"/>
@@ -5576,6 +5721,13 @@
         </w:rPr>
         <w:t>Verifikacija treba da osigura da svaka komponenta MyCinema sistema funkcionise kao sto je predvidjeno.</w:t>
       </w:r>
+    </w:p>
+    <w:p>
+      <w:pPr>
+        <w:rPr>
+          <w:lang w:val="sr-Latn-RS"/>
+        </w:rPr>
+      </w:pPr>
     </w:p>
     <w:p>
       <w:pPr>
@@ -5588,7 +5740,7 @@
           <w:lang w:val="sr-Latn-RS"/>
         </w:rPr>
       </w:pPr>
-      <w:bookmarkStart w:id="23" w:name="_Toc182558739"/>
+      <w:bookmarkStart w:id="23" w:name="_Toc182561799"/>
       <w:r>
         <w:rPr>
           <w:lang w:val="sr-Latn-RS"/>
@@ -5599,7 +5751,6 @@
     </w:p>
     <w:p>
       <w:pPr>
-        <w:ind w:left="142"/>
         <w:rPr>
           <w:lang w:val="sr-Latn-RS"/>
         </w:rPr>
@@ -5709,7 +5860,7 @@
           <w:lang w:val="sr-Latn-RS"/>
         </w:rPr>
       </w:pPr>
-      <w:bookmarkStart w:id="24" w:name="_Toc182558740"/>
+      <w:bookmarkStart w:id="24" w:name="_Toc182561800"/>
       <w:r>
         <w:rPr>
           <w:lang w:val="sr-Latn-RS"/>
@@ -5717,6 +5868,13 @@
         <w:t>Funkcije</w:t>
       </w:r>
       <w:bookmarkEnd w:id="24"/>
+    </w:p>
+    <w:p>
+      <w:pPr>
+        <w:rPr>
+          <w:lang w:val="sr-Latn-RS"/>
+        </w:rPr>
+      </w:pPr>
     </w:p>
     <w:p>
       <w:pPr>
@@ -6235,7 +6393,11 @@
         <w:t>.</w:t>
       </w:r>
     </w:p>
-    <w:p/>
+    <w:p>
+      <w:r>
+        <w:br w:type="page"/>
+      </w:r>
+    </w:p>
     <w:p>
       <w:pPr>
         <w:pStyle w:val="Heading3"/>
@@ -6244,9 +6406,10 @@
           <w:numId w:val="1"/>
         </w:numPr>
       </w:pPr>
-      <w:bookmarkStart w:id="25" w:name="_Toc182558741"/>
-      <w:proofErr w:type="spellStart"/>
-      <w:r>
+      <w:bookmarkStart w:id="25" w:name="_Toc182561801"/>
+      <w:proofErr w:type="spellStart"/>
+      <w:r>
+        <w:lastRenderedPageBreak/>
         <w:t>Pogodnosti</w:t>
       </w:r>
       <w:proofErr w:type="spellEnd"/>
@@ -6260,6 +6423,7 @@
       <w:bookmarkEnd w:id="25"/>
       <w:proofErr w:type="spellEnd"/>
     </w:p>
+    <w:p/>
     <w:p>
       <w:proofErr w:type="spellStart"/>
       <w:r>
@@ -6459,7 +6623,6 @@
     </w:p>
     <w:p>
       <w:r>
-        <w:lastRenderedPageBreak/>
         <w:t xml:space="preserve">4. </w:t>
       </w:r>
       <w:proofErr w:type="spellStart"/>
@@ -7009,7 +7172,7 @@
           <w:lang w:val="sr-Latn-RS"/>
         </w:rPr>
       </w:pPr>
-      <w:bookmarkStart w:id="26" w:name="_Toc182558742"/>
+      <w:bookmarkStart w:id="26" w:name="_Toc182561802"/>
       <w:r>
         <w:rPr>
           <w:lang w:val="sr-Latn-RS"/>
@@ -7056,7 +7219,7 @@
           <w:lang w:val="sr-Latn-RS"/>
         </w:rPr>
       </w:pPr>
-      <w:bookmarkStart w:id="27" w:name="_Toc182558743"/>
+      <w:bookmarkStart w:id="27" w:name="_Toc182561803"/>
       <w:r>
         <w:rPr>
           <w:lang w:val="sr-Latn-RS"/>
@@ -7087,24 +7250,30 @@
     </w:p>
     <w:p>
       <w:pPr>
+        <w:rPr>
+          <w:lang w:val="sr-Latn-RS"/>
+        </w:rPr>
+      </w:pPr>
+      <w:r>
+        <w:rPr>
+          <w:lang w:val="sr-Latn-RS"/>
+        </w:rPr>
+        <w:br w:type="page"/>
+      </w:r>
+    </w:p>
+    <w:p>
+      <w:pPr>
         <w:pStyle w:val="Heading3"/>
         <w:rPr>
           <w:lang w:val="sr-Latn-RS"/>
         </w:rPr>
       </w:pPr>
-    </w:p>
-    <w:p>
-      <w:pPr>
-        <w:pStyle w:val="Heading3"/>
-        <w:rPr>
-          <w:lang w:val="sr-Latn-RS"/>
-        </w:rPr>
-      </w:pPr>
-      <w:bookmarkStart w:id="28" w:name="_Toc182558744"/>
-      <w:r>
-        <w:rPr>
-          <w:lang w:val="sr-Latn-RS"/>
-        </w:rPr>
+      <w:bookmarkStart w:id="28" w:name="_Toc182561804"/>
+      <w:r>
+        <w:rPr>
+          <w:lang w:val="sr-Latn-RS"/>
+        </w:rPr>
+        <w:lastRenderedPageBreak/>
         <w:t>4.7 Sistemske karakteristike softvera</w:t>
       </w:r>
       <w:bookmarkEnd w:id="28"/>
@@ -7297,6 +7466,30 @@
         </w:rPr>
         <w:t>Za prenosivost proveriti kompatibilnost aplikacije i njenog interfejsa na razlicitim platformama.</w:t>
       </w:r>
+    </w:p>
+    <w:p>
+      <w:pPr>
+        <w:pStyle w:val="ListParagraph"/>
+        <w:rPr>
+          <w:lang w:val="sr-Latn-RS"/>
+        </w:rPr>
+      </w:pPr>
+    </w:p>
+    <w:p>
+      <w:pPr>
+        <w:pStyle w:val="Heading3"/>
+        <w:rPr>
+          <w:lang w:val="sr-Latn-RS"/>
+        </w:rPr>
+      </w:pPr>
+      <w:bookmarkStart w:id="29" w:name="_Toc182561805"/>
+      <w:r>
+        <w:rPr>
+          <w:lang w:val="sr-Latn-RS"/>
+        </w:rPr>
+        <w:t>4.8 Dopunske informacije</w:t>
+      </w:r>
+      <w:bookmarkEnd w:id="29"/>
       <w:r>
         <w:rPr>
           <w:lang w:val="sr-Latn-RS"/>
@@ -7311,7 +7504,7 @@
           <w:lang w:val="sr-Latn-RS"/>
         </w:rPr>
       </w:pPr>
-      <w:bookmarkStart w:id="29" w:name="_Toc182558745"/>
+      <w:bookmarkStart w:id="30" w:name="_Toc182561806"/>
       <w:r>
         <w:rPr>
           <w:lang w:val="sr-Latn-RS"/>
@@ -7319,7 +7512,7 @@
         <w:lastRenderedPageBreak/>
         <w:t>6. Sadrzaj</w:t>
       </w:r>
-      <w:bookmarkEnd w:id="29"/>
+      <w:bookmarkEnd w:id="30"/>
     </w:p>
     <w:sdt>
       <w:sdtPr>
@@ -7374,7 +7567,7 @@
           <w:r>
             <w:fldChar w:fldCharType="separate"/>
           </w:r>
-          <w:hyperlink w:anchor="_Toc182558719" w:history="1">
+          <w:hyperlink w:anchor="_Toc182561779" w:history="1">
             <w:r>
               <w:rPr>
                 <w:rStyle w:val="Hyperlink"/>
@@ -7420,7 +7613,7 @@
                 <w:noProof/>
                 <w:webHidden/>
               </w:rPr>
-              <w:instrText xml:space="preserve"> PAGEREF _Toc182558719 \h </w:instrText>
+              <w:instrText xml:space="preserve"> PAGEREF _Toc182561779 \h </w:instrText>
             </w:r>
             <w:r>
               <w:rPr>
@@ -7466,7 +7659,7 @@
               <w:lang w:val="sr-Latn-RS" w:eastAsia="sr-Latn-RS"/>
             </w:rPr>
           </w:pPr>
-          <w:hyperlink w:anchor="_Toc182558720" w:history="1">
+          <w:hyperlink w:anchor="_Toc182561780" w:history="1">
             <w:r>
               <w:rPr>
                 <w:rStyle w:val="Hyperlink"/>
@@ -7512,7 +7705,7 @@
                 <w:noProof/>
                 <w:webHidden/>
               </w:rPr>
-              <w:instrText xml:space="preserve"> PAGEREF _Toc182558720 \h </w:instrText>
+              <w:instrText xml:space="preserve"> PAGEREF _Toc182561780 \h </w:instrText>
             </w:r>
             <w:r>
               <w:rPr>
@@ -7558,12 +7751,12 @@
               <w:lang w:val="sr-Latn-RS" w:eastAsia="sr-Latn-RS"/>
             </w:rPr>
           </w:pPr>
-          <w:hyperlink w:anchor="_Toc182558721" w:history="1">
+          <w:hyperlink w:anchor="_Toc182561781" w:history="1">
             <w:r>
               <w:rPr>
                 <w:rStyle w:val="Hyperlink"/>
                 <w:noProof/>
-                <w:lang w:val="sr-Cyrl-RS"/>
+                <w:lang w:val="sr-Latn-RS"/>
               </w:rPr>
               <w:t>1.2</w:t>
             </w:r>
@@ -7604,7 +7797,7 @@
                 <w:noProof/>
                 <w:webHidden/>
               </w:rPr>
-              <w:instrText xml:space="preserve"> PAGEREF _Toc182558721 \h </w:instrText>
+              <w:instrText xml:space="preserve"> PAGEREF _Toc182561781 \h </w:instrText>
             </w:r>
             <w:r>
               <w:rPr>
@@ -7650,7 +7843,7 @@
               <w:lang w:val="sr-Latn-RS" w:eastAsia="sr-Latn-RS"/>
             </w:rPr>
           </w:pPr>
-          <w:hyperlink w:anchor="_Toc182558722" w:history="1">
+          <w:hyperlink w:anchor="_Toc182561782" w:history="1">
             <w:r>
               <w:rPr>
                 <w:rStyle w:val="Hyperlink"/>
@@ -7696,7 +7889,7 @@
                 <w:noProof/>
                 <w:webHidden/>
               </w:rPr>
-              <w:instrText xml:space="preserve"> PAGEREF _Toc182558722 \h </w:instrText>
+              <w:instrText xml:space="preserve"> PAGEREF _Toc182561782 \h </w:instrText>
             </w:r>
             <w:r>
               <w:rPr>
@@ -7742,7 +7935,7 @@
               <w:lang w:val="sr-Latn-RS" w:eastAsia="sr-Latn-RS"/>
             </w:rPr>
           </w:pPr>
-          <w:hyperlink w:anchor="_Toc182558723" w:history="1">
+          <w:hyperlink w:anchor="_Toc182561783" w:history="1">
             <w:r>
               <w:rPr>
                 <w:rStyle w:val="Hyperlink"/>
@@ -7788,7 +7981,7 @@
                 <w:noProof/>
                 <w:webHidden/>
               </w:rPr>
-              <w:instrText xml:space="preserve"> PAGEREF _Toc182558723 \h </w:instrText>
+              <w:instrText xml:space="preserve"> PAGEREF _Toc182561783 \h </w:instrText>
             </w:r>
             <w:r>
               <w:rPr>
@@ -7834,7 +8027,7 @@
               <w:lang w:val="sr-Latn-RS" w:eastAsia="sr-Latn-RS"/>
             </w:rPr>
           </w:pPr>
-          <w:hyperlink w:anchor="_Toc182558724" w:history="1">
+          <w:hyperlink w:anchor="_Toc182561784" w:history="1">
             <w:r>
               <w:rPr>
                 <w:rStyle w:val="Hyperlink"/>
@@ -7880,7 +8073,7 @@
                 <w:noProof/>
                 <w:webHidden/>
               </w:rPr>
-              <w:instrText xml:space="preserve"> PAGEREF _Toc182558724 \h </w:instrText>
+              <w:instrText xml:space="preserve"> PAGEREF _Toc182561784 \h </w:instrText>
             </w:r>
             <w:r>
               <w:rPr>
@@ -7926,7 +8119,7 @@
               <w:lang w:val="sr-Latn-RS" w:eastAsia="sr-Latn-RS"/>
             </w:rPr>
           </w:pPr>
-          <w:hyperlink w:anchor="_Toc182558725" w:history="1">
+          <w:hyperlink w:anchor="_Toc182561785" w:history="1">
             <w:r>
               <w:rPr>
                 <w:rStyle w:val="Hyperlink"/>
@@ -7972,7 +8165,7 @@
                 <w:noProof/>
                 <w:webHidden/>
               </w:rPr>
-              <w:instrText xml:space="preserve"> PAGEREF _Toc182558725 \h </w:instrText>
+              <w:instrText xml:space="preserve"> PAGEREF _Toc182561785 \h </w:instrText>
             </w:r>
             <w:r>
               <w:rPr>
@@ -8018,12 +8211,12 @@
               <w:lang w:val="sr-Latn-RS" w:eastAsia="sr-Latn-RS"/>
             </w:rPr>
           </w:pPr>
-          <w:hyperlink w:anchor="_Toc182558726" w:history="1">
+          <w:hyperlink w:anchor="_Toc182561786" w:history="1">
             <w:r>
               <w:rPr>
                 <w:rStyle w:val="Hyperlink"/>
                 <w:noProof/>
-                <w:lang w:val="sr-Cyrl-RS"/>
+                <w:lang w:val="sr-Latn-RS"/>
               </w:rPr>
               <w:t>1.3.4</w:t>
             </w:r>
@@ -8064,7 +8257,7 @@
                 <w:noProof/>
                 <w:webHidden/>
               </w:rPr>
-              <w:instrText xml:space="preserve"> PAGEREF _Toc182558726 \h </w:instrText>
+              <w:instrText xml:space="preserve"> PAGEREF _Toc182561786 \h </w:instrText>
             </w:r>
             <w:r>
               <w:rPr>
@@ -8110,7 +8303,7 @@
               <w:lang w:val="sr-Latn-RS" w:eastAsia="sr-Latn-RS"/>
             </w:rPr>
           </w:pPr>
-          <w:hyperlink w:anchor="_Toc182558727" w:history="1">
+          <w:hyperlink w:anchor="_Toc182561787" w:history="1">
             <w:r>
               <w:rPr>
                 <w:rStyle w:val="Hyperlink"/>
@@ -8156,7 +8349,7 @@
                 <w:noProof/>
                 <w:webHidden/>
               </w:rPr>
-              <w:instrText xml:space="preserve"> PAGEREF _Toc182558727 \h </w:instrText>
+              <w:instrText xml:space="preserve"> PAGEREF _Toc182561787 \h </w:instrText>
             </w:r>
             <w:r>
               <w:rPr>
@@ -8202,7 +8395,7 @@
               <w:lang w:val="sr-Latn-RS" w:eastAsia="sr-Latn-RS"/>
             </w:rPr>
           </w:pPr>
-          <w:hyperlink w:anchor="_Toc182558728" w:history="1">
+          <w:hyperlink w:anchor="_Toc182561788" w:history="1">
             <w:r>
               <w:rPr>
                 <w:rStyle w:val="Hyperlink"/>
@@ -8248,7 +8441,7 @@
                 <w:noProof/>
                 <w:webHidden/>
               </w:rPr>
-              <w:instrText xml:space="preserve"> PAGEREF _Toc182558728 \h </w:instrText>
+              <w:instrText xml:space="preserve"> PAGEREF _Toc182561788 \h </w:instrText>
             </w:r>
             <w:r>
               <w:rPr>
@@ -8294,7 +8487,7 @@
               <w:lang w:val="sr-Latn-RS" w:eastAsia="sr-Latn-RS"/>
             </w:rPr>
           </w:pPr>
-          <w:hyperlink w:anchor="_Toc182558729" w:history="1">
+          <w:hyperlink w:anchor="_Toc182561789" w:history="1">
             <w:r>
               <w:rPr>
                 <w:rStyle w:val="Hyperlink"/>
@@ -8338,7 +8531,7 @@
                 <w:noProof/>
                 <w:webHidden/>
               </w:rPr>
-              <w:instrText xml:space="preserve"> PAGEREF _Toc182558729 \h </w:instrText>
+              <w:instrText xml:space="preserve"> PAGEREF _Toc182561789 \h </w:instrText>
             </w:r>
             <w:r>
               <w:rPr>
@@ -8384,7 +8577,7 @@
               <w:lang w:val="sr-Latn-RS" w:eastAsia="sr-Latn-RS"/>
             </w:rPr>
           </w:pPr>
-          <w:hyperlink w:anchor="_Toc182558730" w:history="1">
+          <w:hyperlink w:anchor="_Toc182561790" w:history="1">
             <w:r>
               <w:rPr>
                 <w:rStyle w:val="Hyperlink"/>
@@ -8430,7 +8623,7 @@
                 <w:noProof/>
                 <w:webHidden/>
               </w:rPr>
-              <w:instrText xml:space="preserve"> PAGEREF _Toc182558730 \h </w:instrText>
+              <w:instrText xml:space="preserve"> PAGEREF _Toc182561790 \h </w:instrText>
             </w:r>
             <w:r>
               <w:rPr>
@@ -8450,7 +8643,7 @@
                 <w:noProof/>
                 <w:webHidden/>
               </w:rPr>
-              <w:t>3</w:t>
+              <w:t>4</w:t>
             </w:r>
             <w:r>
               <w:rPr>
@@ -8475,7 +8668,7 @@
               <w:lang w:val="sr-Latn-RS" w:eastAsia="sr-Latn-RS"/>
             </w:rPr>
           </w:pPr>
-          <w:hyperlink w:anchor="_Toc182558731" w:history="1">
+          <w:hyperlink w:anchor="_Toc182561791" w:history="1">
             <w:r>
               <w:rPr>
                 <w:rStyle w:val="Hyperlink"/>
@@ -8503,7 +8696,7 @@
                 <w:noProof/>
                 <w:webHidden/>
               </w:rPr>
-              <w:instrText xml:space="preserve"> PAGEREF _Toc182558731 \h </w:instrText>
+              <w:instrText xml:space="preserve"> PAGEREF _Toc182561791 \h </w:instrText>
             </w:r>
             <w:r>
               <w:rPr>
@@ -8523,7 +8716,7 @@
                 <w:noProof/>
                 <w:webHidden/>
               </w:rPr>
-              <w:t>4</w:t>
+              <w:t>5</w:t>
             </w:r>
             <w:r>
               <w:rPr>
@@ -8548,7 +8741,7 @@
               <w:lang w:val="sr-Latn-RS" w:eastAsia="sr-Latn-RS"/>
             </w:rPr>
           </w:pPr>
-          <w:hyperlink w:anchor="_Toc182558732" w:history="1">
+          <w:hyperlink w:anchor="_Toc182561792" w:history="1">
             <w:r>
               <w:rPr>
                 <w:rStyle w:val="Hyperlink"/>
@@ -8576,7 +8769,7 @@
                 <w:noProof/>
                 <w:webHidden/>
               </w:rPr>
-              <w:instrText xml:space="preserve"> PAGEREF _Toc182558732 \h </w:instrText>
+              <w:instrText xml:space="preserve"> PAGEREF _Toc182561792 \h </w:instrText>
             </w:r>
             <w:r>
               <w:rPr>
@@ -8596,7 +8789,7 @@
                 <w:noProof/>
                 <w:webHidden/>
               </w:rPr>
-              <w:t>5</w:t>
+              <w:t>6</w:t>
             </w:r>
             <w:r>
               <w:rPr>
@@ -8621,7 +8814,7 @@
               <w:lang w:val="sr-Latn-RS" w:eastAsia="sr-Latn-RS"/>
             </w:rPr>
           </w:pPr>
-          <w:hyperlink w:anchor="_Toc182558733" w:history="1">
+          <w:hyperlink w:anchor="_Toc182561793" w:history="1">
             <w:r>
               <w:rPr>
                 <w:rStyle w:val="Hyperlink"/>
@@ -8649,7 +8842,7 @@
                 <w:noProof/>
                 <w:webHidden/>
               </w:rPr>
-              <w:instrText xml:space="preserve"> PAGEREF _Toc182558733 \h </w:instrText>
+              <w:instrText xml:space="preserve"> PAGEREF _Toc182561793 \h </w:instrText>
             </w:r>
             <w:r>
               <w:rPr>
@@ -8669,7 +8862,7 @@
                 <w:noProof/>
                 <w:webHidden/>
               </w:rPr>
-              <w:t>6</w:t>
+              <w:t>7</w:t>
             </w:r>
             <w:r>
               <w:rPr>
@@ -8694,7 +8887,7 @@
               <w:lang w:val="sr-Latn-RS" w:eastAsia="sr-Latn-RS"/>
             </w:rPr>
           </w:pPr>
-          <w:hyperlink w:anchor="_Toc182558734" w:history="1">
+          <w:hyperlink w:anchor="_Toc182561794" w:history="1">
             <w:r>
               <w:rPr>
                 <w:rStyle w:val="Hyperlink"/>
@@ -8722,7 +8915,7 @@
                 <w:noProof/>
                 <w:webHidden/>
               </w:rPr>
-              <w:instrText xml:space="preserve"> PAGEREF _Toc182558734 \h </w:instrText>
+              <w:instrText xml:space="preserve"> PAGEREF _Toc182561794 \h </w:instrText>
             </w:r>
             <w:r>
               <w:rPr>
@@ -8742,7 +8935,7 @@
                 <w:noProof/>
                 <w:webHidden/>
               </w:rPr>
-              <w:t>7</w:t>
+              <w:t>8</w:t>
             </w:r>
             <w:r>
               <w:rPr>
@@ -8767,7 +8960,7 @@
               <w:lang w:val="sr-Latn-RS" w:eastAsia="sr-Latn-RS"/>
             </w:rPr>
           </w:pPr>
-          <w:hyperlink w:anchor="_Toc182558735" w:history="1">
+          <w:hyperlink w:anchor="_Toc182561795" w:history="1">
             <w:r>
               <w:rPr>
                 <w:rStyle w:val="Hyperlink"/>
@@ -8795,7 +8988,7 @@
                 <w:noProof/>
                 <w:webHidden/>
               </w:rPr>
-              <w:instrText xml:space="preserve"> PAGEREF _Toc182558735 \h </w:instrText>
+              <w:instrText xml:space="preserve"> PAGEREF _Toc182561795 \h </w:instrText>
             </w:r>
             <w:r>
               <w:rPr>
@@ -8815,7 +9008,7 @@
                 <w:noProof/>
                 <w:webHidden/>
               </w:rPr>
-              <w:t>7</w:t>
+              <w:t>8</w:t>
             </w:r>
             <w:r>
               <w:rPr>
@@ -8840,7 +9033,7 @@
               <w:lang w:val="sr-Latn-RS" w:eastAsia="sr-Latn-RS"/>
             </w:rPr>
           </w:pPr>
-          <w:hyperlink w:anchor="_Toc182558736" w:history="1">
+          <w:hyperlink w:anchor="_Toc182561796" w:history="1">
             <w:r>
               <w:rPr>
                 <w:rStyle w:val="Hyperlink"/>
@@ -8868,7 +9061,7 @@
                 <w:noProof/>
                 <w:webHidden/>
               </w:rPr>
-              <w:instrText xml:space="preserve"> PAGEREF _Toc182558736 \h </w:instrText>
+              <w:instrText xml:space="preserve"> PAGEREF _Toc182561796 \h </w:instrText>
             </w:r>
             <w:r>
               <w:rPr>
@@ -8888,7 +9081,7 @@
                 <w:noProof/>
                 <w:webHidden/>
               </w:rPr>
-              <w:t>8</w:t>
+              <w:t>9</w:t>
             </w:r>
             <w:r>
               <w:rPr>
@@ -8913,7 +9106,7 @@
               <w:lang w:val="sr-Latn-RS" w:eastAsia="sr-Latn-RS"/>
             </w:rPr>
           </w:pPr>
-          <w:hyperlink w:anchor="_Toc182558737" w:history="1">
+          <w:hyperlink w:anchor="_Toc182561797" w:history="1">
             <w:r>
               <w:rPr>
                 <w:rStyle w:val="Hyperlink"/>
@@ -8941,7 +9134,7 @@
                 <w:noProof/>
                 <w:webHidden/>
               </w:rPr>
-              <w:instrText xml:space="preserve"> PAGEREF _Toc182558737 \h </w:instrText>
+              <w:instrText xml:space="preserve"> PAGEREF _Toc182561797 \h </w:instrText>
             </w:r>
             <w:r>
               <w:rPr>
@@ -8961,7 +9154,7 @@
                 <w:noProof/>
                 <w:webHidden/>
               </w:rPr>
-              <w:t>9</w:t>
+              <w:t>10</w:t>
             </w:r>
             <w:r>
               <w:rPr>
@@ -8987,7 +9180,7 @@
               <w:lang w:val="sr-Latn-RS" w:eastAsia="sr-Latn-RS"/>
             </w:rPr>
           </w:pPr>
-          <w:hyperlink w:anchor="_Toc182558738" w:history="1">
+          <w:hyperlink w:anchor="_Toc182561798" w:history="1">
             <w:r>
               <w:rPr>
                 <w:rStyle w:val="Hyperlink"/>
@@ -9033,7 +9226,7 @@
                 <w:noProof/>
                 <w:webHidden/>
               </w:rPr>
-              <w:instrText xml:space="preserve"> PAGEREF _Toc182558738 \h </w:instrText>
+              <w:instrText xml:space="preserve"> PAGEREF _Toc182561798 \h </w:instrText>
             </w:r>
             <w:r>
               <w:rPr>
@@ -9053,7 +9246,7 @@
                 <w:noProof/>
                 <w:webHidden/>
               </w:rPr>
-              <w:t>10</w:t>
+              <w:t>11</w:t>
             </w:r>
             <w:r>
               <w:rPr>
@@ -9079,7 +9272,7 @@
               <w:lang w:val="sr-Latn-RS" w:eastAsia="sr-Latn-RS"/>
             </w:rPr>
           </w:pPr>
-          <w:hyperlink w:anchor="_Toc182558739" w:history="1">
+          <w:hyperlink w:anchor="_Toc182561799" w:history="1">
             <w:r>
               <w:rPr>
                 <w:rStyle w:val="Hyperlink"/>
@@ -9125,7 +9318,7 @@
                 <w:noProof/>
                 <w:webHidden/>
               </w:rPr>
-              <w:instrText xml:space="preserve"> PAGEREF _Toc182558739 \h </w:instrText>
+              <w:instrText xml:space="preserve"> PAGEREF _Toc182561799 \h </w:instrText>
             </w:r>
             <w:r>
               <w:rPr>
@@ -9145,7 +9338,7 @@
                 <w:noProof/>
                 <w:webHidden/>
               </w:rPr>
-              <w:t>10</w:t>
+              <w:t>11</w:t>
             </w:r>
             <w:r>
               <w:rPr>
@@ -9171,7 +9364,7 @@
               <w:lang w:val="sr-Latn-RS" w:eastAsia="sr-Latn-RS"/>
             </w:rPr>
           </w:pPr>
-          <w:hyperlink w:anchor="_Toc182558740" w:history="1">
+          <w:hyperlink w:anchor="_Toc182561800" w:history="1">
             <w:r>
               <w:rPr>
                 <w:rStyle w:val="Hyperlink"/>
@@ -9217,7 +9410,7 @@
                 <w:noProof/>
                 <w:webHidden/>
               </w:rPr>
-              <w:instrText xml:space="preserve"> PAGEREF _Toc182558740 \h </w:instrText>
+              <w:instrText xml:space="preserve"> PAGEREF _Toc182561800 \h </w:instrText>
             </w:r>
             <w:r>
               <w:rPr>
@@ -9237,7 +9430,7 @@
                 <w:noProof/>
                 <w:webHidden/>
               </w:rPr>
-              <w:t>10</w:t>
+              <w:t>11</w:t>
             </w:r>
             <w:r>
               <w:rPr>
@@ -9263,7 +9456,7 @@
               <w:lang w:val="sr-Latn-RS" w:eastAsia="sr-Latn-RS"/>
             </w:rPr>
           </w:pPr>
-          <w:hyperlink w:anchor="_Toc182558741" w:history="1">
+          <w:hyperlink w:anchor="_Toc182561801" w:history="1">
             <w:r>
               <w:rPr>
                 <w:rStyle w:val="Hyperlink"/>
@@ -9307,7 +9500,7 @@
                 <w:noProof/>
                 <w:webHidden/>
               </w:rPr>
-              <w:instrText xml:space="preserve"> PAGEREF _Toc182558741 \h </w:instrText>
+              <w:instrText xml:space="preserve"> PAGEREF _Toc182561801 \h </w:instrText>
             </w:r>
             <w:r>
               <w:rPr>
@@ -9327,7 +9520,7 @@
                 <w:noProof/>
                 <w:webHidden/>
               </w:rPr>
-              <w:t>10</w:t>
+              <w:t>12</w:t>
             </w:r>
             <w:r>
               <w:rPr>
@@ -9353,7 +9546,7 @@
               <w:lang w:val="sr-Latn-RS" w:eastAsia="sr-Latn-RS"/>
             </w:rPr>
           </w:pPr>
-          <w:hyperlink w:anchor="_Toc182558742" w:history="1">
+          <w:hyperlink w:anchor="_Toc182561802" w:history="1">
             <w:r>
               <w:rPr>
                 <w:rStyle w:val="Hyperlink"/>
@@ -9399,7 +9592,7 @@
                 <w:noProof/>
                 <w:webHidden/>
               </w:rPr>
-              <w:instrText xml:space="preserve"> PAGEREF _Toc182558742 \h </w:instrText>
+              <w:instrText xml:space="preserve"> PAGEREF _Toc182561802 \h </w:instrText>
             </w:r>
             <w:r>
               <w:rPr>
@@ -9419,7 +9612,7 @@
                 <w:noProof/>
                 <w:webHidden/>
               </w:rPr>
-              <w:t>11</w:t>
+              <w:t>12</w:t>
             </w:r>
             <w:r>
               <w:rPr>
@@ -9445,7 +9638,7 @@
               <w:lang w:val="sr-Latn-RS" w:eastAsia="sr-Latn-RS"/>
             </w:rPr>
           </w:pPr>
-          <w:hyperlink w:anchor="_Toc182558743" w:history="1">
+          <w:hyperlink w:anchor="_Toc182561803" w:history="1">
             <w:r>
               <w:rPr>
                 <w:rStyle w:val="Hyperlink"/>
@@ -9491,7 +9684,7 @@
                 <w:noProof/>
                 <w:webHidden/>
               </w:rPr>
-              <w:instrText xml:space="preserve"> PAGEREF _Toc182558743 \h </w:instrText>
+              <w:instrText xml:space="preserve"> PAGEREF _Toc182561803 \h </w:instrText>
             </w:r>
             <w:r>
               <w:rPr>
@@ -9511,7 +9704,7 @@
                 <w:noProof/>
                 <w:webHidden/>
               </w:rPr>
-              <w:t>11</w:t>
+              <w:t>12</w:t>
             </w:r>
             <w:r>
               <w:rPr>
@@ -9536,14 +9729,14 @@
               <w:lang w:val="sr-Latn-RS" w:eastAsia="sr-Latn-RS"/>
             </w:rPr>
           </w:pPr>
-          <w:hyperlink w:anchor="_Toc182558744" w:history="1">
+          <w:hyperlink w:anchor="_Toc182561804" w:history="1">
             <w:r>
               <w:rPr>
                 <w:rStyle w:val="Hyperlink"/>
                 <w:noProof/>
                 <w:lang w:val="sr-Latn-RS"/>
               </w:rPr>
-              <w:t>4..7 Sistemske karakteristike softvera</w:t>
+              <w:t>4.7 Sistemske karakteristike softvera</w:t>
             </w:r>
             <w:r>
               <w:rPr>
@@ -9564,7 +9757,7 @@
                 <w:noProof/>
                 <w:webHidden/>
               </w:rPr>
-              <w:instrText xml:space="preserve"> PAGEREF _Toc182558744 \h </w:instrText>
+              <w:instrText xml:space="preserve"> PAGEREF _Toc182561804 \h </w:instrText>
             </w:r>
             <w:r>
               <w:rPr>
@@ -9584,7 +9777,80 @@
                 <w:noProof/>
                 <w:webHidden/>
               </w:rPr>
-              <w:t>11</w:t>
+              <w:t>13</w:t>
+            </w:r>
+            <w:r>
+              <w:rPr>
+                <w:noProof/>
+                <w:webHidden/>
+              </w:rPr>
+              <w:fldChar w:fldCharType="end"/>
+            </w:r>
+          </w:hyperlink>
+        </w:p>
+        <w:p>
+          <w:pPr>
+            <w:pStyle w:val="TOC3"/>
+            <w:tabs>
+              <w:tab w:val="right" w:leader="dot" w:pos="9350"/>
+            </w:tabs>
+            <w:rPr>
+              <w:rFonts w:eastAsiaTheme="minorEastAsia"/>
+              <w:noProof/>
+              <w:sz w:val="24"/>
+              <w:szCs w:val="24"/>
+              <w:lang w:val="sr-Latn-RS" w:eastAsia="sr-Latn-RS"/>
+            </w:rPr>
+          </w:pPr>
+          <w:hyperlink w:anchor="_Toc182561805" w:history="1">
+            <w:r>
+              <w:rPr>
+                <w:rStyle w:val="Hyperlink"/>
+                <w:noProof/>
+                <w:lang w:val="sr-Latn-RS"/>
+              </w:rPr>
+              <w:t>4.8 Dopunske informacije</w:t>
+            </w:r>
+            <w:r>
+              <w:rPr>
+                <w:noProof/>
+                <w:webHidden/>
+              </w:rPr>
+              <w:tab/>
+            </w:r>
+            <w:r>
+              <w:rPr>
+                <w:noProof/>
+                <w:webHidden/>
+              </w:rPr>
+              <w:fldChar w:fldCharType="begin"/>
+            </w:r>
+            <w:r>
+              <w:rPr>
+                <w:noProof/>
+                <w:webHidden/>
+              </w:rPr>
+              <w:instrText xml:space="preserve"> PAGEREF _Toc182561805 \h </w:instrText>
+            </w:r>
+            <w:r>
+              <w:rPr>
+                <w:noProof/>
+                <w:webHidden/>
+              </w:rPr>
+            </w:r>
+            <w:r>
+              <w:rPr>
+                <w:noProof/>
+                <w:webHidden/>
+              </w:rPr>
+              <w:fldChar w:fldCharType="separate"/>
+            </w:r>
+            <w:r>
+              <w:rPr>
+                <w:noProof/>
+                <w:webHidden/>
+              </w:rPr>
+              <w:t>13</w:t>
             </w:r>
             <w:r>
               <w:rPr>
@@ -9609,7 +9875,7 @@
               <w:lang w:val="sr-Latn-RS" w:eastAsia="sr-Latn-RS"/>
             </w:rPr>
           </w:pPr>
-          <w:hyperlink w:anchor="_Toc182558745" w:history="1">
+          <w:hyperlink w:anchor="_Toc182561806" w:history="1">
             <w:r>
               <w:rPr>
                 <w:rStyle w:val="Hyperlink"/>
@@ -9637,7 +9903,7 @@
                 <w:noProof/>
                 <w:webHidden/>
               </w:rPr>
-              <w:instrText xml:space="preserve"> PAGEREF _Toc182558745 \h </w:instrText>
+              <w:instrText xml:space="preserve"> PAGEREF _Toc182561806 \h </w:instrText>
             </w:r>
             <w:r>
               <w:rPr>
@@ -9657,7 +9923,7 @@
                 <w:noProof/>
                 <w:webHidden/>
               </w:rPr>
-              <w:t>13</w:t>
+              <w:t>14</w:t>
             </w:r>
             <w:r>
               <w:rPr>
@@ -11093,6 +11359,95 @@
     </w:lvl>
   </w:abstractNum>
   <w:abstractNum w:abstractNumId="13" w15:restartNumberingAfterBreak="0">
+    <w:nsid w:val="69121285"/>
+    <w:multiLevelType w:val="hybridMultilevel"/>
+    <w:tmpl w:val="EED64C46"/>
+    <w:lvl w:ilvl="0" w:tplc="241A000F">
+      <w:start w:val="1"/>
+      <w:numFmt w:val="decimal"/>
+      <w:lvlText w:val="%1."/>
+      <w:lvlJc w:val="left"/>
+      <w:pPr>
+        <w:ind w:left="720" w:hanging="360"/>
+      </w:pPr>
+      <w:rPr>
+        <w:rFonts w:hint="default"/>
+      </w:rPr>
+    </w:lvl>
+    <w:lvl w:ilvl="1" w:tplc="241A0019" w:tentative="1">
+      <w:start w:val="1"/>
+      <w:numFmt w:val="lowerLetter"/>
+      <w:lvlText w:val="%2."/>
+      <w:lvlJc w:val="left"/>
+      <w:pPr>
+        <w:ind w:left="1440" w:hanging="360"/>
+      </w:pPr>
+    </w:lvl>
+    <w:lvl w:ilvl="2" w:tplc="241A001B" w:tentative="1">
+      <w:start w:val="1"/>
+      <w:numFmt w:val="lowerRoman"/>
+      <w:lvlText w:val="%3."/>
+      <w:lvlJc w:val="right"/>
+      <w:pPr>
+        <w:ind w:left="2160" w:hanging="180"/>
+      </w:pPr>
+    </w:lvl>
+    <w:lvl w:ilvl="3" w:tplc="241A000F" w:tentative="1">
+      <w:start w:val="1"/>
+      <w:numFmt w:val="decimal"/>
+      <w:lvlText w:val="%4."/>
+      <w:lvlJc w:val="left"/>
+      <w:pPr>
+        <w:ind w:left="2880" w:hanging="360"/>
+      </w:pPr>
+    </w:lvl>
+    <w:lvl w:ilvl="4" w:tplc="241A0019" w:tentative="1">
+      <w:start w:val="1"/>
+      <w:numFmt w:val="lowerLetter"/>
+      <w:lvlText w:val="%5."/>
+      <w:lvlJc w:val="left"/>
+      <w:pPr>
+        <w:ind w:left="3600" w:hanging="360"/>
+      </w:pPr>
+    </w:lvl>
+    <w:lvl w:ilvl="5" w:tplc="241A001B" w:tentative="1">
+      <w:start w:val="1"/>
+      <w:numFmt w:val="lowerRoman"/>
+      <w:lvlText w:val="%6."/>
+      <w:lvlJc w:val="right"/>
+      <w:pPr>
+        <w:ind w:left="4320" w:hanging="180"/>
+      </w:pPr>
+    </w:lvl>
+    <w:lvl w:ilvl="6" w:tplc="241A000F" w:tentative="1">
+      <w:start w:val="1"/>
+      <w:numFmt w:val="decimal"/>
+      <w:lvlText w:val="%7."/>
+      <w:lvlJc w:val="left"/>
+      <w:pPr>
+        <w:ind w:left="5040" w:hanging="360"/>
+      </w:pPr>
+    </w:lvl>
+    <w:lvl w:ilvl="7" w:tplc="241A0019" w:tentative="1">
+      <w:start w:val="1"/>
+      <w:numFmt w:val="lowerLetter"/>
+      <w:lvlText w:val="%8."/>
+      <w:lvlJc w:val="left"/>
+      <w:pPr>
+        <w:ind w:left="5760" w:hanging="360"/>
+      </w:pPr>
+    </w:lvl>
+    <w:lvl w:ilvl="8" w:tplc="241A001B" w:tentative="1">
+      <w:start w:val="1"/>
+      <w:numFmt w:val="lowerRoman"/>
+      <w:lvlText w:val="%9."/>
+      <w:lvlJc w:val="right"/>
+      <w:pPr>
+        <w:ind w:left="6480" w:hanging="180"/>
+      </w:pPr>
+    </w:lvl>
+  </w:abstractNum>
+  <w:abstractNum w:abstractNumId="14" w15:restartNumberingAfterBreak="0">
     <w:nsid w:val="6A5B6026"/>
     <w:multiLevelType w:val="multilevel"/>
     <w:tmpl w:val="F3B6267E"/>
@@ -11213,7 +11568,7 @@
       </w:rPr>
     </w:lvl>
   </w:abstractNum>
-  <w:abstractNum w:abstractNumId="14" w15:restartNumberingAfterBreak="0">
+  <w:abstractNum w:abstractNumId="15" w15:restartNumberingAfterBreak="0">
     <w:nsid w:val="7A321E0D"/>
     <w:multiLevelType w:val="hybridMultilevel"/>
     <w:tmpl w:val="1A1050F0"/>
@@ -11327,10 +11682,10 @@
     </w:lvl>
   </w:abstractNum>
   <w:num w:numId="1" w16cid:durableId="1733773960">
-    <w:abstractNumId w:val="13"/>
+    <w:abstractNumId w:val="14"/>
   </w:num>
   <w:num w:numId="2" w16cid:durableId="127866245">
-    <w:abstractNumId w:val="14"/>
+    <w:abstractNumId w:val="15"/>
   </w:num>
   <w:num w:numId="3" w16cid:durableId="2072842380">
     <w:abstractNumId w:val="3"/>
@@ -11370,6 +11725,9 @@
   </w:num>
   <w:num w:numId="15" w16cid:durableId="1365864394">
     <w:abstractNumId w:val="7"/>
+  </w:num>
+  <w:num w:numId="16" w16cid:durableId="1065026953">
+    <w:abstractNumId w:val="13"/>
   </w:num>
 </w:numbering>
 </file>

</xml_diff>

<commit_message>
Ispravljene grematicke greske i formatirane su stranice malo bolje i izmenjene neke sitnice u zahtevima
</commit_message>
<xml_diff>
--- a/Sistem za upravljanje bioskopom1.docx
+++ b/Sistem za upravljanje bioskopom1.docx
@@ -1,6 +1,6 @@
 
 <file path=word/document.xml><?xml version="1.0" encoding="utf-8"?>
-<w:document xmlns:wpc="http://schemas.microsoft.com/office/word/2010/wordprocessingCanvas" xmlns:cx="http://schemas.microsoft.com/office/drawing/2014/chartex" xmlns:cx1="http://schemas.microsoft.com/office/drawing/2015/9/8/chartex" xmlns:cx2="http://schemas.microsoft.com/office/drawing/2015/10/21/chartex" xmlns:cx3="http://schemas.microsoft.com/office/drawing/2016/5/9/chartex" xmlns:cx4="http://schemas.microsoft.com/office/drawing/2016/5/10/chartex" xmlns:cx5="http://schemas.microsoft.com/office/drawing/2016/5/11/chartex" xmlns:cx6="http://schemas.microsoft.com/office/drawing/2016/5/12/chartex" xmlns:cx7="http://schemas.microsoft.com/office/drawing/2016/5/13/chartex" xmlns:cx8="http://schemas.microsoft.com/office/drawing/2016/5/14/chartex" xmlns:mc="http://schemas.openxmlformats.org/markup-compatibility/2006" xmlns:aink="http://schemas.microsoft.com/office/drawing/2016/ink" xmlns:am3d="http://schemas.microsoft.com/office/drawing/2017/model3d" xmlns:o="urn:schemas-microsoft-com:office:office" xmlns:oel="http://schemas.microsoft.com/office/2019/extlst" xmlns:r="http://schemas.openxmlformats.org/officeDocument/2006/relationships" xmlns:m="http://schemas.openxmlformats.org/officeDocument/2006/math" xmlns:v="urn:schemas-microsoft-com:vml" xmlns:wp14="http://schemas.microsoft.com/office/word/2010/wordprocessingDrawing" xmlns:wp="http://schemas.openxmlformats.org/drawingml/2006/wordprocessingDrawing" xmlns:w10="urn:schemas-microsoft-com:office:word" xmlns:w="http://schemas.openxmlformats.org/wordprocessingml/2006/main" xmlns:w14="http://schemas.microsoft.com/office/word/2010/wordml" xmlns:w15="http://schemas.microsoft.com/office/word/2012/wordml" xmlns:w16cex="http://schemas.microsoft.com/office/word/2018/wordml/cex" xmlns:w16cid="http://schemas.microsoft.com/office/word/2016/wordml/cid" xmlns:w16="http://schemas.microsoft.com/office/word/2018/wordml" xmlns:w16du="http://schemas.microsoft.com/office/word/2023/wordml/word16du" xmlns:w16sdtdh="http://schemas.microsoft.com/office/word/2020/wordml/sdtdatahash" xmlns:w16se="http://schemas.microsoft.com/office/word/2015/wordml/symex" xmlns:wpg="http://schemas.microsoft.com/office/word/2010/wordprocessingGroup" xmlns:wpi="http://schemas.microsoft.com/office/word/2010/wordprocessingInk" xmlns:wne="http://schemas.microsoft.com/office/word/2006/wordml" xmlns:wps="http://schemas.microsoft.com/office/word/2010/wordprocessingShape" mc:Ignorable="w14 w15 w16se w16cid w16 w16cex w16sdtdh w16du wp14">
+<w:document xmlns:wpc="http://schemas.microsoft.com/office/word/2010/wordprocessingCanvas" xmlns:cx="http://schemas.microsoft.com/office/drawing/2014/chartex" xmlns:cx1="http://schemas.microsoft.com/office/drawing/2015/9/8/chartex" xmlns:cx2="http://schemas.microsoft.com/office/drawing/2015/10/21/chartex" xmlns:cx3="http://schemas.microsoft.com/office/drawing/2016/5/9/chartex" xmlns:cx4="http://schemas.microsoft.com/office/drawing/2016/5/10/chartex" xmlns:cx5="http://schemas.microsoft.com/office/drawing/2016/5/11/chartex" xmlns:cx6="http://schemas.microsoft.com/office/drawing/2016/5/12/chartex" xmlns:cx7="http://schemas.microsoft.com/office/drawing/2016/5/13/chartex" xmlns:cx8="http://schemas.microsoft.com/office/drawing/2016/5/14/chartex" xmlns:mc="http://schemas.openxmlformats.org/markup-compatibility/2006" xmlns:aink="http://schemas.microsoft.com/office/drawing/2016/ink" xmlns:am3d="http://schemas.microsoft.com/office/drawing/2017/model3d" xmlns:o="urn:schemas-microsoft-com:office:office" xmlns:oel="http://schemas.microsoft.com/office/2019/extlst" xmlns:r="http://schemas.openxmlformats.org/officeDocument/2006/relationships" xmlns:m="http://schemas.openxmlformats.org/officeDocument/2006/math" xmlns:v="urn:schemas-microsoft-com:vml" xmlns:wp14="http://schemas.microsoft.com/office/word/2010/wordprocessingDrawing" xmlns:wp="http://schemas.openxmlformats.org/drawingml/2006/wordprocessingDrawing" xmlns:w10="urn:schemas-microsoft-com:office:word" xmlns:w="http://schemas.openxmlformats.org/wordprocessingml/2006/main" xmlns:w14="http://schemas.microsoft.com/office/word/2010/wordml" xmlns:w15="http://schemas.microsoft.com/office/word/2012/wordml" xmlns:w16cex="http://schemas.microsoft.com/office/word/2018/wordml/cex" xmlns:w16cid="http://schemas.microsoft.com/office/word/2016/wordml/cid" xmlns:w16="http://schemas.microsoft.com/office/word/2018/wordml" xmlns:w16du="http://schemas.microsoft.com/office/word/2023/wordml/word16du" xmlns:w16sdtdh="http://schemas.microsoft.com/office/word/2020/wordml/sdtdatahash" xmlns:w16sdtfl="http://schemas.microsoft.com/office/word/2024/wordml/sdtformatlock" xmlns:w16se="http://schemas.microsoft.com/office/word/2015/wordml/symex" xmlns:wpg="http://schemas.microsoft.com/office/word/2010/wordprocessingGroup" xmlns:wpi="http://schemas.microsoft.com/office/word/2010/wordprocessingInk" xmlns:wne="http://schemas.microsoft.com/office/word/2006/wordml" xmlns:wps="http://schemas.microsoft.com/office/word/2010/wordprocessingShape" mc:Ignorable="w14 w15 w16se w16cid w16 w16cex w16sdtdh w16sdtfl w16du wp14">
   <w:body>
     <w:p>
       <w:pPr>
@@ -156,7 +156,7 @@
       <w:pPr>
         <w:jc w:val="center"/>
         <w:rPr>
-          <w:lang w:val="sr-Latn-RS"/>
+          <w:lang w:val="de-DE"/>
         </w:rPr>
       </w:pPr>
       <w:r>
@@ -182,24 +182,6 @@
           <w:lang w:val="sr-Latn-RS"/>
         </w:rPr>
         <w:t xml:space="preserve"> 44/2023</w:t>
-      </w:r>
-      <w:r>
-        <w:rPr>
-          <w:lang w:val="sr-Latn-RS"/>
-        </w:rPr>
-        <w:t>, Marko Nikolic</w:t>
-      </w:r>
-      <w:r>
-        <w:rPr>
-          <w:lang w:val="sr-Latn-RS"/>
-        </w:rPr>
-        <w:t xml:space="preserve"> </w:t>
-      </w:r>
-      <w:r>
-        <w:rPr>
-          <w:lang w:val="sr-Latn-RS"/>
-        </w:rPr>
-        <w:t>32/2023</w:t>
       </w:r>
     </w:p>
     <w:p>
@@ -214,7 +196,7 @@
           <w:lang w:val="sr-Latn-RS"/>
         </w:rPr>
       </w:pPr>
-      <w:bookmarkStart w:id="0" w:name="_Toc182561779"/>
+      <w:bookmarkStart w:id="0" w:name="_Toc209104892"/>
       <w:r>
         <w:rPr>
           <w:lang w:val="sr-Latn-RS"/>
@@ -263,7 +245,7 @@
           <w:lang w:val="sr-Latn-RS"/>
         </w:rPr>
       </w:pPr>
-      <w:bookmarkStart w:id="1" w:name="_Toc182561780"/>
+      <w:bookmarkStart w:id="1" w:name="_Toc209104893"/>
       <w:r>
         <w:rPr>
           <w:lang w:val="sr-Latn-RS"/>
@@ -317,7 +299,7 @@
           <w:lang w:val="sr-Latn-RS"/>
         </w:rPr>
       </w:pPr>
-      <w:bookmarkStart w:id="2" w:name="_Toc182561781"/>
+      <w:bookmarkStart w:id="2" w:name="_Toc209104894"/>
       <w:r>
         <w:rPr>
           <w:lang w:val="sr-Latn-RS"/>
@@ -383,7 +365,7 @@
           <w:lang w:val="sr-Latn-RS"/>
         </w:rPr>
       </w:pPr>
-      <w:bookmarkStart w:id="3" w:name="_Toc182561782"/>
+      <w:bookmarkStart w:id="3" w:name="_Toc209104895"/>
       <w:r>
         <w:rPr>
           <w:lang w:val="sr-Latn-RS"/>
@@ -409,7 +391,19 @@
         <w:rPr>
           <w:lang w:val="sr-Latn-RS"/>
         </w:rPr>
-        <w:t>Softver bi trebalo da ima naziv MyCinema. Trebalo bi da omoguci korisniku da napravi svoj nalog koji bi mu omogucio da skuplja loyality poene, daje recenzije projekcijama koje je gledao kod nas, glasa i daje predloge za projekcije koje bi gledao sledeceg meseca, ima uvid u projekcije koje su u planu tokom trenutnog meseca, vidi akcije koje mu loyality poeni omoguciju, uvid za svaki grad u kome se nalazimo.</w:t>
+        <w:t xml:space="preserve">Softver bi trebalo da ima naziv MyCinema. Trebalo bi da omoguci korisniku da napravi svoj nalog koji bi mu omogucio da skuplja loyality poene, daje recenzije projekcijama koje je gledao kod nas, glasa i daje predloge za projekcije koje bi gledao sledeceg meseca, ima uvid u projekcije koje su u planu tokom trenutnog meseca, vidi akcije koje mu loyality poeni </w:t>
+      </w:r>
+      <w:r>
+        <w:rPr>
+          <w:lang w:val="sr-Latn-RS"/>
+        </w:rPr>
+        <w:t>omogucuju</w:t>
+      </w:r>
+      <w:r>
+        <w:rPr>
+          <w:lang w:val="sr-Latn-RS"/>
+        </w:rPr>
+        <w:t>, uvid za svaki grad u kome se nalazimo.</w:t>
       </w:r>
     </w:p>
     <w:p>
@@ -431,6 +425,12 @@
           <w:lang w:val="sr-Latn-RS"/>
         </w:rPr>
       </w:pPr>
+      <w:r>
+        <w:rPr>
+          <w:lang w:val="sr-Latn-RS"/>
+        </w:rPr>
+        <w:br w:type="page"/>
+      </w:r>
     </w:p>
     <w:p>
       <w:pPr>
@@ -444,11 +444,12 @@
           <w:lang w:val="sr-Latn-RS"/>
         </w:rPr>
       </w:pPr>
-      <w:bookmarkStart w:id="4" w:name="_Toc182561783"/>
-      <w:r>
-        <w:rPr>
-          <w:lang w:val="sr-Latn-RS"/>
-        </w:rPr>
+      <w:bookmarkStart w:id="4" w:name="_Toc209104896"/>
+      <w:r>
+        <w:rPr>
+          <w:lang w:val="sr-Latn-RS"/>
+        </w:rPr>
+        <w:lastRenderedPageBreak/>
         <w:t>Perspektiva proizvoda</w:t>
       </w:r>
       <w:bookmarkEnd w:id="4"/>
@@ -488,14 +489,7 @@
         <w:rPr>
           <w:lang w:val="sr-Latn-RS"/>
         </w:rPr>
-        <w:t xml:space="preserve"> trebalo </w:t>
-      </w:r>
-      <w:r>
-        <w:rPr>
-          <w:lang w:val="sr-Latn-RS"/>
-        </w:rPr>
-        <w:lastRenderedPageBreak/>
-        <w:t>da</w:t>
+        <w:t xml:space="preserve"> trebalo da</w:t>
       </w:r>
       <w:r>
         <w:rPr>
@@ -542,7 +536,7 @@
           <w:lang w:val="sr-Latn-RS"/>
         </w:rPr>
       </w:pPr>
-      <w:bookmarkStart w:id="5" w:name="_Toc182561784"/>
+      <w:bookmarkStart w:id="5" w:name="_Toc209104897"/>
       <w:r>
         <w:rPr>
           <w:lang w:val="sr-Latn-RS"/>
@@ -657,7 +651,7 @@
           <w:lang w:val="sr-Latn-RS"/>
         </w:rPr>
       </w:pPr>
-      <w:bookmarkStart w:id="6" w:name="_Toc182561785"/>
+      <w:bookmarkStart w:id="6" w:name="_Toc209104898"/>
       <w:r>
         <w:rPr>
           <w:lang w:val="sr-Latn-RS"/>
@@ -697,7 +691,7 @@
         <w:rPr>
           <w:lang w:val="sr-Latn-RS"/>
         </w:rPr>
-        <w:t xml:space="preserve"> treba biti sto veca. Meta je prosecan covek </w:t>
+        <w:t xml:space="preserve"> treba biti sto veca. Meta je prosecan covek</w:t>
       </w:r>
       <w:r>
         <w:rPr>
@@ -709,6 +703,12 @@
         <w:rPr>
           <w:lang w:val="sr-Latn-RS"/>
         </w:rPr>
+        <w:t xml:space="preserve"> </w:t>
+      </w:r>
+      <w:r>
+        <w:rPr>
+          <w:lang w:val="sr-Latn-RS"/>
+        </w:rPr>
         <w:t xml:space="preserve">nezavisno od pola i starosti. </w:t>
       </w:r>
       <w:r>
@@ -732,12 +732,16 @@
     </w:p>
     <w:p>
       <w:pPr>
-        <w:pStyle w:val="ListParagraph"/>
-        <w:ind w:left="0"/>
-        <w:rPr>
-          <w:lang w:val="sr-Latn-RS"/>
-        </w:rPr>
-      </w:pPr>
+        <w:rPr>
+          <w:lang w:val="sr-Latn-RS"/>
+        </w:rPr>
+      </w:pPr>
+      <w:r>
+        <w:rPr>
+          <w:lang w:val="sr-Latn-RS"/>
+        </w:rPr>
+        <w:br w:type="page"/>
+      </w:r>
     </w:p>
     <w:p>
       <w:pPr>
@@ -751,11 +755,12 @@
           <w:lang w:val="sr-Latn-RS"/>
         </w:rPr>
       </w:pPr>
-      <w:bookmarkStart w:id="7" w:name="_Toc182561786"/>
-      <w:r>
-        <w:rPr>
-          <w:lang w:val="sr-Latn-RS"/>
-        </w:rPr>
+      <w:bookmarkStart w:id="7" w:name="_Toc209104899"/>
+      <w:r>
+        <w:rPr>
+          <w:lang w:val="sr-Latn-RS"/>
+        </w:rPr>
+        <w:lastRenderedPageBreak/>
         <w:t>Ogranicenja</w:t>
       </w:r>
       <w:bookmarkEnd w:id="7"/>
@@ -799,7 +804,7 @@
           <w:lang w:val="sr-Latn-RS"/>
         </w:rPr>
       </w:pPr>
-      <w:bookmarkStart w:id="8" w:name="_Toc182561787"/>
+      <w:bookmarkStart w:id="8" w:name="_Toc209104900"/>
       <w:r>
         <w:rPr>
           <w:lang w:val="sr-Latn-RS"/>
@@ -840,12 +845,11 @@
           <w:lang w:val="sr-Latn-RS"/>
         </w:rPr>
       </w:pPr>
-      <w:bookmarkStart w:id="9" w:name="_Toc182561788"/>
-      <w:r>
-        <w:rPr>
-          <w:lang w:val="sr-Latn-RS"/>
-        </w:rPr>
-        <w:lastRenderedPageBreak/>
+      <w:bookmarkStart w:id="9" w:name="_Toc209104901"/>
+      <w:r>
+        <w:rPr>
+          <w:lang w:val="sr-Latn-RS"/>
+        </w:rPr>
         <w:t>Reference</w:t>
       </w:r>
       <w:bookmarkEnd w:id="9"/>
@@ -934,11 +938,21 @@
           <w:numId w:val="1"/>
         </w:numPr>
       </w:pPr>
-      <w:bookmarkStart w:id="10" w:name="_Toc182561789"/>
-      <w:r>
-        <w:t>Specifikacije zahteva</w:t>
+      <w:bookmarkStart w:id="10" w:name="_Toc209104902"/>
+      <w:proofErr w:type="spellStart"/>
+      <w:r>
+        <w:t>Specifikacije</w:t>
+      </w:r>
+      <w:proofErr w:type="spellEnd"/>
+      <w:r>
+        <w:t xml:space="preserve"> </w:t>
+      </w:r>
+      <w:proofErr w:type="spellStart"/>
+      <w:r>
+        <w:t>zahteva</w:t>
       </w:r>
       <w:bookmarkEnd w:id="10"/>
+      <w:proofErr w:type="spellEnd"/>
     </w:p>
     <w:p/>
     <w:p>
@@ -946,35 +960,256 @@
         <w:pStyle w:val="ListParagraph"/>
         <w:ind w:left="0"/>
       </w:pPr>
-      <w:r>
-        <w:t xml:space="preserve">Specifikacije zahteva </w:t>
-      </w:r>
-      <w:r>
-        <w:t xml:space="preserve">odnose se na sve neophodone funkcionalnosti sistema. MyCinema je mobilna </w:t>
-      </w:r>
+      <w:proofErr w:type="spellStart"/>
+      <w:r>
+        <w:t>Specifikacije</w:t>
+      </w:r>
+      <w:proofErr w:type="spellEnd"/>
+      <w:r>
+        <w:t xml:space="preserve"> </w:t>
+      </w:r>
+      <w:proofErr w:type="spellStart"/>
+      <w:r>
+        <w:t>zahteva</w:t>
+      </w:r>
+      <w:proofErr w:type="spellEnd"/>
+      <w:r>
+        <w:t xml:space="preserve"> </w:t>
+      </w:r>
+      <w:proofErr w:type="spellStart"/>
+      <w:r>
+        <w:t>odnose</w:t>
+      </w:r>
+      <w:proofErr w:type="spellEnd"/>
+      <w:r>
+        <w:t xml:space="preserve"> se </w:t>
+      </w:r>
+      <w:proofErr w:type="spellStart"/>
+      <w:r>
+        <w:t>na</w:t>
+      </w:r>
+      <w:proofErr w:type="spellEnd"/>
+      <w:r>
+        <w:t xml:space="preserve"> </w:t>
+      </w:r>
+      <w:proofErr w:type="spellStart"/>
+      <w:r>
+        <w:t>sve</w:t>
+      </w:r>
+      <w:proofErr w:type="spellEnd"/>
+      <w:r>
+        <w:t xml:space="preserve"> </w:t>
+      </w:r>
+      <w:proofErr w:type="spellStart"/>
+      <w:r>
+        <w:t>neophodone</w:t>
+      </w:r>
+      <w:proofErr w:type="spellEnd"/>
+      <w:r>
+        <w:t xml:space="preserve"> </w:t>
+      </w:r>
+      <w:proofErr w:type="spellStart"/>
+      <w:r>
+        <w:t>funkcionalnosti</w:t>
+      </w:r>
+      <w:proofErr w:type="spellEnd"/>
+      <w:r>
+        <w:t xml:space="preserve"> </w:t>
+      </w:r>
+      <w:proofErr w:type="spellStart"/>
+      <w:r>
+        <w:t>sistema</w:t>
+      </w:r>
+      <w:proofErr w:type="spellEnd"/>
+      <w:r>
+        <w:t xml:space="preserve">. </w:t>
+      </w:r>
+      <w:proofErr w:type="spellStart"/>
+      <w:r>
+        <w:t>MyCinema</w:t>
+      </w:r>
+      <w:proofErr w:type="spellEnd"/>
+      <w:r>
+        <w:t xml:space="preserve"> je </w:t>
+      </w:r>
+      <w:proofErr w:type="spellStart"/>
+      <w:r>
+        <w:t>mobilna</w:t>
+      </w:r>
+      <w:proofErr w:type="spellEnd"/>
+      <w:r>
+        <w:t xml:space="preserve"> </w:t>
+      </w:r>
+      <w:proofErr w:type="spellStart"/>
       <w:r>
         <w:t>i</w:t>
       </w:r>
-      <w:r>
-        <w:t xml:space="preserve"> web aplikacija koja treba biti laka za koriscenje </w:t>
-      </w:r>
+      <w:proofErr w:type="spellEnd"/>
+      <w:r>
+        <w:t xml:space="preserve"> web </w:t>
+      </w:r>
+      <w:proofErr w:type="spellStart"/>
+      <w:r>
+        <w:t>aplikacija</w:t>
+      </w:r>
+      <w:proofErr w:type="spellEnd"/>
+      <w:r>
+        <w:t xml:space="preserve"> </w:t>
+      </w:r>
+      <w:proofErr w:type="spellStart"/>
+      <w:r>
+        <w:t>koja</w:t>
+      </w:r>
+      <w:proofErr w:type="spellEnd"/>
+      <w:r>
+        <w:t xml:space="preserve"> </w:t>
+      </w:r>
+      <w:proofErr w:type="spellStart"/>
+      <w:r>
+        <w:t>treba</w:t>
+      </w:r>
+      <w:proofErr w:type="spellEnd"/>
+      <w:r>
+        <w:t xml:space="preserve"> </w:t>
+      </w:r>
+      <w:proofErr w:type="spellStart"/>
+      <w:r>
+        <w:t>biti</w:t>
+      </w:r>
+      <w:proofErr w:type="spellEnd"/>
+      <w:r>
+        <w:t xml:space="preserve"> </w:t>
+      </w:r>
+      <w:proofErr w:type="spellStart"/>
+      <w:r>
+        <w:t>laka</w:t>
+      </w:r>
+      <w:proofErr w:type="spellEnd"/>
+      <w:r>
+        <w:t xml:space="preserve"> za </w:t>
+      </w:r>
+      <w:proofErr w:type="spellStart"/>
+      <w:r>
+        <w:t>koriscenje</w:t>
+      </w:r>
+      <w:proofErr w:type="spellEnd"/>
+      <w:r>
+        <w:t xml:space="preserve"> </w:t>
+      </w:r>
+      <w:proofErr w:type="spellStart"/>
       <w:r>
         <w:t>i</w:t>
       </w:r>
-      <w:r>
-        <w:t xml:space="preserve"> navigaciju. </w:t>
-      </w:r>
-      <w:r>
-        <w:t xml:space="preserve">Mora imati </w:t>
-      </w:r>
-      <w:r>
-        <w:t xml:space="preserve">intuitivni user-friendly interfejs koji omogucava korisniku da u par klika, pregleda </w:t>
-      </w:r>
+      <w:proofErr w:type="spellEnd"/>
+      <w:r>
+        <w:t xml:space="preserve"> </w:t>
+      </w:r>
+      <w:proofErr w:type="spellStart"/>
+      <w:r>
+        <w:t>navigaciju</w:t>
+      </w:r>
+      <w:proofErr w:type="spellEnd"/>
+      <w:r>
+        <w:t xml:space="preserve">. </w:t>
+      </w:r>
+      <w:r>
+        <w:t xml:space="preserve">Mora </w:t>
+      </w:r>
+      <w:proofErr w:type="spellStart"/>
+      <w:r>
+        <w:t>imati</w:t>
+      </w:r>
+      <w:proofErr w:type="spellEnd"/>
+      <w:r>
+        <w:t xml:space="preserve"> </w:t>
+      </w:r>
+      <w:proofErr w:type="spellStart"/>
+      <w:r>
+        <w:t>intuitivni</w:t>
+      </w:r>
+      <w:proofErr w:type="spellEnd"/>
+      <w:r>
+        <w:t xml:space="preserve"> user-friendly </w:t>
+      </w:r>
+      <w:proofErr w:type="spellStart"/>
+      <w:r>
+        <w:t>interfejs</w:t>
+      </w:r>
+      <w:proofErr w:type="spellEnd"/>
+      <w:r>
+        <w:t xml:space="preserve"> koji </w:t>
+      </w:r>
+      <w:proofErr w:type="spellStart"/>
+      <w:r>
+        <w:t>omogucava</w:t>
+      </w:r>
+      <w:proofErr w:type="spellEnd"/>
+      <w:r>
+        <w:t xml:space="preserve"> </w:t>
+      </w:r>
+      <w:proofErr w:type="spellStart"/>
+      <w:r>
+        <w:t>korisniku</w:t>
+      </w:r>
+      <w:proofErr w:type="spellEnd"/>
+      <w:r>
+        <w:t xml:space="preserve"> da u par </w:t>
+      </w:r>
+      <w:proofErr w:type="spellStart"/>
+      <w:r>
+        <w:t>klika</w:t>
+      </w:r>
+      <w:proofErr w:type="spellEnd"/>
+      <w:r>
+        <w:t xml:space="preserve">, </w:t>
+      </w:r>
+      <w:proofErr w:type="spellStart"/>
+      <w:r>
+        <w:t>pregleda</w:t>
+      </w:r>
+      <w:proofErr w:type="spellEnd"/>
+      <w:r>
+        <w:t xml:space="preserve"> </w:t>
+      </w:r>
+      <w:proofErr w:type="spellStart"/>
       <w:r>
         <w:t>i</w:t>
       </w:r>
-      <w:r>
-        <w:t xml:space="preserve"> iskoristi usluge koje nudimo.</w:t>
+      <w:proofErr w:type="spellEnd"/>
+      <w:r>
+        <w:t xml:space="preserve"> </w:t>
+      </w:r>
+      <w:proofErr w:type="spellStart"/>
+      <w:r>
+        <w:t>iskoristi</w:t>
+      </w:r>
+      <w:proofErr w:type="spellEnd"/>
+      <w:r>
+        <w:t xml:space="preserve"> </w:t>
+      </w:r>
+      <w:proofErr w:type="spellStart"/>
+      <w:r>
+        <w:t>usluge</w:t>
+      </w:r>
+      <w:proofErr w:type="spellEnd"/>
+      <w:r>
+        <w:t xml:space="preserve"> </w:t>
+      </w:r>
+      <w:proofErr w:type="spellStart"/>
+      <w:r>
+        <w:t>koje</w:t>
+      </w:r>
+      <w:proofErr w:type="spellEnd"/>
+      <w:r>
+        <w:t xml:space="preserve"> </w:t>
+      </w:r>
+      <w:proofErr w:type="spellStart"/>
+      <w:r>
+        <w:t>nudimo</w:t>
+      </w:r>
+      <w:proofErr w:type="spellEnd"/>
+      <w:r>
+        <w:t>.</w:t>
       </w:r>
       <w:r>
         <w:t xml:space="preserve"> </w:t>
@@ -991,8 +1226,29 @@
         <w:pStyle w:val="ListParagraph"/>
         <w:ind w:left="0"/>
       </w:pPr>
-      <w:r>
-        <w:t>Specifikacije su sledece:</w:t>
+      <w:proofErr w:type="spellStart"/>
+      <w:r>
+        <w:t>Specifikacije</w:t>
+      </w:r>
+      <w:proofErr w:type="spellEnd"/>
+      <w:r>
+        <w:t xml:space="preserve"> </w:t>
+      </w:r>
+      <w:proofErr w:type="spellStart"/>
+      <w:r>
+        <w:t>su</w:t>
+      </w:r>
+      <w:proofErr w:type="spellEnd"/>
+      <w:r>
+        <w:t xml:space="preserve"> </w:t>
+      </w:r>
+      <w:proofErr w:type="spellStart"/>
+      <w:r>
+        <w:t>sledece</w:t>
+      </w:r>
+      <w:proofErr w:type="spellEnd"/>
+      <w:r>
+        <w:t>:</w:t>
       </w:r>
     </w:p>
     <w:p>
@@ -1236,18 +1492,6 @@
         </w:rPr>
         <w:t>Kreiranje sistema bodova za stalne korisnike koje mogu iskoristiti za dodatne pogodnosti</w:t>
       </w:r>
-      <w:r>
-        <w:rPr>
-          <w:lang w:val="sr-Latn-RS"/>
-        </w:rPr>
-        <w:t xml:space="preserve"> </w:t>
-      </w:r>
-      <w:r>
-        <w:rPr>
-          <w:lang w:val="sr-Latn-RS"/>
-        </w:rPr>
-        <w:t>(loyalty points)</w:t>
-      </w:r>
     </w:p>
     <w:p>
       <w:pPr>
@@ -1284,7 +1528,25 @@
         <w:rPr>
           <w:lang w:val="sr-Latn-RS"/>
         </w:rPr>
-        <w:t>Aplikacija mora imati fizicki dostupna mesta za intergraciju reklama</w:t>
+        <w:t>Sistem za obavestenja</w:t>
+      </w:r>
+      <w:r>
+        <w:rPr>
+          <w:lang w:val="sr-Latn-RS"/>
+        </w:rPr>
+        <w:t xml:space="preserve"> preko e-maila</w:t>
+      </w:r>
+      <w:r>
+        <w:rPr>
+          <w:lang w:val="sr-Latn-RS"/>
+        </w:rPr>
+        <w:t xml:space="preserve"> </w:t>
+      </w:r>
+      <w:r>
+        <w:rPr>
+          <w:lang w:val="sr-Latn-RS"/>
+        </w:rPr>
+        <w:t>(newsletter)</w:t>
       </w:r>
     </w:p>
     <w:p>
@@ -1303,25 +1565,7 @@
         <w:rPr>
           <w:lang w:val="sr-Latn-RS"/>
         </w:rPr>
-        <w:t>Sistem za obavestenja</w:t>
-      </w:r>
-      <w:r>
-        <w:rPr>
-          <w:lang w:val="sr-Latn-RS"/>
-        </w:rPr>
-        <w:t xml:space="preserve"> preko e-maila</w:t>
-      </w:r>
-      <w:r>
-        <w:rPr>
-          <w:lang w:val="sr-Latn-RS"/>
-        </w:rPr>
-        <w:t xml:space="preserve"> </w:t>
-      </w:r>
-      <w:r>
-        <w:rPr>
-          <w:lang w:val="sr-Latn-RS"/>
-        </w:rPr>
-        <w:t>(newsletter)</w:t>
+        <w:t xml:space="preserve">Sistem za user-feedback i mogucnost kontaktiranja zaposlenih </w:t>
       </w:r>
     </w:p>
     <w:p>
@@ -1340,7 +1584,19 @@
         <w:rPr>
           <w:lang w:val="sr-Latn-RS"/>
         </w:rPr>
-        <w:t xml:space="preserve">Sistem za user-feedback i mogucnost kontaktiranja zaposlenih </w:t>
+        <w:t>Sistem za recenzije</w:t>
+      </w:r>
+      <w:r>
+        <w:rPr>
+          <w:lang w:val="sr-Latn-RS"/>
+        </w:rPr>
+        <w:t xml:space="preserve"> </w:t>
+      </w:r>
+      <w:r>
+        <w:rPr>
+          <w:lang w:val="sr-Latn-RS"/>
+        </w:rPr>
+        <w:t>filmova</w:t>
       </w:r>
     </w:p>
     <w:p>
@@ -1359,19 +1615,7 @@
         <w:rPr>
           <w:lang w:val="sr-Latn-RS"/>
         </w:rPr>
-        <w:t>Sistem za recenzije</w:t>
-      </w:r>
-      <w:r>
-        <w:rPr>
-          <w:lang w:val="sr-Latn-RS"/>
-        </w:rPr>
-        <w:t xml:space="preserve"> </w:t>
-      </w:r>
-      <w:r>
-        <w:rPr>
-          <w:lang w:val="sr-Latn-RS"/>
-        </w:rPr>
-        <w:t>filmova</w:t>
+        <w:t>Mogucnost deaktivacije naloga</w:t>
       </w:r>
     </w:p>
     <w:p>
@@ -1390,25 +1634,6 @@
         <w:rPr>
           <w:lang w:val="sr-Latn-RS"/>
         </w:rPr>
-        <w:t>Mogucnost deaktivacije naloga</w:t>
-      </w:r>
-    </w:p>
-    <w:p>
-      <w:pPr>
-        <w:pStyle w:val="ListParagraph"/>
-        <w:numPr>
-          <w:ilvl w:val="0"/>
-          <w:numId w:val="4"/>
-        </w:numPr>
-        <w:ind w:left="0"/>
-        <w:rPr>
-          <w:lang w:val="sr-Latn-RS"/>
-        </w:rPr>
-      </w:pPr>
-      <w:r>
-        <w:rPr>
-          <w:lang w:val="sr-Latn-RS"/>
-        </w:rPr>
         <w:t>Prikaz i</w:t>
       </w:r>
       <w:r>
@@ -1428,19 +1653,6 @@
           <w:lang w:val="sr-Latn-RS"/>
         </w:rPr>
         <w:t xml:space="preserve"> </w:t>
-      </w:r>
-    </w:p>
-    <w:p>
-      <w:pPr>
-        <w:rPr>
-          <w:lang w:val="sr-Latn-RS"/>
-        </w:rPr>
-      </w:pPr>
-      <w:r>
-        <w:rPr>
-          <w:lang w:val="sr-Latn-RS"/>
-        </w:rPr>
-        <w:br w:type="page"/>
       </w:r>
     </w:p>
     <w:p>
@@ -1455,7 +1667,7 @@
           <w:lang w:val="sr-Latn-RS"/>
         </w:rPr>
       </w:pPr>
-      <w:bookmarkStart w:id="11" w:name="_Toc182561790"/>
+      <w:bookmarkStart w:id="11" w:name="_Toc209104903"/>
       <w:r>
         <w:rPr>
           <w:lang w:val="sr-Latn-RS"/>
@@ -1473,21 +1685,42 @@
       </w:pPr>
     </w:p>
     <w:p>
-      <w:proofErr w:type="gramStart"/>
-      <w:r>
-        <w:t>Za  ovu</w:t>
-      </w:r>
-      <w:proofErr w:type="gramEnd"/>
-      <w:r>
-        <w:t xml:space="preserve"> aplikaciju, koja obuhvata rezervaciju i prodaju karata za bioskop, neophodni su različiti </w:t>
+      <w:pPr>
+        <w:rPr>
+          <w:lang w:val="sr-Latn-RS"/>
+        </w:rPr>
+      </w:pPr>
+      <w:r>
+        <w:rPr>
+          <w:lang w:val="sr-Latn-RS"/>
+        </w:rPr>
+        <w:t xml:space="preserve">Za  ovu aplikaciju, koja obuhvata rezervaciju i prodaju karata za bioskop, neophodni su različiti </w:t>
       </w:r>
       <w:r>
         <w:rPr>
           <w:rStyle w:val="Strong"/>
-        </w:rPr>
-        <w:t>spoljašnji interfejsi</w:t>
-      </w:r>
-      <w:r>
+          <w:lang w:val="sr-Latn-RS"/>
+        </w:rPr>
+        <w:t>spolja</w:t>
+      </w:r>
+      <w:r>
+        <w:rPr>
+          <w:rStyle w:val="Strong"/>
+          <w:lang w:val="sr-Latn-RS"/>
+        </w:rPr>
+        <w:t>s</w:t>
+      </w:r>
+      <w:r>
+        <w:rPr>
+          <w:rStyle w:val="Strong"/>
+          <w:lang w:val="sr-Latn-RS"/>
+        </w:rPr>
+        <w:t>nji interfejsi</w:t>
+      </w:r>
+      <w:r>
+        <w:rPr>
+          <w:lang w:val="sr-Latn-RS"/>
+        </w:rPr>
         <w:t xml:space="preserve"> koji omogućavaju povezivanje sa eksternim servisima i sistemima radi obezbeđivanja kompletne funkcionalnosti. Evo glavnih spoljašnjih interfejsa koje bi bilo potrebno implementirati:</w:t>
       </w:r>
     </w:p>
@@ -1499,8 +1732,107 @@
           <w:numId w:val="16"/>
         </w:numPr>
       </w:pPr>
-      <w:r>
-        <w:t>Interfejs za obradu placanja radi integracije sa platnim procesorima kao sto su Paypal, Google pay, Apple Pay (Payment Card Industry Data Security Standard – PCI DSS)</w:t>
+      <w:proofErr w:type="spellStart"/>
+      <w:r>
+        <w:t>Interfejs</w:t>
+      </w:r>
+      <w:proofErr w:type="spellEnd"/>
+      <w:r>
+        <w:t xml:space="preserve"> za </w:t>
+      </w:r>
+      <w:proofErr w:type="spellStart"/>
+      <w:r>
+        <w:t>obradu</w:t>
+      </w:r>
+      <w:proofErr w:type="spellEnd"/>
+      <w:r>
+        <w:t xml:space="preserve"> </w:t>
+      </w:r>
+      <w:proofErr w:type="spellStart"/>
+      <w:r>
+        <w:t>placanja</w:t>
+      </w:r>
+      <w:proofErr w:type="spellEnd"/>
+      <w:r>
+        <w:t xml:space="preserve"> </w:t>
+      </w:r>
+      <w:proofErr w:type="spellStart"/>
+      <w:r>
+        <w:t>radi</w:t>
+      </w:r>
+      <w:proofErr w:type="spellEnd"/>
+      <w:r>
+        <w:t xml:space="preserve"> </w:t>
+      </w:r>
+      <w:proofErr w:type="spellStart"/>
+      <w:r>
+        <w:t>integracije</w:t>
+      </w:r>
+      <w:proofErr w:type="spellEnd"/>
+      <w:r>
+        <w:t xml:space="preserve"> </w:t>
+      </w:r>
+      <w:proofErr w:type="spellStart"/>
+      <w:r>
+        <w:t>sa</w:t>
+      </w:r>
+      <w:proofErr w:type="spellEnd"/>
+      <w:r>
+        <w:t xml:space="preserve"> </w:t>
+      </w:r>
+      <w:proofErr w:type="spellStart"/>
+      <w:r>
+        <w:t>platnim</w:t>
+      </w:r>
+      <w:proofErr w:type="spellEnd"/>
+      <w:r>
+        <w:t xml:space="preserve"> </w:t>
+      </w:r>
+      <w:proofErr w:type="spellStart"/>
+      <w:r>
+        <w:t>procesorima</w:t>
+      </w:r>
+      <w:proofErr w:type="spellEnd"/>
+      <w:r>
+        <w:t xml:space="preserve"> </w:t>
+      </w:r>
+      <w:proofErr w:type="spellStart"/>
+      <w:r>
+        <w:t>kao</w:t>
+      </w:r>
+      <w:proofErr w:type="spellEnd"/>
+      <w:r>
+        <w:t xml:space="preserve"> </w:t>
+      </w:r>
+      <w:proofErr w:type="spellStart"/>
+      <w:r>
+        <w:t>sto</w:t>
+      </w:r>
+      <w:proofErr w:type="spellEnd"/>
+      <w:r>
+        <w:t xml:space="preserve"> </w:t>
+      </w:r>
+      <w:proofErr w:type="spellStart"/>
+      <w:r>
+        <w:t>su</w:t>
+      </w:r>
+      <w:proofErr w:type="spellEnd"/>
+      <w:r>
+        <w:t xml:space="preserve"> </w:t>
+      </w:r>
+      <w:proofErr w:type="spellStart"/>
+      <w:r>
+        <w:t>Paypal</w:t>
+      </w:r>
+      <w:proofErr w:type="spellEnd"/>
+      <w:r>
+        <w:t xml:space="preserve">, Google </w:t>
+      </w:r>
+      <w:r>
+        <w:t>P</w:t>
+      </w:r>
+      <w:r>
+        <w:t>ay, Apple Pay (Payment Card Industry Data Security Standard – PCI DSS)</w:t>
       </w:r>
     </w:p>
     <w:p>
@@ -1517,7 +1849,151 @@
         </w:numPr>
       </w:pPr>
       <w:r>
-        <w:t>API za Bioskopski informacioni sistem radi sinhronizacije podataka o filmovima, projekcijama, prikaz trenutne popunjenosti sala. Za ovo se mogu koristiti vec postojeci softveri kao Vista Cinema.</w:t>
+        <w:t xml:space="preserve">API za </w:t>
+      </w:r>
+      <w:proofErr w:type="spellStart"/>
+      <w:r>
+        <w:t>Bioskopski</w:t>
+      </w:r>
+      <w:proofErr w:type="spellEnd"/>
+      <w:r>
+        <w:t xml:space="preserve"> </w:t>
+      </w:r>
+      <w:proofErr w:type="spellStart"/>
+      <w:r>
+        <w:t>informacioni</w:t>
+      </w:r>
+      <w:proofErr w:type="spellEnd"/>
+      <w:r>
+        <w:t xml:space="preserve"> </w:t>
+      </w:r>
+      <w:proofErr w:type="spellStart"/>
+      <w:r>
+        <w:t>sistem</w:t>
+      </w:r>
+      <w:proofErr w:type="spellEnd"/>
+      <w:r>
+        <w:t xml:space="preserve"> </w:t>
+      </w:r>
+      <w:proofErr w:type="spellStart"/>
+      <w:r>
+        <w:t>radi</w:t>
+      </w:r>
+      <w:proofErr w:type="spellEnd"/>
+      <w:r>
+        <w:t xml:space="preserve"> </w:t>
+      </w:r>
+      <w:proofErr w:type="spellStart"/>
+      <w:r>
+        <w:t>sinhronizacije</w:t>
+      </w:r>
+      <w:proofErr w:type="spellEnd"/>
+      <w:r>
+        <w:t xml:space="preserve"> </w:t>
+      </w:r>
+      <w:proofErr w:type="spellStart"/>
+      <w:r>
+        <w:t>podataka</w:t>
+      </w:r>
+      <w:proofErr w:type="spellEnd"/>
+      <w:r>
+        <w:t xml:space="preserve"> o </w:t>
+      </w:r>
+      <w:proofErr w:type="spellStart"/>
+      <w:r>
+        <w:t>filmovima</w:t>
+      </w:r>
+      <w:proofErr w:type="spellEnd"/>
+      <w:r>
+        <w:t xml:space="preserve">, </w:t>
+      </w:r>
+      <w:proofErr w:type="spellStart"/>
+      <w:r>
+        <w:t>projekcijama</w:t>
+      </w:r>
+      <w:proofErr w:type="spellEnd"/>
+      <w:r>
+        <w:t xml:space="preserve">, </w:t>
+      </w:r>
+      <w:proofErr w:type="spellStart"/>
+      <w:r>
+        <w:t>prikaz</w:t>
+      </w:r>
+      <w:proofErr w:type="spellEnd"/>
+      <w:r>
+        <w:t xml:space="preserve"> </w:t>
+      </w:r>
+      <w:proofErr w:type="spellStart"/>
+      <w:r>
+        <w:t>trenutne</w:t>
+      </w:r>
+      <w:proofErr w:type="spellEnd"/>
+      <w:r>
+        <w:t xml:space="preserve"> </w:t>
+      </w:r>
+      <w:proofErr w:type="spellStart"/>
+      <w:r>
+        <w:t>popunjenosti</w:t>
+      </w:r>
+      <w:proofErr w:type="spellEnd"/>
+      <w:r>
+        <w:t xml:space="preserve"> sala. Za </w:t>
+      </w:r>
+      <w:proofErr w:type="spellStart"/>
+      <w:r>
+        <w:t>ovo</w:t>
+      </w:r>
+      <w:proofErr w:type="spellEnd"/>
+      <w:r>
+        <w:t xml:space="preserve"> se </w:t>
+      </w:r>
+      <w:proofErr w:type="spellStart"/>
+      <w:r>
+        <w:t>mogu</w:t>
+      </w:r>
+      <w:proofErr w:type="spellEnd"/>
+      <w:r>
+        <w:t xml:space="preserve"> </w:t>
+      </w:r>
+      <w:proofErr w:type="spellStart"/>
+      <w:r>
+        <w:t>koristiti</w:t>
+      </w:r>
+      <w:proofErr w:type="spellEnd"/>
+      <w:r>
+        <w:t xml:space="preserve"> </w:t>
+      </w:r>
+      <w:proofErr w:type="spellStart"/>
+      <w:r>
+        <w:t>vec</w:t>
+      </w:r>
+      <w:proofErr w:type="spellEnd"/>
+      <w:r>
+        <w:t xml:space="preserve"> </w:t>
+      </w:r>
+      <w:proofErr w:type="spellStart"/>
+      <w:r>
+        <w:t>postojeci</w:t>
+      </w:r>
+      <w:proofErr w:type="spellEnd"/>
+      <w:r>
+        <w:t xml:space="preserve"> </w:t>
+      </w:r>
+      <w:proofErr w:type="spellStart"/>
+      <w:r>
+        <w:t>softveri</w:t>
+      </w:r>
+      <w:proofErr w:type="spellEnd"/>
+      <w:r>
+        <w:t xml:space="preserve"> </w:t>
+      </w:r>
+      <w:proofErr w:type="spellStart"/>
+      <w:r>
+        <w:t>kao</w:t>
+      </w:r>
+      <w:proofErr w:type="spellEnd"/>
+      <w:r>
+        <w:t xml:space="preserve"> Vista Cinema.</w:t>
       </w:r>
     </w:p>
     <w:p>
@@ -1534,7 +2010,15 @@
         </w:numPr>
       </w:pPr>
       <w:r>
-        <w:t xml:space="preserve"> Interfejs za </w:t>
+        <w:t xml:space="preserve"> </w:t>
+      </w:r>
+      <w:proofErr w:type="spellStart"/>
+      <w:r>
+        <w:t>Interfejs</w:t>
+      </w:r>
+      <w:proofErr w:type="spellEnd"/>
+      <w:r>
+        <w:t xml:space="preserve"> za </w:t>
       </w:r>
       <w:proofErr w:type="gramStart"/>
       <w:r>
@@ -1542,7 +2026,129 @@
       </w:r>
       <w:proofErr w:type="gramEnd"/>
       <w:r>
-        <w:t xml:space="preserve"> Relationship Management) radi prikupljanja podataka o korisnicima I mogucnosti analitke radi  pruzanja personalizovanog sadrzaja korisnicima na osnovu njihovih interesovanja.</w:t>
+        <w:t xml:space="preserve"> Relationship Management) </w:t>
+      </w:r>
+      <w:proofErr w:type="spellStart"/>
+      <w:r>
+        <w:t>radi</w:t>
+      </w:r>
+      <w:proofErr w:type="spellEnd"/>
+      <w:r>
+        <w:t xml:space="preserve"> </w:t>
+      </w:r>
+      <w:proofErr w:type="spellStart"/>
+      <w:r>
+        <w:t>prikupljanja</w:t>
+      </w:r>
+      <w:proofErr w:type="spellEnd"/>
+      <w:r>
+        <w:t xml:space="preserve"> </w:t>
+      </w:r>
+      <w:proofErr w:type="spellStart"/>
+      <w:r>
+        <w:t>podataka</w:t>
+      </w:r>
+      <w:proofErr w:type="spellEnd"/>
+      <w:r>
+        <w:t xml:space="preserve"> o </w:t>
+      </w:r>
+      <w:proofErr w:type="spellStart"/>
+      <w:r>
+        <w:t>korisnicima</w:t>
+      </w:r>
+      <w:proofErr w:type="spellEnd"/>
+      <w:r>
+        <w:t xml:space="preserve"> I </w:t>
+      </w:r>
+      <w:proofErr w:type="spellStart"/>
+      <w:r>
+        <w:t>mogucnosti</w:t>
+      </w:r>
+      <w:proofErr w:type="spellEnd"/>
+      <w:r>
+        <w:t xml:space="preserve"> </w:t>
+      </w:r>
+      <w:proofErr w:type="spellStart"/>
+      <w:r>
+        <w:t>analitke</w:t>
+      </w:r>
+      <w:proofErr w:type="spellEnd"/>
+      <w:r>
+        <w:t xml:space="preserve"> </w:t>
+      </w:r>
+      <w:proofErr w:type="spellStart"/>
+      <w:proofErr w:type="gramStart"/>
+      <w:r>
+        <w:t>radi</w:t>
+      </w:r>
+      <w:proofErr w:type="spellEnd"/>
+      <w:r>
+        <w:t xml:space="preserve">  </w:t>
+      </w:r>
+      <w:proofErr w:type="spellStart"/>
+      <w:r>
+        <w:t>pruzanja</w:t>
+      </w:r>
+      <w:proofErr w:type="spellEnd"/>
+      <w:proofErr w:type="gramEnd"/>
+      <w:r>
+        <w:t xml:space="preserve"> </w:t>
+      </w:r>
+      <w:proofErr w:type="spellStart"/>
+      <w:r>
+        <w:t>personalizovanog</w:t>
+      </w:r>
+      <w:proofErr w:type="spellEnd"/>
+      <w:r>
+        <w:t xml:space="preserve"> </w:t>
+      </w:r>
+      <w:proofErr w:type="spellStart"/>
+      <w:r>
+        <w:t>sadrzaja</w:t>
+      </w:r>
+      <w:proofErr w:type="spellEnd"/>
+      <w:r>
+        <w:t xml:space="preserve"> </w:t>
+      </w:r>
+      <w:proofErr w:type="spellStart"/>
+      <w:r>
+        <w:t>korisnicima</w:t>
+      </w:r>
+      <w:proofErr w:type="spellEnd"/>
+      <w:r>
+        <w:t xml:space="preserve"> </w:t>
+      </w:r>
+      <w:proofErr w:type="spellStart"/>
+      <w:r>
+        <w:t>na</w:t>
+      </w:r>
+      <w:proofErr w:type="spellEnd"/>
+      <w:r>
+        <w:t xml:space="preserve"> </w:t>
+      </w:r>
+      <w:proofErr w:type="spellStart"/>
+      <w:r>
+        <w:t>osnovu</w:t>
+      </w:r>
+      <w:proofErr w:type="spellEnd"/>
+      <w:r>
+        <w:t xml:space="preserve"> </w:t>
+      </w:r>
+      <w:proofErr w:type="spellStart"/>
+      <w:r>
+        <w:t>njihovih</w:t>
+      </w:r>
+      <w:proofErr w:type="spellEnd"/>
+      <w:r>
+        <w:t xml:space="preserve"> </w:t>
+      </w:r>
+      <w:proofErr w:type="spellStart"/>
+      <w:r>
+        <w:t>interesovanja</w:t>
+      </w:r>
+      <w:proofErr w:type="spellEnd"/>
+      <w:r>
+        <w:t>.</w:t>
       </w:r>
     </w:p>
     <w:p>
@@ -1559,7 +2165,79 @@
         </w:numPr>
       </w:pPr>
       <w:r>
-        <w:t xml:space="preserve"> Interfejs za Sistem za slanje Obavestenja radi slanja najazurnijih informacija korisnicima.</w:t>
+        <w:t xml:space="preserve"> </w:t>
+      </w:r>
+      <w:proofErr w:type="spellStart"/>
+      <w:r>
+        <w:t>Interfejs</w:t>
+      </w:r>
+      <w:proofErr w:type="spellEnd"/>
+      <w:r>
+        <w:t xml:space="preserve"> za </w:t>
+      </w:r>
+      <w:proofErr w:type="spellStart"/>
+      <w:r>
+        <w:t>Sistem</w:t>
+      </w:r>
+      <w:proofErr w:type="spellEnd"/>
+      <w:r>
+        <w:t xml:space="preserve"> za </w:t>
+      </w:r>
+      <w:proofErr w:type="spellStart"/>
+      <w:r>
+        <w:t>slanje</w:t>
+      </w:r>
+      <w:proofErr w:type="spellEnd"/>
+      <w:r>
+        <w:t xml:space="preserve"> </w:t>
+      </w:r>
+      <w:proofErr w:type="spellStart"/>
+      <w:r>
+        <w:t>Obavestenja</w:t>
+      </w:r>
+      <w:proofErr w:type="spellEnd"/>
+      <w:r>
+        <w:t xml:space="preserve"> </w:t>
+      </w:r>
+      <w:proofErr w:type="spellStart"/>
+      <w:r>
+        <w:t>radi</w:t>
+      </w:r>
+      <w:proofErr w:type="spellEnd"/>
+      <w:r>
+        <w:t xml:space="preserve"> </w:t>
+      </w:r>
+      <w:proofErr w:type="spellStart"/>
+      <w:r>
+        <w:t>slanja</w:t>
+      </w:r>
+      <w:proofErr w:type="spellEnd"/>
+      <w:r>
+        <w:t xml:space="preserve"> </w:t>
+      </w:r>
+      <w:proofErr w:type="spellStart"/>
+      <w:r>
+        <w:t>najazurnijih</w:t>
+      </w:r>
+      <w:proofErr w:type="spellEnd"/>
+      <w:r>
+        <w:t xml:space="preserve"> </w:t>
+      </w:r>
+      <w:proofErr w:type="spellStart"/>
+      <w:r>
+        <w:t>informacija</w:t>
+      </w:r>
+      <w:proofErr w:type="spellEnd"/>
+      <w:r>
+        <w:t xml:space="preserve"> </w:t>
+      </w:r>
+      <w:proofErr w:type="spellStart"/>
+      <w:r>
+        <w:t>korisnicima</w:t>
+      </w:r>
+      <w:proofErr w:type="spellEnd"/>
+      <w:r>
+        <w:t>.</w:t>
       </w:r>
     </w:p>
     <w:p>
@@ -1575,8 +2253,77 @@
           <w:numId w:val="16"/>
         </w:numPr>
       </w:pPr>
-      <w:r>
-        <w:t xml:space="preserve">Intefejs za analitiku I pracenje performansi radi dalje mogucnosti unapredjivanja aplikacije. </w:t>
+      <w:proofErr w:type="spellStart"/>
+      <w:r>
+        <w:t>Intefejs</w:t>
+      </w:r>
+      <w:proofErr w:type="spellEnd"/>
+      <w:r>
+        <w:t xml:space="preserve"> za </w:t>
+      </w:r>
+      <w:proofErr w:type="spellStart"/>
+      <w:r>
+        <w:t>analitiku</w:t>
+      </w:r>
+      <w:proofErr w:type="spellEnd"/>
+      <w:r>
+        <w:t xml:space="preserve"> I </w:t>
+      </w:r>
+      <w:proofErr w:type="spellStart"/>
+      <w:r>
+        <w:t>pracenje</w:t>
+      </w:r>
+      <w:proofErr w:type="spellEnd"/>
+      <w:r>
+        <w:t xml:space="preserve"> </w:t>
+      </w:r>
+      <w:proofErr w:type="spellStart"/>
+      <w:r>
+        <w:t>performansi</w:t>
+      </w:r>
+      <w:proofErr w:type="spellEnd"/>
+      <w:r>
+        <w:t xml:space="preserve"> </w:t>
+      </w:r>
+      <w:proofErr w:type="spellStart"/>
+      <w:r>
+        <w:t>radi</w:t>
+      </w:r>
+      <w:proofErr w:type="spellEnd"/>
+      <w:r>
+        <w:t xml:space="preserve"> </w:t>
+      </w:r>
+      <w:proofErr w:type="spellStart"/>
+      <w:r>
+        <w:t>dalje</w:t>
+      </w:r>
+      <w:proofErr w:type="spellEnd"/>
+      <w:r>
+        <w:t xml:space="preserve"> </w:t>
+      </w:r>
+      <w:proofErr w:type="spellStart"/>
+      <w:r>
+        <w:t>mogucnosti</w:t>
+      </w:r>
+      <w:proofErr w:type="spellEnd"/>
+      <w:r>
+        <w:t xml:space="preserve"> </w:t>
+      </w:r>
+      <w:proofErr w:type="spellStart"/>
+      <w:r>
+        <w:t>unapredjivanja</w:t>
+      </w:r>
+      <w:proofErr w:type="spellEnd"/>
+      <w:r>
+        <w:t xml:space="preserve"> </w:t>
+      </w:r>
+      <w:proofErr w:type="spellStart"/>
+      <w:r>
+        <w:t>aplikacije</w:t>
+      </w:r>
+      <w:proofErr w:type="spellEnd"/>
+      <w:r>
+        <w:t xml:space="preserve">. </w:t>
       </w:r>
     </w:p>
     <w:p/>
@@ -1587,7 +2334,7 @@
           <w:lang w:val="sr-Latn-RS"/>
         </w:rPr>
       </w:pPr>
-      <w:bookmarkStart w:id="12" w:name="_Toc182561791"/>
+      <w:bookmarkStart w:id="12" w:name="_Toc209104904"/>
       <w:r>
         <w:rPr>
           <w:lang w:val="sr-Latn-RS"/>
@@ -1766,16 +2513,34 @@
     </w:p>
     <w:p>
       <w:pPr>
+        <w:rPr>
+          <w:rFonts w:asciiTheme="majorHAnsi" w:eastAsiaTheme="majorEastAsia" w:hAnsiTheme="majorHAnsi" w:cstheme="majorBidi"/>
+          <w:b/>
+          <w:sz w:val="32"/>
+          <w:szCs w:val="32"/>
+          <w:lang w:val="sr-Latn-RS"/>
+        </w:rPr>
+      </w:pPr>
+      <w:r>
+        <w:rPr>
+          <w:lang w:val="sr-Latn-RS"/>
+        </w:rPr>
+        <w:br w:type="page"/>
+      </w:r>
+    </w:p>
+    <w:p>
+      <w:pPr>
         <w:pStyle w:val="Heading2"/>
         <w:rPr>
           <w:lang w:val="sr-Latn-RS"/>
         </w:rPr>
       </w:pPr>
-      <w:bookmarkStart w:id="13" w:name="_Toc182561792"/>
-      <w:r>
-        <w:rPr>
-          <w:lang w:val="sr-Latn-RS"/>
-        </w:rPr>
+      <w:bookmarkStart w:id="13" w:name="_Toc209104905"/>
+      <w:r>
+        <w:rPr>
+          <w:lang w:val="sr-Latn-RS"/>
+        </w:rPr>
+        <w:lastRenderedPageBreak/>
         <w:t>3.</w:t>
       </w:r>
       <w:r>
@@ -1794,15 +2559,6 @@
     </w:p>
     <w:p>
       <w:pPr>
-        <w:pStyle w:val="ListParagraph"/>
-        <w:ind w:left="0"/>
-        <w:rPr>
-          <w:lang w:val="sr-Latn-RS"/>
-        </w:rPr>
-      </w:pPr>
-    </w:p>
-    <w:p>
-      <w:pPr>
         <w:rPr>
           <w:lang w:val="sr-Latn-RS"/>
         </w:rPr>
@@ -1937,7 +2693,6 @@
         <w:rPr>
           <w:lang w:val="sr-Latn-RS"/>
         </w:rPr>
-        <w:lastRenderedPageBreak/>
         <w:t>- Sigurno online placanje.</w:t>
       </w:r>
     </w:p>
@@ -2012,7 +2767,7 @@
           <w:lang w:val="sr-Latn-RS"/>
         </w:rPr>
       </w:pPr>
-      <w:bookmarkStart w:id="14" w:name="_Toc182561793"/>
+      <w:bookmarkStart w:id="14" w:name="_Toc209104906"/>
       <w:r>
         <w:rPr>
           <w:lang w:val="sr-Latn-RS"/>
@@ -2167,28 +2922,62 @@
       </w:pPr>
     </w:p>
     <w:p>
-      <w:r>
+      <w:pPr>
+        <w:rPr>
+          <w:lang w:val="sr-Latn-RS"/>
+        </w:rPr>
+      </w:pPr>
+      <w:r>
+        <w:rPr>
+          <w:lang w:val="sr-Latn-RS"/>
+        </w:rPr>
         <w:t>Vreme odziva se odnosi na to koliko brzo sistem proc</w:t>
       </w:r>
       <w:r>
+        <w:rPr>
+          <w:lang w:val="sr-Latn-RS"/>
+        </w:rPr>
         <w:t>esuje zahtev korisnika i vraća p</w:t>
       </w:r>
       <w:r>
+        <w:rPr>
+          <w:lang w:val="sr-Latn-RS"/>
+        </w:rPr>
         <w:t>ovratnu informaciju.</w:t>
       </w:r>
     </w:p>
     <w:p>
-      <w:r>
+      <w:pPr>
+        <w:rPr>
+          <w:lang w:val="sr-Latn-RS"/>
+        </w:rPr>
+      </w:pPr>
+      <w:r>
+        <w:rPr>
+          <w:lang w:val="sr-Latn-RS"/>
+        </w:rPr>
         <w:t>Za početak, vršićemo redovne optimizacije koda. Distribuiraćemo dolazne zahteve na veći broj servera, kako bi smo izbegli da samo jedan server nos</w:t>
       </w:r>
       <w:r>
+        <w:rPr>
+          <w:lang w:val="sr-Latn-RS"/>
+        </w:rPr>
         <w:t>i</w:t>
       </w:r>
       <w:r>
+        <w:rPr>
+          <w:lang w:val="sr-Latn-RS"/>
+        </w:rPr>
         <w:t xml:space="preserve"> svu “odgovornost”. Za vreme toga, koristićemo alate za praćenje, kako bi smo izbegli preopterećenost sistema. </w:t>
       </w:r>
     </w:p>
-    <w:p/>
+    <w:p>
+      <w:pPr>
+        <w:rPr>
+          <w:lang w:val="sr-Latn-RS"/>
+        </w:rPr>
+      </w:pPr>
+    </w:p>
     <w:p>
       <w:pPr>
         <w:pStyle w:val="Heading2"/>
@@ -2196,7 +2985,7 @@
           <w:lang w:val="sr-Latn-RS"/>
         </w:rPr>
       </w:pPr>
-      <w:bookmarkStart w:id="15" w:name="_Toc182561794"/>
+      <w:bookmarkStart w:id="15" w:name="_Toc209104907"/>
       <w:r>
         <w:rPr>
           <w:lang w:val="sr-Latn-RS"/>
@@ -2296,7 +3085,7 @@
           <w:lang w:val="sr-Latn-RS"/>
         </w:rPr>
       </w:pPr>
-      <w:bookmarkStart w:id="17" w:name="_Toc182561795"/>
+      <w:bookmarkStart w:id="17" w:name="_Toc209104908"/>
       <w:r>
         <w:rPr>
           <w:lang w:val="sr-Latn-RS"/>
@@ -2314,18 +3103,40 @@
       </w:pPr>
     </w:p>
     <w:p>
-      <w:r>
+      <w:pPr>
+        <w:rPr>
+          <w:lang w:val="sr-Latn-RS"/>
+        </w:rPr>
+      </w:pPr>
+      <w:r>
+        <w:rPr>
+          <w:lang w:val="sr-Latn-RS"/>
+        </w:rPr>
         <w:t xml:space="preserve">Projketna ograničenja su takodje neizbežna stvar kada je u pitanju osnovanje softvera, kao i aplikacije. Značajno je i poželjno da razmislimo </w:t>
       </w:r>
       <w:r>
+        <w:rPr>
+          <w:lang w:val="sr-Latn-RS"/>
+        </w:rPr>
         <w:t xml:space="preserve">o </w:t>
       </w:r>
       <w:r>
+        <w:rPr>
+          <w:lang w:val="sr-Latn-RS"/>
+        </w:rPr>
         <w:t>istim, kao i unapred smislimo rešenje u slučaju da dodje do problema vezanih za ograničenja.</w:t>
       </w:r>
     </w:p>
     <w:p>
-      <w:r>
+      <w:pPr>
+        <w:rPr>
+          <w:lang w:val="sr-Latn-RS"/>
+        </w:rPr>
+      </w:pPr>
+      <w:r>
+        <w:rPr>
+          <w:lang w:val="sr-Latn-RS"/>
+        </w:rPr>
         <w:t>Zahtevi, u vidu projektnih ograničenja, mogu biti sledeći:</w:t>
       </w:r>
     </w:p>
@@ -2336,36 +3147,72 @@
           <w:ilvl w:val="0"/>
           <w:numId w:val="15"/>
         </w:numPr>
-      </w:pPr>
-      <w:r>
+        <w:rPr>
+          <w:lang w:val="sr-Latn-RS"/>
+        </w:rPr>
+      </w:pPr>
+      <w:r>
+        <w:rPr>
+          <w:lang w:val="sr-Latn-RS"/>
+        </w:rPr>
         <w:t>Ograničenja finansija</w:t>
       </w:r>
       <w:r>
+        <w:rPr>
+          <w:lang w:val="sr-Latn-RS"/>
+        </w:rPr>
         <w:t xml:space="preserve"> - </w:t>
       </w:r>
       <w:r>
+        <w:rPr>
+          <w:lang w:val="sr-Latn-RS"/>
+        </w:rPr>
         <w:t>Finansijska ograničenja u vidu bud</w:t>
       </w:r>
       <w:r>
+        <w:rPr>
+          <w:lang w:val="sr-Latn-RS"/>
+        </w:rPr>
         <w:t>ž</w:t>
       </w:r>
       <w:r>
+        <w:rPr>
+          <w:lang w:val="sr-Latn-RS"/>
+        </w:rPr>
         <w:t xml:space="preserve">eta, tačnije </w:t>
       </w:r>
       <w:r>
+        <w:rPr>
+          <w:lang w:val="sr-Latn-RS"/>
+        </w:rPr>
         <w:t>k</w:t>
       </w:r>
       <w:r>
+        <w:rPr>
+          <w:lang w:val="sr-Latn-RS"/>
+        </w:rPr>
         <w:t>oliko je novca dostupno za razvoj softvera, a to uključuje troškove razvoja, ažuriranja I održavanja</w:t>
       </w:r>
       <w:r>
+        <w:rPr>
+          <w:lang w:val="sr-Latn-RS"/>
+        </w:rPr>
         <w:t xml:space="preserve"> softvera</w:t>
       </w:r>
       <w:r>
+        <w:rPr>
+          <w:lang w:val="sr-Latn-RS"/>
+        </w:rPr>
         <w:t>. Još jedan aspekt jesu licence, ukoliko ih plaćamo na mesečnom nivou.</w:t>
       </w:r>
     </w:p>
-    <w:p/>
+    <w:p>
+      <w:pPr>
+        <w:rPr>
+          <w:lang w:val="sr-Latn-RS"/>
+        </w:rPr>
+      </w:pPr>
+    </w:p>
     <w:p>
       <w:pPr>
         <w:pStyle w:val="ListParagraph"/>
@@ -2374,14 +3221,88 @@
           <w:numId w:val="15"/>
         </w:numPr>
       </w:pPr>
-      <w:r>
-        <w:t>Vremenska ograničenja</w:t>
-      </w:r>
+      <w:proofErr w:type="spellStart"/>
+      <w:r>
+        <w:t>Vremenska</w:t>
+      </w:r>
+      <w:proofErr w:type="spellEnd"/>
+      <w:r>
+        <w:t xml:space="preserve"> </w:t>
+      </w:r>
+      <w:proofErr w:type="spellStart"/>
+      <w:r>
+        <w:t>ograničenja</w:t>
+      </w:r>
+      <w:proofErr w:type="spellEnd"/>
       <w:r>
         <w:t xml:space="preserve"> - </w:t>
       </w:r>
       <w:r>
-        <w:t xml:space="preserve">Pre svega, bitno je obratiti pažnju na rok za završetak projekta, </w:t>
+        <w:t xml:space="preserve">Pre </w:t>
+      </w:r>
+      <w:proofErr w:type="spellStart"/>
+      <w:r>
+        <w:t>svega</w:t>
+      </w:r>
+      <w:proofErr w:type="spellEnd"/>
+      <w:r>
+        <w:t xml:space="preserve">, </w:t>
+      </w:r>
+      <w:proofErr w:type="spellStart"/>
+      <w:r>
+        <w:t>bitno</w:t>
+      </w:r>
+      <w:proofErr w:type="spellEnd"/>
+      <w:r>
+        <w:t xml:space="preserve"> je </w:t>
+      </w:r>
+      <w:proofErr w:type="spellStart"/>
+      <w:r>
+        <w:t>obratiti</w:t>
+      </w:r>
+      <w:proofErr w:type="spellEnd"/>
+      <w:r>
+        <w:t xml:space="preserve"> </w:t>
+      </w:r>
+      <w:proofErr w:type="spellStart"/>
+      <w:r>
+        <w:t>pažnju</w:t>
+      </w:r>
+      <w:proofErr w:type="spellEnd"/>
+      <w:r>
+        <w:t xml:space="preserve"> </w:t>
+      </w:r>
+      <w:proofErr w:type="spellStart"/>
+      <w:r>
+        <w:t>na</w:t>
+      </w:r>
+      <w:proofErr w:type="spellEnd"/>
+      <w:r>
+        <w:t xml:space="preserve"> </w:t>
+      </w:r>
+      <w:proofErr w:type="spellStart"/>
+      <w:r>
+        <w:t>rok</w:t>
+      </w:r>
+      <w:proofErr w:type="spellEnd"/>
+      <w:r>
+        <w:t xml:space="preserve"> za </w:t>
+      </w:r>
+      <w:proofErr w:type="spellStart"/>
+      <w:r>
+        <w:t>završetak</w:t>
+      </w:r>
+      <w:proofErr w:type="spellEnd"/>
+      <w:r>
+        <w:t xml:space="preserve"> </w:t>
+      </w:r>
+      <w:proofErr w:type="spellStart"/>
+      <w:r>
+        <w:t>projekta</w:t>
+      </w:r>
+      <w:proofErr w:type="spellEnd"/>
+      <w:r>
+        <w:t xml:space="preserve">, </w:t>
       </w:r>
       <w:proofErr w:type="gramStart"/>
       <w:r>
@@ -2389,13 +3310,74 @@
       </w:r>
       <w:proofErr w:type="gramEnd"/>
       <w:r>
-        <w:t xml:space="preserve"> isto tako I </w:t>
-      </w:r>
+        <w:t xml:space="preserve"> </w:t>
+      </w:r>
+      <w:proofErr w:type="spellStart"/>
+      <w:r>
+        <w:t>isto</w:t>
+      </w:r>
+      <w:proofErr w:type="spellEnd"/>
+      <w:r>
+        <w:t xml:space="preserve"> </w:t>
+      </w:r>
+      <w:proofErr w:type="spellStart"/>
+      <w:r>
+        <w:t>tako</w:t>
+      </w:r>
+      <w:proofErr w:type="spellEnd"/>
+      <w:r>
+        <w:t xml:space="preserve"> I </w:t>
+      </w:r>
+      <w:proofErr w:type="spellStart"/>
       <w:r>
         <w:t>k</w:t>
       </w:r>
       <w:r>
-        <w:t>oliko je vremena ostalo za testiranje I ažuriranje softvera.</w:t>
+        <w:t>oliko</w:t>
+      </w:r>
+      <w:proofErr w:type="spellEnd"/>
+      <w:r>
+        <w:t xml:space="preserve"> je </w:t>
+      </w:r>
+      <w:proofErr w:type="spellStart"/>
+      <w:r>
+        <w:t>vremena</w:t>
+      </w:r>
+      <w:proofErr w:type="spellEnd"/>
+      <w:r>
+        <w:t xml:space="preserve"> </w:t>
+      </w:r>
+      <w:proofErr w:type="spellStart"/>
+      <w:r>
+        <w:t>ostalo</w:t>
+      </w:r>
+      <w:proofErr w:type="spellEnd"/>
+      <w:r>
+        <w:t xml:space="preserve"> za </w:t>
+      </w:r>
+      <w:proofErr w:type="spellStart"/>
+      <w:r>
+        <w:t>testiranje</w:t>
+      </w:r>
+      <w:proofErr w:type="spellEnd"/>
+      <w:r>
+        <w:t xml:space="preserve"> I </w:t>
+      </w:r>
+      <w:proofErr w:type="spellStart"/>
+      <w:r>
+        <w:t>ažuriranje</w:t>
+      </w:r>
+      <w:proofErr w:type="spellEnd"/>
+      <w:r>
+        <w:t xml:space="preserve"> </w:t>
+      </w:r>
+      <w:proofErr w:type="spellStart"/>
+      <w:r>
+        <w:t>softvera</w:t>
+      </w:r>
+      <w:proofErr w:type="spellEnd"/>
+      <w:r>
+        <w:t>.</w:t>
       </w:r>
     </w:p>
     <w:p>
@@ -2421,15 +3403,81 @@
           <w:numId w:val="15"/>
         </w:numPr>
       </w:pPr>
+      <w:proofErr w:type="spellStart"/>
       <w:r>
         <w:lastRenderedPageBreak/>
-        <w:t>Tehnološka ograničenja</w:t>
-      </w:r>
+        <w:t>Tehnološka</w:t>
+      </w:r>
+      <w:proofErr w:type="spellEnd"/>
+      <w:r>
+        <w:t xml:space="preserve"> </w:t>
+      </w:r>
+      <w:proofErr w:type="spellStart"/>
+      <w:r>
+        <w:t>ograničenja</w:t>
+      </w:r>
+      <w:proofErr w:type="spellEnd"/>
       <w:r>
         <w:t xml:space="preserve"> - </w:t>
       </w:r>
       <w:r>
-        <w:t xml:space="preserve">Da li će naša aplikacija biti dostupna za telefon, ili I za </w:t>
+        <w:t xml:space="preserve">Da li </w:t>
+      </w:r>
+      <w:proofErr w:type="spellStart"/>
+      <w:r>
+        <w:t>će</w:t>
+      </w:r>
+      <w:proofErr w:type="spellEnd"/>
+      <w:r>
+        <w:t xml:space="preserve"> </w:t>
+      </w:r>
+      <w:proofErr w:type="spellStart"/>
+      <w:r>
+        <w:t>naša</w:t>
+      </w:r>
+      <w:proofErr w:type="spellEnd"/>
+      <w:r>
+        <w:t xml:space="preserve"> </w:t>
+      </w:r>
+      <w:proofErr w:type="spellStart"/>
+      <w:r>
+        <w:t>aplikacija</w:t>
+      </w:r>
+      <w:proofErr w:type="spellEnd"/>
+      <w:r>
+        <w:t xml:space="preserve"> </w:t>
+      </w:r>
+      <w:proofErr w:type="spellStart"/>
+      <w:r>
+        <w:t>biti</w:t>
+      </w:r>
+      <w:proofErr w:type="spellEnd"/>
+      <w:r>
+        <w:t xml:space="preserve"> </w:t>
+      </w:r>
+      <w:proofErr w:type="spellStart"/>
+      <w:r>
+        <w:t>dostupna</w:t>
+      </w:r>
+      <w:proofErr w:type="spellEnd"/>
+      <w:r>
+        <w:t xml:space="preserve"> za </w:t>
+      </w:r>
+      <w:proofErr w:type="spellStart"/>
+      <w:r>
+        <w:t>telefon</w:t>
+      </w:r>
+      <w:proofErr w:type="spellEnd"/>
+      <w:r>
+        <w:t xml:space="preserve">, </w:t>
+      </w:r>
+      <w:proofErr w:type="spellStart"/>
+      <w:r>
+        <w:t>ili</w:t>
+      </w:r>
+      <w:proofErr w:type="spellEnd"/>
+      <w:r>
+        <w:t xml:space="preserve"> I za </w:t>
       </w:r>
       <w:r>
         <w:t>laptop I r</w:t>
@@ -2441,55 +3489,455 @@
         <w:t>ačunar</w:t>
       </w:r>
       <w:r>
-        <w:t>. Da li će biti</w:t>
-      </w:r>
-      <w:r>
-        <w:t xml:space="preserve"> ovo biti</w:t>
-      </w:r>
-      <w:r>
-        <w:t xml:space="preserve"> web aplikacija</w:t>
-      </w:r>
-      <w:r>
-        <w:t xml:space="preserve"> koju nije potrebno skidati na uredjaj jer joj možemo pristupiti preko web pretraživača</w:t>
-      </w:r>
+        <w:t xml:space="preserve">. Da li </w:t>
+      </w:r>
+      <w:proofErr w:type="spellStart"/>
+      <w:r>
+        <w:t>će</w:t>
+      </w:r>
+      <w:proofErr w:type="spellEnd"/>
+      <w:r>
+        <w:t xml:space="preserve"> </w:t>
+      </w:r>
+      <w:proofErr w:type="spellStart"/>
+      <w:r>
+        <w:t>biti</w:t>
+      </w:r>
+      <w:proofErr w:type="spellEnd"/>
+      <w:r>
+        <w:t xml:space="preserve"> </w:t>
+      </w:r>
+      <w:proofErr w:type="spellStart"/>
+      <w:r>
+        <w:t>ovo</w:t>
+      </w:r>
+      <w:proofErr w:type="spellEnd"/>
+      <w:r>
+        <w:t xml:space="preserve"> </w:t>
+      </w:r>
+      <w:proofErr w:type="spellStart"/>
+      <w:r>
+        <w:t>biti</w:t>
+      </w:r>
+      <w:proofErr w:type="spellEnd"/>
+      <w:r>
+        <w:t xml:space="preserve"> web </w:t>
+      </w:r>
+      <w:proofErr w:type="spellStart"/>
+      <w:r>
+        <w:t>aplikacija</w:t>
+      </w:r>
+      <w:proofErr w:type="spellEnd"/>
+      <w:r>
+        <w:t xml:space="preserve"> </w:t>
+      </w:r>
+      <w:proofErr w:type="spellStart"/>
+      <w:r>
+        <w:t>koju</w:t>
+      </w:r>
+      <w:proofErr w:type="spellEnd"/>
+      <w:r>
+        <w:t xml:space="preserve"> </w:t>
+      </w:r>
+      <w:proofErr w:type="spellStart"/>
+      <w:r>
+        <w:t>nije</w:t>
+      </w:r>
+      <w:proofErr w:type="spellEnd"/>
+      <w:r>
+        <w:t xml:space="preserve"> </w:t>
+      </w:r>
+      <w:proofErr w:type="spellStart"/>
+      <w:r>
+        <w:t>potrebno</w:t>
+      </w:r>
+      <w:proofErr w:type="spellEnd"/>
+      <w:r>
+        <w:t xml:space="preserve"> </w:t>
+      </w:r>
+      <w:proofErr w:type="spellStart"/>
+      <w:r>
+        <w:t>skidati</w:t>
+      </w:r>
+      <w:proofErr w:type="spellEnd"/>
+      <w:r>
+        <w:t xml:space="preserve"> </w:t>
+      </w:r>
+      <w:proofErr w:type="spellStart"/>
+      <w:r>
+        <w:t>na</w:t>
+      </w:r>
+      <w:proofErr w:type="spellEnd"/>
+      <w:r>
+        <w:t xml:space="preserve"> </w:t>
+      </w:r>
+      <w:proofErr w:type="spellStart"/>
+      <w:r>
+        <w:t>uredjaj</w:t>
+      </w:r>
+      <w:proofErr w:type="spellEnd"/>
+      <w:r>
+        <w:t xml:space="preserve"> </w:t>
+      </w:r>
+      <w:proofErr w:type="spellStart"/>
+      <w:r>
+        <w:t>jer</w:t>
+      </w:r>
+      <w:proofErr w:type="spellEnd"/>
+      <w:r>
+        <w:t xml:space="preserve"> </w:t>
+      </w:r>
+      <w:proofErr w:type="spellStart"/>
+      <w:r>
+        <w:t>joj</w:t>
+      </w:r>
+      <w:proofErr w:type="spellEnd"/>
+      <w:r>
+        <w:t xml:space="preserve"> </w:t>
+      </w:r>
+      <w:proofErr w:type="spellStart"/>
+      <w:r>
+        <w:t>možemo</w:t>
+      </w:r>
+      <w:proofErr w:type="spellEnd"/>
+      <w:r>
+        <w:t xml:space="preserve"> </w:t>
+      </w:r>
+      <w:proofErr w:type="spellStart"/>
+      <w:r>
+        <w:t>pristupiti</w:t>
+      </w:r>
+      <w:proofErr w:type="spellEnd"/>
+      <w:r>
+        <w:t xml:space="preserve"> </w:t>
+      </w:r>
+      <w:proofErr w:type="spellStart"/>
+      <w:r>
+        <w:t>preko</w:t>
+      </w:r>
+      <w:proofErr w:type="spellEnd"/>
+      <w:r>
+        <w:t xml:space="preserve"> web </w:t>
+      </w:r>
+      <w:proofErr w:type="spellStart"/>
+      <w:r>
+        <w:t>pretraživača</w:t>
+      </w:r>
+      <w:proofErr w:type="spellEnd"/>
       <w:r>
         <w:t>?</w:t>
       </w:r>
       <w:r>
         <w:t xml:space="preserve"> </w:t>
       </w:r>
-      <w:r>
-        <w:t xml:space="preserve">Ukoliko je aplikacija za telefon, da li će biti dostupna za sve platforme, </w:t>
-      </w:r>
-      <w:r>
-        <w:t>tačnije Android I Ios</w:t>
-      </w:r>
-      <w:r>
-        <w:t>, a ukoliko je desktop aplikacija, da li će biti dostupna I za Windows I MAC OS?</w:t>
-      </w:r>
-      <w:r>
-        <w:t xml:space="preserve"> </w:t>
-      </w:r>
-      <w:r>
-        <w:t xml:space="preserve">Još jedna bitna </w:t>
-      </w:r>
+      <w:proofErr w:type="spellStart"/>
+      <w:r>
+        <w:t>Ukoliko</w:t>
+      </w:r>
+      <w:proofErr w:type="spellEnd"/>
+      <w:r>
+        <w:t xml:space="preserve"> je </w:t>
+      </w:r>
+      <w:proofErr w:type="spellStart"/>
+      <w:r>
+        <w:t>aplikacija</w:t>
+      </w:r>
+      <w:proofErr w:type="spellEnd"/>
+      <w:r>
+        <w:t xml:space="preserve"> za </w:t>
+      </w:r>
+      <w:proofErr w:type="spellStart"/>
+      <w:r>
+        <w:t>telefon</w:t>
+      </w:r>
+      <w:proofErr w:type="spellEnd"/>
+      <w:r>
+        <w:t xml:space="preserve">, da li </w:t>
+      </w:r>
+      <w:proofErr w:type="spellStart"/>
+      <w:r>
+        <w:t>će</w:t>
+      </w:r>
+      <w:proofErr w:type="spellEnd"/>
+      <w:r>
+        <w:t xml:space="preserve"> </w:t>
+      </w:r>
+      <w:proofErr w:type="spellStart"/>
+      <w:r>
+        <w:t>biti</w:t>
+      </w:r>
+      <w:proofErr w:type="spellEnd"/>
+      <w:r>
+        <w:t xml:space="preserve"> </w:t>
+      </w:r>
+      <w:proofErr w:type="spellStart"/>
+      <w:r>
+        <w:t>dostupna</w:t>
+      </w:r>
+      <w:proofErr w:type="spellEnd"/>
+      <w:r>
+        <w:t xml:space="preserve"> za </w:t>
+      </w:r>
+      <w:proofErr w:type="spellStart"/>
+      <w:r>
+        <w:t>sve</w:t>
+      </w:r>
+      <w:proofErr w:type="spellEnd"/>
+      <w:r>
+        <w:t xml:space="preserve"> </w:t>
+      </w:r>
+      <w:proofErr w:type="spellStart"/>
+      <w:r>
+        <w:t>platforme</w:t>
+      </w:r>
+      <w:proofErr w:type="spellEnd"/>
+      <w:r>
+        <w:t xml:space="preserve">, </w:t>
+      </w:r>
+      <w:proofErr w:type="spellStart"/>
+      <w:r>
+        <w:t>tačnije</w:t>
+      </w:r>
+      <w:proofErr w:type="spellEnd"/>
+      <w:r>
+        <w:t xml:space="preserve"> Android I Ios</w:t>
+      </w:r>
+      <w:r>
+        <w:t xml:space="preserve">, a </w:t>
+      </w:r>
+      <w:proofErr w:type="spellStart"/>
+      <w:r>
+        <w:t>ukoliko</w:t>
+      </w:r>
+      <w:proofErr w:type="spellEnd"/>
+      <w:r>
+        <w:t xml:space="preserve"> je desktop </w:t>
+      </w:r>
+      <w:proofErr w:type="spellStart"/>
+      <w:r>
+        <w:t>aplikacija</w:t>
+      </w:r>
+      <w:proofErr w:type="spellEnd"/>
+      <w:r>
+        <w:t xml:space="preserve">, da li </w:t>
+      </w:r>
+      <w:proofErr w:type="spellStart"/>
+      <w:r>
+        <w:t>će</w:t>
+      </w:r>
+      <w:proofErr w:type="spellEnd"/>
+      <w:r>
+        <w:t xml:space="preserve"> </w:t>
+      </w:r>
+      <w:proofErr w:type="spellStart"/>
+      <w:r>
+        <w:t>biti</w:t>
+      </w:r>
+      <w:proofErr w:type="spellEnd"/>
+      <w:r>
+        <w:t xml:space="preserve"> </w:t>
+      </w:r>
+      <w:proofErr w:type="spellStart"/>
+      <w:r>
+        <w:t>dostupna</w:t>
+      </w:r>
+      <w:proofErr w:type="spellEnd"/>
+      <w:r>
+        <w:t xml:space="preserve"> I za Windows I MAC OS?</w:t>
+      </w:r>
+      <w:r>
+        <w:t xml:space="preserve"> </w:t>
+      </w:r>
+      <w:proofErr w:type="spellStart"/>
+      <w:r>
+        <w:t>Još</w:t>
+      </w:r>
+      <w:proofErr w:type="spellEnd"/>
+      <w:r>
+        <w:t xml:space="preserve"> </w:t>
+      </w:r>
+      <w:proofErr w:type="spellStart"/>
+      <w:r>
+        <w:t>jedna</w:t>
+      </w:r>
+      <w:proofErr w:type="spellEnd"/>
+      <w:r>
+        <w:t xml:space="preserve"> </w:t>
+      </w:r>
+      <w:proofErr w:type="spellStart"/>
+      <w:r>
+        <w:t>bitna</w:t>
+      </w:r>
+      <w:proofErr w:type="spellEnd"/>
+      <w:r>
+        <w:t xml:space="preserve"> </w:t>
+      </w:r>
+      <w:proofErr w:type="spellStart"/>
       <w:r>
         <w:t>s</w:t>
       </w:r>
       <w:r>
-        <w:t>tavka je</w:t>
+        <w:t>tavka</w:t>
+      </w:r>
+      <w:proofErr w:type="spellEnd"/>
+      <w:r>
+        <w:t xml:space="preserve"> </w:t>
+      </w:r>
+      <w:proofErr w:type="spellStart"/>
+      <w:r>
+        <w:t>je</w:t>
       </w:r>
       <w:r>
         <w:t>s</w:t>
       </w:r>
       <w:r>
-        <w:t>te kompatibilnost. Da li je naša aplikacija zahtevna, I koje su potrebne performan</w:t>
+        <w:t>te</w:t>
+      </w:r>
+      <w:proofErr w:type="spellEnd"/>
+      <w:r>
+        <w:t xml:space="preserve"> </w:t>
+      </w:r>
+      <w:proofErr w:type="spellStart"/>
+      <w:r>
+        <w:t>kompatibilnost</w:t>
+      </w:r>
+      <w:proofErr w:type="spellEnd"/>
+      <w:r>
+        <w:t xml:space="preserve">. Da li je </w:t>
+      </w:r>
+      <w:proofErr w:type="spellStart"/>
+      <w:r>
+        <w:t>naša</w:t>
+      </w:r>
+      <w:proofErr w:type="spellEnd"/>
+      <w:r>
+        <w:t xml:space="preserve"> </w:t>
+      </w:r>
+      <w:proofErr w:type="spellStart"/>
+      <w:r>
+        <w:t>aplikacija</w:t>
+      </w:r>
+      <w:proofErr w:type="spellEnd"/>
+      <w:r>
+        <w:t xml:space="preserve"> </w:t>
+      </w:r>
+      <w:proofErr w:type="spellStart"/>
+      <w:r>
+        <w:t>zahtevna</w:t>
+      </w:r>
+      <w:proofErr w:type="spellEnd"/>
+      <w:r>
+        <w:t xml:space="preserve">, I </w:t>
+      </w:r>
+      <w:proofErr w:type="spellStart"/>
+      <w:r>
+        <w:t>koje</w:t>
+      </w:r>
+      <w:proofErr w:type="spellEnd"/>
+      <w:r>
+        <w:t xml:space="preserve"> </w:t>
+      </w:r>
+      <w:proofErr w:type="spellStart"/>
+      <w:r>
+        <w:t>su</w:t>
+      </w:r>
+      <w:proofErr w:type="spellEnd"/>
+      <w:r>
+        <w:t xml:space="preserve"> </w:t>
+      </w:r>
+      <w:proofErr w:type="spellStart"/>
+      <w:r>
+        <w:t>potrebne</w:t>
+      </w:r>
+      <w:proofErr w:type="spellEnd"/>
+      <w:r>
+        <w:t xml:space="preserve"> </w:t>
+      </w:r>
+      <w:proofErr w:type="spellStart"/>
+      <w:r>
+        <w:t>performan</w:t>
       </w:r>
       <w:r>
         <w:t>s</w:t>
       </w:r>
       <w:r>
-        <w:t>e uredjaja da bi pokrenuo aplikaciju, ili da aplikacija radi normalnom brzinom.</w:t>
+        <w:t>e</w:t>
+      </w:r>
+      <w:proofErr w:type="spellEnd"/>
+      <w:r>
+        <w:t xml:space="preserve"> </w:t>
+      </w:r>
+      <w:proofErr w:type="spellStart"/>
+      <w:r>
+        <w:t>uredjaja</w:t>
+      </w:r>
+      <w:proofErr w:type="spellEnd"/>
+      <w:r>
+        <w:t xml:space="preserve"> da </w:t>
+      </w:r>
+      <w:proofErr w:type="spellStart"/>
+      <w:r>
+        <w:t>bi</w:t>
+      </w:r>
+      <w:proofErr w:type="spellEnd"/>
+      <w:r>
+        <w:t xml:space="preserve"> </w:t>
+      </w:r>
+      <w:proofErr w:type="spellStart"/>
+      <w:r>
+        <w:t>pokrenuo</w:t>
+      </w:r>
+      <w:proofErr w:type="spellEnd"/>
+      <w:r>
+        <w:t xml:space="preserve"> </w:t>
+      </w:r>
+      <w:proofErr w:type="spellStart"/>
+      <w:r>
+        <w:t>aplikaciju</w:t>
+      </w:r>
+      <w:proofErr w:type="spellEnd"/>
+      <w:r>
+        <w:t xml:space="preserve">, </w:t>
+      </w:r>
+      <w:proofErr w:type="spellStart"/>
+      <w:r>
+        <w:t>ili</w:t>
+      </w:r>
+      <w:proofErr w:type="spellEnd"/>
+      <w:r>
+        <w:t xml:space="preserve"> da </w:t>
+      </w:r>
+      <w:proofErr w:type="spellStart"/>
+      <w:r>
+        <w:t>aplikacija</w:t>
+      </w:r>
+      <w:proofErr w:type="spellEnd"/>
+      <w:r>
+        <w:t xml:space="preserve"> </w:t>
+      </w:r>
+      <w:proofErr w:type="spellStart"/>
+      <w:r>
+        <w:t>radi</w:t>
+      </w:r>
+      <w:proofErr w:type="spellEnd"/>
+      <w:r>
+        <w:t xml:space="preserve"> </w:t>
+      </w:r>
+      <w:proofErr w:type="spellStart"/>
+      <w:r>
+        <w:t>normalnom</w:t>
+      </w:r>
+      <w:proofErr w:type="spellEnd"/>
+      <w:r>
+        <w:t xml:space="preserve"> </w:t>
+      </w:r>
+      <w:proofErr w:type="spellStart"/>
+      <w:r>
+        <w:t>brzinom</w:t>
+      </w:r>
+      <w:proofErr w:type="spellEnd"/>
+      <w:r>
+        <w:t>.</w:t>
       </w:r>
     </w:p>
     <w:p/>
@@ -2500,17 +3948,29 @@
           <w:ilvl w:val="0"/>
           <w:numId w:val="15"/>
         </w:numPr>
-      </w:pPr>
-      <w:r>
+        <w:rPr>
+          <w:lang w:val="de-DE"/>
+        </w:rPr>
+      </w:pPr>
+      <w:r>
+        <w:rPr>
+          <w:lang w:val="de-DE"/>
+        </w:rPr>
         <w:t>Ograničenja opreme</w:t>
       </w:r>
       <w:r>
+        <w:rPr>
+          <w:lang w:val="de-DE"/>
+        </w:rPr>
         <w:t xml:space="preserve"> - Kada je u pitanju hardver, da li aplikacija ima zahtev za određeni minimalni hardver? A kada su u pitanju serveri, da li je potrebno iznajmiti cloud servere?</w:t>
       </w:r>
     </w:p>
     <w:p>
       <w:pPr>
         <w:pStyle w:val="ListParagraph"/>
+        <w:rPr>
+          <w:lang w:val="de-DE"/>
+        </w:rPr>
       </w:pPr>
     </w:p>
     <w:p>
@@ -2521,44 +3981,431 @@
           <w:numId w:val="15"/>
         </w:numPr>
       </w:pPr>
-      <w:r>
-        <w:t>Pravni zahtevi I ograničenja</w:t>
-      </w:r>
+      <w:proofErr w:type="spellStart"/>
+      <w:r>
+        <w:t>Pravni</w:t>
+      </w:r>
+      <w:proofErr w:type="spellEnd"/>
+      <w:r>
+        <w:t xml:space="preserve"> </w:t>
+      </w:r>
+      <w:proofErr w:type="spellStart"/>
+      <w:r>
+        <w:t>zahtevi</w:t>
+      </w:r>
+      <w:proofErr w:type="spellEnd"/>
+      <w:r>
+        <w:t xml:space="preserve"> I </w:t>
+      </w:r>
+      <w:proofErr w:type="spellStart"/>
+      <w:r>
+        <w:t>ograničenja</w:t>
+      </w:r>
+      <w:proofErr w:type="spellEnd"/>
       <w:r>
         <w:t xml:space="preserve"> - </w:t>
       </w:r>
-      <w:r>
-        <w:t xml:space="preserve">Današnja potreba skoro svih aplikacija jeste da prikuplja podatke korisnika. Razlog tome jesu naprimer personalizovano korišćenje, personalizovane reklame, </w:t>
-      </w:r>
+      <w:proofErr w:type="spellStart"/>
+      <w:r>
+        <w:t>Današnja</w:t>
+      </w:r>
+      <w:proofErr w:type="spellEnd"/>
+      <w:r>
+        <w:t xml:space="preserve"> </w:t>
+      </w:r>
+      <w:proofErr w:type="spellStart"/>
+      <w:r>
+        <w:t>potreba</w:t>
+      </w:r>
+      <w:proofErr w:type="spellEnd"/>
+      <w:r>
+        <w:t xml:space="preserve"> </w:t>
+      </w:r>
+      <w:proofErr w:type="spellStart"/>
+      <w:r>
+        <w:t>skoro</w:t>
+      </w:r>
+      <w:proofErr w:type="spellEnd"/>
+      <w:r>
+        <w:t xml:space="preserve"> </w:t>
+      </w:r>
+      <w:proofErr w:type="spellStart"/>
+      <w:r>
+        <w:t>svih</w:t>
+      </w:r>
+      <w:proofErr w:type="spellEnd"/>
+      <w:r>
+        <w:t xml:space="preserve"> </w:t>
+      </w:r>
+      <w:proofErr w:type="spellStart"/>
+      <w:r>
+        <w:t>aplikacija</w:t>
+      </w:r>
+      <w:proofErr w:type="spellEnd"/>
+      <w:r>
+        <w:t xml:space="preserve"> </w:t>
+      </w:r>
+      <w:proofErr w:type="spellStart"/>
+      <w:r>
+        <w:t>jeste</w:t>
+      </w:r>
+      <w:proofErr w:type="spellEnd"/>
+      <w:r>
+        <w:t xml:space="preserve"> da </w:t>
+      </w:r>
+      <w:proofErr w:type="spellStart"/>
+      <w:r>
+        <w:t>prikuplja</w:t>
+      </w:r>
+      <w:proofErr w:type="spellEnd"/>
+      <w:r>
+        <w:t xml:space="preserve"> </w:t>
+      </w:r>
+      <w:proofErr w:type="spellStart"/>
+      <w:r>
+        <w:t>podatke</w:t>
+      </w:r>
+      <w:proofErr w:type="spellEnd"/>
+      <w:r>
+        <w:t xml:space="preserve"> </w:t>
+      </w:r>
+      <w:proofErr w:type="spellStart"/>
+      <w:r>
+        <w:t>korisnika</w:t>
+      </w:r>
+      <w:proofErr w:type="spellEnd"/>
+      <w:r>
+        <w:t xml:space="preserve">. </w:t>
+      </w:r>
+      <w:proofErr w:type="spellStart"/>
+      <w:r>
+        <w:t>Razlog</w:t>
+      </w:r>
+      <w:proofErr w:type="spellEnd"/>
+      <w:r>
+        <w:t xml:space="preserve"> tome </w:t>
+      </w:r>
+      <w:proofErr w:type="spellStart"/>
+      <w:r>
+        <w:t>jesu</w:t>
+      </w:r>
+      <w:proofErr w:type="spellEnd"/>
+      <w:r>
+        <w:t xml:space="preserve"> </w:t>
+      </w:r>
+      <w:proofErr w:type="spellStart"/>
+      <w:r>
+        <w:t>naprimer</w:t>
+      </w:r>
+      <w:proofErr w:type="spellEnd"/>
+      <w:r>
+        <w:t xml:space="preserve"> </w:t>
+      </w:r>
+      <w:proofErr w:type="spellStart"/>
+      <w:r>
+        <w:t>personalizovano</w:t>
+      </w:r>
+      <w:proofErr w:type="spellEnd"/>
+      <w:r>
+        <w:t xml:space="preserve"> </w:t>
+      </w:r>
+      <w:proofErr w:type="spellStart"/>
+      <w:r>
+        <w:t>korišćenje</w:t>
+      </w:r>
+      <w:proofErr w:type="spellEnd"/>
+      <w:r>
+        <w:t xml:space="preserve">, </w:t>
+      </w:r>
+      <w:proofErr w:type="spellStart"/>
+      <w:r>
+        <w:t>personalizovane</w:t>
+      </w:r>
+      <w:proofErr w:type="spellEnd"/>
+      <w:r>
+        <w:t xml:space="preserve"> </w:t>
+      </w:r>
+      <w:proofErr w:type="spellStart"/>
+      <w:r>
+        <w:t>reklame</w:t>
+      </w:r>
+      <w:proofErr w:type="spellEnd"/>
+      <w:r>
+        <w:t xml:space="preserve">, </w:t>
+      </w:r>
+      <w:proofErr w:type="spellStart"/>
+      <w:r>
+        <w:t>analize</w:t>
+      </w:r>
+      <w:proofErr w:type="spellEnd"/>
+      <w:r>
+        <w:t xml:space="preserve"> </w:t>
+      </w:r>
+      <w:proofErr w:type="spellStart"/>
       <w:proofErr w:type="gramStart"/>
       <w:r>
-        <w:t>analize</w:t>
+        <w:t>itd</w:t>
+      </w:r>
+      <w:proofErr w:type="spellEnd"/>
+      <w:r>
+        <w:t>..</w:t>
       </w:r>
       <w:proofErr w:type="gramEnd"/>
       <w:r>
         <w:t xml:space="preserve"> </w:t>
       </w:r>
+      <w:proofErr w:type="spellStart"/>
+      <w:r>
+        <w:t>Prikupljanje</w:t>
+      </w:r>
+      <w:proofErr w:type="spellEnd"/>
+      <w:r>
+        <w:t xml:space="preserve"> </w:t>
+      </w:r>
+      <w:proofErr w:type="spellStart"/>
+      <w:r>
+        <w:t>podataka</w:t>
+      </w:r>
+      <w:proofErr w:type="spellEnd"/>
+      <w:r>
+        <w:t xml:space="preserve"> ne bi </w:t>
+      </w:r>
+      <w:proofErr w:type="spellStart"/>
+      <w:r>
+        <w:t>bilo</w:t>
+      </w:r>
+      <w:proofErr w:type="spellEnd"/>
+      <w:r>
+        <w:t xml:space="preserve"> </w:t>
+      </w:r>
+      <w:proofErr w:type="spellStart"/>
+      <w:r>
+        <w:t>zlonamerno</w:t>
+      </w:r>
+      <w:proofErr w:type="spellEnd"/>
+      <w:r>
+        <w:t xml:space="preserve"> </w:t>
+      </w:r>
+      <w:proofErr w:type="spellStart"/>
+      <w:r>
+        <w:t>ni</w:t>
+      </w:r>
+      <w:proofErr w:type="spellEnd"/>
+      <w:r>
+        <w:t xml:space="preserve"> u </w:t>
+      </w:r>
+      <w:proofErr w:type="spellStart"/>
+      <w:r>
+        <w:t>jednom</w:t>
+      </w:r>
+      <w:proofErr w:type="spellEnd"/>
+      <w:r>
+        <w:t xml:space="preserve"> </w:t>
+      </w:r>
+      <w:proofErr w:type="spellStart"/>
+      <w:r>
+        <w:t>slučaju</w:t>
+      </w:r>
+      <w:proofErr w:type="spellEnd"/>
+      <w:r>
+        <w:t xml:space="preserve">, </w:t>
+      </w:r>
+      <w:proofErr w:type="spellStart"/>
       <w:proofErr w:type="gramStart"/>
       <w:r>
-        <w:t>itd..</w:t>
-      </w:r>
+        <w:t>ipak</w:t>
+      </w:r>
+      <w:proofErr w:type="spellEnd"/>
+      <w:r>
+        <w:t xml:space="preserve">,  </w:t>
+      </w:r>
+      <w:proofErr w:type="spellStart"/>
+      <w:r>
+        <w:t>potrebno</w:t>
+      </w:r>
+      <w:proofErr w:type="spellEnd"/>
       <w:proofErr w:type="gramEnd"/>
       <w:r>
-        <w:t xml:space="preserve"> Prikupljanje podataka ne bi bilo zlonamerno ni u jednom slučaju, </w:t>
-      </w:r>
-      <w:proofErr w:type="gramStart"/>
-      <w:r>
-        <w:t>ipak,  potrebno</w:t>
-      </w:r>
-      <w:proofErr w:type="gramEnd"/>
-      <w:r>
-        <w:t xml:space="preserve"> je dobiti saglasnost korisnika da pristupimo njihovim podacima.</w:t>
-      </w:r>
-      <w:r>
-        <w:t xml:space="preserve"> </w:t>
-      </w:r>
-      <w:r>
-        <w:t>Ukoliko dobijemo podatke korisnika, tačnije korisnik dozvoli deljenje istih, bitno je obezbediti bezbednost tih podataka I čuvati ih.</w:t>
+        <w:t xml:space="preserve"> je </w:t>
+      </w:r>
+      <w:proofErr w:type="spellStart"/>
+      <w:r>
+        <w:t>dobiti</w:t>
+      </w:r>
+      <w:proofErr w:type="spellEnd"/>
+      <w:r>
+        <w:t xml:space="preserve"> </w:t>
+      </w:r>
+      <w:proofErr w:type="spellStart"/>
+      <w:r>
+        <w:t>saglasnost</w:t>
+      </w:r>
+      <w:proofErr w:type="spellEnd"/>
+      <w:r>
+        <w:t xml:space="preserve"> </w:t>
+      </w:r>
+      <w:proofErr w:type="spellStart"/>
+      <w:r>
+        <w:t>korisnika</w:t>
+      </w:r>
+      <w:proofErr w:type="spellEnd"/>
+      <w:r>
+        <w:t xml:space="preserve"> da </w:t>
+      </w:r>
+      <w:proofErr w:type="spellStart"/>
+      <w:r>
+        <w:t>pristupimo</w:t>
+      </w:r>
+      <w:proofErr w:type="spellEnd"/>
+      <w:r>
+        <w:t xml:space="preserve"> </w:t>
+      </w:r>
+      <w:proofErr w:type="spellStart"/>
+      <w:r>
+        <w:t>njihovim</w:t>
+      </w:r>
+      <w:proofErr w:type="spellEnd"/>
+      <w:r>
+        <w:t xml:space="preserve"> </w:t>
+      </w:r>
+      <w:proofErr w:type="spellStart"/>
+      <w:r>
+        <w:t>podacima</w:t>
+      </w:r>
+      <w:proofErr w:type="spellEnd"/>
+      <w:r>
+        <w:t>.</w:t>
+      </w:r>
+      <w:r>
+        <w:t xml:space="preserve"> </w:t>
+      </w:r>
+      <w:proofErr w:type="spellStart"/>
+      <w:r>
+        <w:t>Ukoliko</w:t>
+      </w:r>
+      <w:proofErr w:type="spellEnd"/>
+      <w:r>
+        <w:t xml:space="preserve"> </w:t>
+      </w:r>
+      <w:proofErr w:type="spellStart"/>
+      <w:r>
+        <w:t>dobijemo</w:t>
+      </w:r>
+      <w:proofErr w:type="spellEnd"/>
+      <w:r>
+        <w:t xml:space="preserve"> </w:t>
+      </w:r>
+      <w:proofErr w:type="spellStart"/>
+      <w:r>
+        <w:t>podatke</w:t>
+      </w:r>
+      <w:proofErr w:type="spellEnd"/>
+      <w:r>
+        <w:t xml:space="preserve"> </w:t>
+      </w:r>
+      <w:proofErr w:type="spellStart"/>
+      <w:r>
+        <w:t>korisnika</w:t>
+      </w:r>
+      <w:proofErr w:type="spellEnd"/>
+      <w:r>
+        <w:t xml:space="preserve">, </w:t>
+      </w:r>
+      <w:proofErr w:type="spellStart"/>
+      <w:r>
+        <w:t>tačnije</w:t>
+      </w:r>
+      <w:proofErr w:type="spellEnd"/>
+      <w:r>
+        <w:t xml:space="preserve"> </w:t>
+      </w:r>
+      <w:proofErr w:type="spellStart"/>
+      <w:r>
+        <w:t>korisnik</w:t>
+      </w:r>
+      <w:proofErr w:type="spellEnd"/>
+      <w:r>
+        <w:t xml:space="preserve"> </w:t>
+      </w:r>
+      <w:proofErr w:type="spellStart"/>
+      <w:r>
+        <w:t>dozvoli</w:t>
+      </w:r>
+      <w:proofErr w:type="spellEnd"/>
+      <w:r>
+        <w:t xml:space="preserve"> </w:t>
+      </w:r>
+      <w:proofErr w:type="spellStart"/>
+      <w:r>
+        <w:t>deljenje</w:t>
+      </w:r>
+      <w:proofErr w:type="spellEnd"/>
+      <w:r>
+        <w:t xml:space="preserve"> </w:t>
+      </w:r>
+      <w:proofErr w:type="spellStart"/>
+      <w:r>
+        <w:t>istih</w:t>
+      </w:r>
+      <w:proofErr w:type="spellEnd"/>
+      <w:r>
+        <w:t xml:space="preserve">, </w:t>
+      </w:r>
+      <w:proofErr w:type="spellStart"/>
+      <w:r>
+        <w:t>bitno</w:t>
+      </w:r>
+      <w:proofErr w:type="spellEnd"/>
+      <w:r>
+        <w:t xml:space="preserve"> je </w:t>
+      </w:r>
+      <w:proofErr w:type="spellStart"/>
+      <w:r>
+        <w:t>obezbediti</w:t>
+      </w:r>
+      <w:proofErr w:type="spellEnd"/>
+      <w:r>
+        <w:t xml:space="preserve"> </w:t>
+      </w:r>
+      <w:proofErr w:type="spellStart"/>
+      <w:r>
+        <w:t>bezbednost</w:t>
+      </w:r>
+      <w:proofErr w:type="spellEnd"/>
+      <w:r>
+        <w:t xml:space="preserve"> </w:t>
+      </w:r>
+      <w:proofErr w:type="spellStart"/>
+      <w:r>
+        <w:t>tih</w:t>
+      </w:r>
+      <w:proofErr w:type="spellEnd"/>
+      <w:r>
+        <w:t xml:space="preserve"> </w:t>
+      </w:r>
+      <w:proofErr w:type="spellStart"/>
+      <w:r>
+        <w:t>podataka</w:t>
+      </w:r>
+      <w:proofErr w:type="spellEnd"/>
+      <w:r>
+        <w:t xml:space="preserve"> I </w:t>
+      </w:r>
+      <w:proofErr w:type="spellStart"/>
+      <w:r>
+        <w:t>čuvati</w:t>
+      </w:r>
+      <w:proofErr w:type="spellEnd"/>
+      <w:r>
+        <w:t xml:space="preserve"> </w:t>
+      </w:r>
+      <w:proofErr w:type="spellStart"/>
+      <w:r>
+        <w:t>ih</w:t>
+      </w:r>
+      <w:proofErr w:type="spellEnd"/>
+      <w:r>
+        <w:t>.</w:t>
       </w:r>
     </w:p>
     <w:p>
@@ -2576,7 +4423,7 @@
         </w:rPr>
       </w:pPr>
       <w:bookmarkStart w:id="18" w:name="_Toc181905236"/>
-      <w:bookmarkStart w:id="19" w:name="_Toc182561796"/>
+      <w:bookmarkStart w:id="19" w:name="_Toc209104909"/>
       <w:r>
         <w:rPr>
           <w:lang w:val="sr-Latn-RS"/>
@@ -2803,7 +4650,7 @@
         </w:rPr>
       </w:pPr>
       <w:bookmarkStart w:id="20" w:name="_Toc181905237"/>
-      <w:bookmarkStart w:id="21" w:name="_Toc182561797"/>
+      <w:bookmarkStart w:id="21" w:name="_Toc209104910"/>
       <w:r>
         <w:rPr>
           <w:lang w:val="sr-Latn-RS"/>
@@ -2881,7 +4728,7 @@
           <w:lang w:val="sr-Latn-RS"/>
         </w:rPr>
       </w:pPr>
-      <w:bookmarkStart w:id="22" w:name="_Toc182561798"/>
+      <w:bookmarkStart w:id="22" w:name="_Toc209104911"/>
       <w:r>
         <w:rPr>
           <w:lang w:val="sr-Latn-RS"/>
@@ -2929,7 +4776,7 @@
           <w:lang w:val="sr-Latn-RS"/>
         </w:rPr>
       </w:pPr>
-      <w:bookmarkStart w:id="23" w:name="_Toc182561799"/>
+      <w:bookmarkStart w:id="23" w:name="_Toc209104912"/>
       <w:r>
         <w:rPr>
           <w:lang w:val="sr-Latn-RS"/>
@@ -3049,7 +4896,7 @@
           <w:lang w:val="sr-Latn-RS"/>
         </w:rPr>
       </w:pPr>
-      <w:bookmarkStart w:id="24" w:name="_Toc182561800"/>
+      <w:bookmarkStart w:id="24" w:name="_Toc209104913"/>
       <w:r>
         <w:rPr>
           <w:lang w:val="sr-Latn-RS"/>
@@ -3076,66 +4923,510 @@
           <w:rStyle w:val="Strong"/>
           <w:b w:val="0"/>
         </w:rPr>
-        <w:t>Metode verifikacije</w:t>
-      </w:r>
-      <w:r>
-        <w:rPr>
-          <w:b/>
-        </w:rPr>
-        <w:t>:</w:t>
-      </w:r>
-    </w:p>
-    <w:p>
+        <w:t xml:space="preserve">Metode </w:t>
+      </w:r>
+      <w:proofErr w:type="spellStart"/>
       <w:r>
         <w:rPr>
           <w:rStyle w:val="Strong"/>
           <w:b w:val="0"/>
         </w:rPr>
-        <w:t>Funkcionalno testiranje</w:t>
-      </w:r>
-      <w:r>
-        <w:t xml:space="preserve">: </w:t>
-      </w:r>
-    </w:p>
-    <w:p>
-      <w:r>
-        <w:t>Testiranje svih glavnih funkcionalnosti (pretraga filmova, rezervacija, kupovina, pregled obaveštenja) radi osiguravanja ispravnog ponašanja u različitim scenarijima.</w:t>
-      </w:r>
-    </w:p>
-    <w:p/>
-    <w:p>
+        <w:t>verifikacije</w:t>
+      </w:r>
+      <w:proofErr w:type="spellEnd"/>
+      <w:r>
+        <w:rPr>
+          <w:b/>
+        </w:rPr>
+        <w:t>:</w:t>
+      </w:r>
+    </w:p>
+    <w:p>
+      <w:proofErr w:type="spellStart"/>
       <w:r>
         <w:rPr>
           <w:rStyle w:val="Strong"/>
           <w:b w:val="0"/>
         </w:rPr>
-        <w:t>Testiranje korisničkih tokova</w:t>
-      </w:r>
-      <w:r>
-        <w:t xml:space="preserve">: </w:t>
-      </w:r>
-    </w:p>
-    <w:p>
-      <w:r>
-        <w:t>Provera funkcionalnosti iz perspektive korisnika i administratora radi osiguravanja konzistentnosti aplikacije.</w:t>
-      </w:r>
-    </w:p>
-    <w:p/>
-    <w:p>
+        <w:t>Funkcionalno</w:t>
+      </w:r>
+      <w:proofErr w:type="spellEnd"/>
       <w:r>
         <w:rPr>
           <w:rStyle w:val="Strong"/>
           <w:b w:val="0"/>
         </w:rPr>
-        <w:t>Testiranje grešaka i rukovanja greškama</w:t>
-      </w:r>
+        <w:t xml:space="preserve"> </w:t>
+      </w:r>
+      <w:proofErr w:type="spellStart"/>
+      <w:r>
+        <w:rPr>
+          <w:rStyle w:val="Strong"/>
+          <w:b w:val="0"/>
+        </w:rPr>
+        <w:t>testiranje</w:t>
+      </w:r>
+      <w:proofErr w:type="spellEnd"/>
       <w:r>
         <w:t xml:space="preserve">: </w:t>
       </w:r>
     </w:p>
     <w:p>
-      <w:r>
-        <w:t>Provera odgovora aplikacije na greške (nevažeći unos, nedostupnost spoljnih interfejsa) kako bi se obezbedio stabilan rad u neočekivanim situacijama.</w:t>
+      <w:proofErr w:type="spellStart"/>
+      <w:r>
+        <w:t>Testiranje</w:t>
+      </w:r>
+      <w:proofErr w:type="spellEnd"/>
+      <w:r>
+        <w:t xml:space="preserve"> </w:t>
+      </w:r>
+      <w:proofErr w:type="spellStart"/>
+      <w:r>
+        <w:t>svih</w:t>
+      </w:r>
+      <w:proofErr w:type="spellEnd"/>
+      <w:r>
+        <w:t xml:space="preserve"> </w:t>
+      </w:r>
+      <w:proofErr w:type="spellStart"/>
+      <w:r>
+        <w:t>glavnih</w:t>
+      </w:r>
+      <w:proofErr w:type="spellEnd"/>
+      <w:r>
+        <w:t xml:space="preserve"> </w:t>
+      </w:r>
+      <w:proofErr w:type="spellStart"/>
+      <w:r>
+        <w:t>funkcionalnosti</w:t>
+      </w:r>
+      <w:proofErr w:type="spellEnd"/>
+      <w:r>
+        <w:t xml:space="preserve"> (</w:t>
+      </w:r>
+      <w:proofErr w:type="spellStart"/>
+      <w:r>
+        <w:t>pretraga</w:t>
+      </w:r>
+      <w:proofErr w:type="spellEnd"/>
+      <w:r>
+        <w:t xml:space="preserve"> </w:t>
+      </w:r>
+      <w:proofErr w:type="spellStart"/>
+      <w:r>
+        <w:t>filmova</w:t>
+      </w:r>
+      <w:proofErr w:type="spellEnd"/>
+      <w:r>
+        <w:t xml:space="preserve">, </w:t>
+      </w:r>
+      <w:proofErr w:type="spellStart"/>
+      <w:r>
+        <w:t>rezervacija</w:t>
+      </w:r>
+      <w:proofErr w:type="spellEnd"/>
+      <w:r>
+        <w:t xml:space="preserve">, </w:t>
+      </w:r>
+      <w:proofErr w:type="spellStart"/>
+      <w:r>
+        <w:t>kupovina</w:t>
+      </w:r>
+      <w:proofErr w:type="spellEnd"/>
+      <w:r>
+        <w:t xml:space="preserve">, </w:t>
+      </w:r>
+      <w:proofErr w:type="spellStart"/>
+      <w:r>
+        <w:t>pregled</w:t>
+      </w:r>
+      <w:proofErr w:type="spellEnd"/>
+      <w:r>
+        <w:t xml:space="preserve"> </w:t>
+      </w:r>
+      <w:proofErr w:type="spellStart"/>
+      <w:r>
+        <w:t>obaveštenja</w:t>
+      </w:r>
+      <w:proofErr w:type="spellEnd"/>
+      <w:r>
+        <w:t xml:space="preserve">) </w:t>
+      </w:r>
+      <w:proofErr w:type="spellStart"/>
+      <w:r>
+        <w:t>radi</w:t>
+      </w:r>
+      <w:proofErr w:type="spellEnd"/>
+      <w:r>
+        <w:t xml:space="preserve"> </w:t>
+      </w:r>
+      <w:proofErr w:type="spellStart"/>
+      <w:r>
+        <w:t>osiguravanja</w:t>
+      </w:r>
+      <w:proofErr w:type="spellEnd"/>
+      <w:r>
+        <w:t xml:space="preserve"> </w:t>
+      </w:r>
+      <w:proofErr w:type="spellStart"/>
+      <w:r>
+        <w:t>ispravnog</w:t>
+      </w:r>
+      <w:proofErr w:type="spellEnd"/>
+      <w:r>
+        <w:t xml:space="preserve"> </w:t>
+      </w:r>
+      <w:proofErr w:type="spellStart"/>
+      <w:r>
+        <w:t>ponašanja</w:t>
+      </w:r>
+      <w:proofErr w:type="spellEnd"/>
+      <w:r>
+        <w:t xml:space="preserve"> u </w:t>
+      </w:r>
+      <w:proofErr w:type="spellStart"/>
+      <w:r>
+        <w:t>različitim</w:t>
+      </w:r>
+      <w:proofErr w:type="spellEnd"/>
+      <w:r>
+        <w:t xml:space="preserve"> </w:t>
+      </w:r>
+      <w:proofErr w:type="spellStart"/>
+      <w:r>
+        <w:t>scenarijima</w:t>
+      </w:r>
+      <w:proofErr w:type="spellEnd"/>
+      <w:r>
+        <w:t>.</w:t>
+      </w:r>
+    </w:p>
+    <w:p/>
+    <w:p>
+      <w:proofErr w:type="spellStart"/>
+      <w:r>
+        <w:rPr>
+          <w:rStyle w:val="Strong"/>
+          <w:b w:val="0"/>
+        </w:rPr>
+        <w:t>Testiranje</w:t>
+      </w:r>
+      <w:proofErr w:type="spellEnd"/>
+      <w:r>
+        <w:rPr>
+          <w:rStyle w:val="Strong"/>
+          <w:b w:val="0"/>
+        </w:rPr>
+        <w:t xml:space="preserve"> </w:t>
+      </w:r>
+      <w:proofErr w:type="spellStart"/>
+      <w:r>
+        <w:rPr>
+          <w:rStyle w:val="Strong"/>
+          <w:b w:val="0"/>
+        </w:rPr>
+        <w:t>korisničkih</w:t>
+      </w:r>
+      <w:proofErr w:type="spellEnd"/>
+      <w:r>
+        <w:rPr>
+          <w:rStyle w:val="Strong"/>
+          <w:b w:val="0"/>
+        </w:rPr>
+        <w:t xml:space="preserve"> </w:t>
+      </w:r>
+      <w:proofErr w:type="spellStart"/>
+      <w:r>
+        <w:rPr>
+          <w:rStyle w:val="Strong"/>
+          <w:b w:val="0"/>
+        </w:rPr>
+        <w:t>tokova</w:t>
+      </w:r>
+      <w:proofErr w:type="spellEnd"/>
+      <w:r>
+        <w:t xml:space="preserve">: </w:t>
+      </w:r>
+    </w:p>
+    <w:p>
+      <w:r>
+        <w:t xml:space="preserve">Provera </w:t>
+      </w:r>
+      <w:proofErr w:type="spellStart"/>
+      <w:r>
+        <w:t>funkcionalnosti</w:t>
+      </w:r>
+      <w:proofErr w:type="spellEnd"/>
+      <w:r>
+        <w:t xml:space="preserve"> </w:t>
+      </w:r>
+      <w:proofErr w:type="spellStart"/>
+      <w:r>
+        <w:t>iz</w:t>
+      </w:r>
+      <w:proofErr w:type="spellEnd"/>
+      <w:r>
+        <w:t xml:space="preserve"> </w:t>
+      </w:r>
+      <w:proofErr w:type="spellStart"/>
+      <w:r>
+        <w:t>perspektive</w:t>
+      </w:r>
+      <w:proofErr w:type="spellEnd"/>
+      <w:r>
+        <w:t xml:space="preserve"> </w:t>
+      </w:r>
+      <w:proofErr w:type="spellStart"/>
+      <w:r>
+        <w:t>korisnika</w:t>
+      </w:r>
+      <w:proofErr w:type="spellEnd"/>
+      <w:r>
+        <w:t xml:space="preserve"> </w:t>
+      </w:r>
+      <w:proofErr w:type="spellStart"/>
+      <w:r>
+        <w:t>i</w:t>
+      </w:r>
+      <w:proofErr w:type="spellEnd"/>
+      <w:r>
+        <w:t xml:space="preserve"> </w:t>
+      </w:r>
+      <w:proofErr w:type="spellStart"/>
+      <w:r>
+        <w:t>administratora</w:t>
+      </w:r>
+      <w:proofErr w:type="spellEnd"/>
+      <w:r>
+        <w:t xml:space="preserve"> </w:t>
+      </w:r>
+      <w:proofErr w:type="spellStart"/>
+      <w:r>
+        <w:t>radi</w:t>
+      </w:r>
+      <w:proofErr w:type="spellEnd"/>
+      <w:r>
+        <w:t xml:space="preserve"> </w:t>
+      </w:r>
+      <w:proofErr w:type="spellStart"/>
+      <w:r>
+        <w:t>osiguravanja</w:t>
+      </w:r>
+      <w:proofErr w:type="spellEnd"/>
+      <w:r>
+        <w:t xml:space="preserve"> </w:t>
+      </w:r>
+      <w:proofErr w:type="spellStart"/>
+      <w:r>
+        <w:t>konzistentnosti</w:t>
+      </w:r>
+      <w:proofErr w:type="spellEnd"/>
+      <w:r>
+        <w:t xml:space="preserve"> </w:t>
+      </w:r>
+      <w:proofErr w:type="spellStart"/>
+      <w:r>
+        <w:t>aplikacije</w:t>
+      </w:r>
+      <w:proofErr w:type="spellEnd"/>
+      <w:r>
+        <w:t>.</w:t>
+      </w:r>
+    </w:p>
+    <w:p/>
+    <w:p>
+      <w:proofErr w:type="spellStart"/>
+      <w:r>
+        <w:rPr>
+          <w:rStyle w:val="Strong"/>
+          <w:b w:val="0"/>
+        </w:rPr>
+        <w:t>Testiranje</w:t>
+      </w:r>
+      <w:proofErr w:type="spellEnd"/>
+      <w:r>
+        <w:rPr>
+          <w:rStyle w:val="Strong"/>
+          <w:b w:val="0"/>
+        </w:rPr>
+        <w:t xml:space="preserve"> </w:t>
+      </w:r>
+      <w:proofErr w:type="spellStart"/>
+      <w:r>
+        <w:rPr>
+          <w:rStyle w:val="Strong"/>
+          <w:b w:val="0"/>
+        </w:rPr>
+        <w:t>grešaka</w:t>
+      </w:r>
+      <w:proofErr w:type="spellEnd"/>
+      <w:r>
+        <w:rPr>
+          <w:rStyle w:val="Strong"/>
+          <w:b w:val="0"/>
+        </w:rPr>
+        <w:t xml:space="preserve"> </w:t>
+      </w:r>
+      <w:proofErr w:type="spellStart"/>
+      <w:r>
+        <w:rPr>
+          <w:rStyle w:val="Strong"/>
+          <w:b w:val="0"/>
+        </w:rPr>
+        <w:t>i</w:t>
+      </w:r>
+      <w:proofErr w:type="spellEnd"/>
+      <w:r>
+        <w:rPr>
+          <w:rStyle w:val="Strong"/>
+          <w:b w:val="0"/>
+        </w:rPr>
+        <w:t xml:space="preserve"> </w:t>
+      </w:r>
+      <w:proofErr w:type="spellStart"/>
+      <w:r>
+        <w:rPr>
+          <w:rStyle w:val="Strong"/>
+          <w:b w:val="0"/>
+        </w:rPr>
+        <w:t>rukovanja</w:t>
+      </w:r>
+      <w:proofErr w:type="spellEnd"/>
+      <w:r>
+        <w:rPr>
+          <w:rStyle w:val="Strong"/>
+          <w:b w:val="0"/>
+        </w:rPr>
+        <w:t xml:space="preserve"> </w:t>
+      </w:r>
+      <w:proofErr w:type="spellStart"/>
+      <w:r>
+        <w:rPr>
+          <w:rStyle w:val="Strong"/>
+          <w:b w:val="0"/>
+        </w:rPr>
+        <w:t>greškama</w:t>
+      </w:r>
+      <w:proofErr w:type="spellEnd"/>
+      <w:r>
+        <w:t xml:space="preserve">: </w:t>
+      </w:r>
+    </w:p>
+    <w:p>
+      <w:r>
+        <w:t xml:space="preserve">Provera </w:t>
+      </w:r>
+      <w:proofErr w:type="spellStart"/>
+      <w:r>
+        <w:t>odgovora</w:t>
+      </w:r>
+      <w:proofErr w:type="spellEnd"/>
+      <w:r>
+        <w:t xml:space="preserve"> </w:t>
+      </w:r>
+      <w:proofErr w:type="spellStart"/>
+      <w:r>
+        <w:t>aplikacije</w:t>
+      </w:r>
+      <w:proofErr w:type="spellEnd"/>
+      <w:r>
+        <w:t xml:space="preserve"> </w:t>
+      </w:r>
+      <w:proofErr w:type="spellStart"/>
+      <w:r>
+        <w:t>na</w:t>
+      </w:r>
+      <w:proofErr w:type="spellEnd"/>
+      <w:r>
+        <w:t xml:space="preserve"> </w:t>
+      </w:r>
+      <w:proofErr w:type="spellStart"/>
+      <w:r>
+        <w:t>greške</w:t>
+      </w:r>
+      <w:proofErr w:type="spellEnd"/>
+      <w:r>
+        <w:t xml:space="preserve"> (</w:t>
+      </w:r>
+      <w:proofErr w:type="spellStart"/>
+      <w:r>
+        <w:t>nevažeći</w:t>
+      </w:r>
+      <w:proofErr w:type="spellEnd"/>
+      <w:r>
+        <w:t xml:space="preserve"> </w:t>
+      </w:r>
+      <w:proofErr w:type="spellStart"/>
+      <w:r>
+        <w:t>unos</w:t>
+      </w:r>
+      <w:proofErr w:type="spellEnd"/>
+      <w:r>
+        <w:t xml:space="preserve">, </w:t>
+      </w:r>
+      <w:proofErr w:type="spellStart"/>
+      <w:r>
+        <w:t>nedostupnost</w:t>
+      </w:r>
+      <w:proofErr w:type="spellEnd"/>
+      <w:r>
+        <w:t xml:space="preserve"> </w:t>
+      </w:r>
+      <w:proofErr w:type="spellStart"/>
+      <w:r>
+        <w:t>spoljnih</w:t>
+      </w:r>
+      <w:proofErr w:type="spellEnd"/>
+      <w:r>
+        <w:t xml:space="preserve"> </w:t>
+      </w:r>
+      <w:proofErr w:type="spellStart"/>
+      <w:r>
+        <w:t>interfejsa</w:t>
+      </w:r>
+      <w:proofErr w:type="spellEnd"/>
+      <w:r>
+        <w:t xml:space="preserve">) </w:t>
+      </w:r>
+      <w:proofErr w:type="spellStart"/>
+      <w:r>
+        <w:t>kako</w:t>
+      </w:r>
+      <w:proofErr w:type="spellEnd"/>
+      <w:r>
+        <w:t xml:space="preserve"> bi se </w:t>
+      </w:r>
+      <w:proofErr w:type="spellStart"/>
+      <w:r>
+        <w:t>obezbedio</w:t>
+      </w:r>
+      <w:proofErr w:type="spellEnd"/>
+      <w:r>
+        <w:t xml:space="preserve"> </w:t>
+      </w:r>
+      <w:proofErr w:type="spellStart"/>
+      <w:r>
+        <w:t>stabilan</w:t>
+      </w:r>
+      <w:proofErr w:type="spellEnd"/>
+      <w:r>
+        <w:t xml:space="preserve"> rad u </w:t>
+      </w:r>
+      <w:proofErr w:type="spellStart"/>
+      <w:r>
+        <w:t>neočekivanim</w:t>
+      </w:r>
+      <w:proofErr w:type="spellEnd"/>
+      <w:r>
+        <w:t xml:space="preserve"> </w:t>
+      </w:r>
+      <w:proofErr w:type="spellStart"/>
+      <w:r>
+        <w:t>situacijama</w:t>
+      </w:r>
+      <w:proofErr w:type="spellEnd"/>
+      <w:r>
+        <w:t>.</w:t>
       </w:r>
     </w:p>
     <w:p>
@@ -3151,23 +5442,67 @@
           <w:numId w:val="1"/>
         </w:numPr>
       </w:pPr>
-      <w:bookmarkStart w:id="25" w:name="_Toc182561801"/>
+      <w:bookmarkStart w:id="25" w:name="_Toc209104914"/>
+      <w:proofErr w:type="spellStart"/>
       <w:r>
         <w:lastRenderedPageBreak/>
-        <w:t>Pogodnosti za upotrebu</w:t>
+        <w:t>Pogodnosti</w:t>
+      </w:r>
+      <w:proofErr w:type="spellEnd"/>
+      <w:r>
+        <w:t xml:space="preserve"> za </w:t>
+      </w:r>
+      <w:proofErr w:type="spellStart"/>
+      <w:r>
+        <w:t>upotrebu</w:t>
       </w:r>
       <w:bookmarkEnd w:id="25"/>
+      <w:proofErr w:type="spellEnd"/>
     </w:p>
     <w:p/>
     <w:p>
-      <w:r>
-        <w:t>Testovi treba da budu sledeci</w:t>
-      </w:r>
-      <w:r>
-        <w:t xml:space="preserve"> </w:t>
-      </w:r>
-      <w:r>
-        <w:t>(po tackama):</w:t>
+      <w:proofErr w:type="spellStart"/>
+      <w:r>
+        <w:t>Testovi</w:t>
+      </w:r>
+      <w:proofErr w:type="spellEnd"/>
+      <w:r>
+        <w:t xml:space="preserve"> </w:t>
+      </w:r>
+      <w:proofErr w:type="spellStart"/>
+      <w:r>
+        <w:t>treba</w:t>
+      </w:r>
+      <w:proofErr w:type="spellEnd"/>
+      <w:r>
+        <w:t xml:space="preserve"> da </w:t>
+      </w:r>
+      <w:proofErr w:type="spellStart"/>
+      <w:r>
+        <w:t>budu</w:t>
+      </w:r>
+      <w:proofErr w:type="spellEnd"/>
+      <w:r>
+        <w:t xml:space="preserve"> </w:t>
+      </w:r>
+      <w:proofErr w:type="spellStart"/>
+      <w:r>
+        <w:t>sledeci</w:t>
+      </w:r>
+      <w:proofErr w:type="spellEnd"/>
+      <w:r>
+        <w:t xml:space="preserve"> </w:t>
+      </w:r>
+      <w:r>
+        <w:t xml:space="preserve">(po </w:t>
+      </w:r>
+      <w:proofErr w:type="spellStart"/>
+      <w:r>
+        <w:t>tackama</w:t>
+      </w:r>
+      <w:proofErr w:type="spellEnd"/>
+      <w:r>
+        <w:t>):</w:t>
       </w:r>
     </w:p>
     <w:p/>
@@ -3184,63 +5519,457 @@
         <w:t xml:space="preserve"> </w:t>
       </w:r>
       <w:r>
-        <w:t xml:space="preserve"> Testiranje procesa rezervacije I kupovine karata </w:t>
-      </w:r>
-    </w:p>
-    <w:p>
-      <w:r>
-        <w:t>2. UI testiranje za potvrdu tacnosti prikazanih zauzetih i slobodnih mesta</w:t>
-      </w:r>
-    </w:p>
-    <w:p>
-      <w:r>
-        <w:t xml:space="preserve">3. Testiranje sistema obavestenja  </w:t>
-      </w:r>
-    </w:p>
-    <w:p>
-      <w:r>
-        <w:t>4. Testiranje dostupnosti aplikacije u razlicitim vremenskim intervalima kao I testiranje performansi pri velikom broju korisnika.</w:t>
-      </w:r>
-    </w:p>
-    <w:p>
-      <w:r>
+        <w:t xml:space="preserve"> </w:t>
+      </w:r>
+      <w:proofErr w:type="spellStart"/>
+      <w:r>
+        <w:t>Testiranje</w:t>
+      </w:r>
+      <w:proofErr w:type="spellEnd"/>
+      <w:r>
+        <w:t xml:space="preserve"> </w:t>
+      </w:r>
+      <w:proofErr w:type="spellStart"/>
+      <w:r>
+        <w:t>procesa</w:t>
+      </w:r>
+      <w:proofErr w:type="spellEnd"/>
+      <w:r>
+        <w:t xml:space="preserve"> </w:t>
+      </w:r>
+      <w:proofErr w:type="spellStart"/>
+      <w:r>
+        <w:t>rezervacije</w:t>
+      </w:r>
+      <w:proofErr w:type="spellEnd"/>
+      <w:r>
+        <w:t xml:space="preserve"> I </w:t>
+      </w:r>
+      <w:proofErr w:type="spellStart"/>
+      <w:r>
+        <w:t>kupovine</w:t>
+      </w:r>
+      <w:proofErr w:type="spellEnd"/>
+      <w:r>
+        <w:t xml:space="preserve"> </w:t>
+      </w:r>
+      <w:proofErr w:type="spellStart"/>
+      <w:r>
+        <w:t>karata</w:t>
+      </w:r>
+      <w:proofErr w:type="spellEnd"/>
+      <w:r>
+        <w:t xml:space="preserve"> </w:t>
+      </w:r>
+    </w:p>
+    <w:p>
+      <w:r>
+        <w:t xml:space="preserve">2. UI </w:t>
+      </w:r>
+      <w:proofErr w:type="spellStart"/>
+      <w:r>
+        <w:t>testiranje</w:t>
+      </w:r>
+      <w:proofErr w:type="spellEnd"/>
+      <w:r>
+        <w:t xml:space="preserve"> za </w:t>
+      </w:r>
+      <w:proofErr w:type="spellStart"/>
+      <w:r>
+        <w:t>potvrdu</w:t>
+      </w:r>
+      <w:proofErr w:type="spellEnd"/>
+      <w:r>
+        <w:t xml:space="preserve"> </w:t>
+      </w:r>
+      <w:proofErr w:type="spellStart"/>
+      <w:r>
+        <w:t>tacnosti</w:t>
+      </w:r>
+      <w:proofErr w:type="spellEnd"/>
+      <w:r>
+        <w:t xml:space="preserve"> </w:t>
+      </w:r>
+      <w:proofErr w:type="spellStart"/>
+      <w:r>
+        <w:t>prikazanih</w:t>
+      </w:r>
+      <w:proofErr w:type="spellEnd"/>
+      <w:r>
+        <w:t xml:space="preserve"> </w:t>
+      </w:r>
+      <w:proofErr w:type="spellStart"/>
+      <w:r>
+        <w:t>zauzetih</w:t>
+      </w:r>
+      <w:proofErr w:type="spellEnd"/>
+      <w:r>
+        <w:t xml:space="preserve"> </w:t>
+      </w:r>
+      <w:proofErr w:type="spellStart"/>
+      <w:r>
+        <w:t>i</w:t>
+      </w:r>
+      <w:proofErr w:type="spellEnd"/>
+      <w:r>
+        <w:t xml:space="preserve"> </w:t>
+      </w:r>
+      <w:proofErr w:type="spellStart"/>
+      <w:r>
+        <w:t>slobodnih</w:t>
+      </w:r>
+      <w:proofErr w:type="spellEnd"/>
+      <w:r>
+        <w:t xml:space="preserve"> </w:t>
+      </w:r>
+      <w:proofErr w:type="spellStart"/>
+      <w:r>
+        <w:t>mesta</w:t>
+      </w:r>
+      <w:proofErr w:type="spellEnd"/>
+    </w:p>
+    <w:p>
+      <w:r>
+        <w:t xml:space="preserve">3. </w:t>
+      </w:r>
+      <w:proofErr w:type="spellStart"/>
+      <w:r>
+        <w:t>Testiranje</w:t>
+      </w:r>
+      <w:proofErr w:type="spellEnd"/>
+      <w:r>
+        <w:t xml:space="preserve"> </w:t>
+      </w:r>
+      <w:proofErr w:type="spellStart"/>
+      <w:r>
+        <w:t>sistema</w:t>
+      </w:r>
+      <w:proofErr w:type="spellEnd"/>
+      <w:r>
+        <w:t xml:space="preserve"> </w:t>
+      </w:r>
+      <w:proofErr w:type="spellStart"/>
+      <w:r>
+        <w:t>obavestenja</w:t>
+      </w:r>
+      <w:proofErr w:type="spellEnd"/>
+      <w:r>
+        <w:t xml:space="preserve">  </w:t>
+      </w:r>
+    </w:p>
+    <w:p>
+      <w:r>
+        <w:t xml:space="preserve">4. </w:t>
+      </w:r>
+      <w:proofErr w:type="spellStart"/>
+      <w:r>
+        <w:t>Testiranje</w:t>
+      </w:r>
+      <w:proofErr w:type="spellEnd"/>
+      <w:r>
+        <w:t xml:space="preserve"> </w:t>
+      </w:r>
+      <w:proofErr w:type="spellStart"/>
+      <w:r>
+        <w:t>dostupnosti</w:t>
+      </w:r>
+      <w:proofErr w:type="spellEnd"/>
+      <w:r>
+        <w:t xml:space="preserve"> </w:t>
+      </w:r>
+      <w:proofErr w:type="spellStart"/>
+      <w:r>
+        <w:t>aplikacije</w:t>
+      </w:r>
+      <w:proofErr w:type="spellEnd"/>
+      <w:r>
+        <w:t xml:space="preserve"> u </w:t>
+      </w:r>
+      <w:proofErr w:type="spellStart"/>
+      <w:r>
+        <w:t>razlicitim</w:t>
+      </w:r>
+      <w:proofErr w:type="spellEnd"/>
+      <w:r>
+        <w:t xml:space="preserve"> </w:t>
+      </w:r>
+      <w:proofErr w:type="spellStart"/>
+      <w:r>
+        <w:t>vremenskim</w:t>
+      </w:r>
+      <w:proofErr w:type="spellEnd"/>
+      <w:r>
+        <w:t xml:space="preserve"> </w:t>
+      </w:r>
+      <w:proofErr w:type="spellStart"/>
+      <w:r>
+        <w:t>intervalima</w:t>
+      </w:r>
+      <w:proofErr w:type="spellEnd"/>
+      <w:r>
+        <w:t xml:space="preserve"> </w:t>
+      </w:r>
+      <w:proofErr w:type="spellStart"/>
+      <w:r>
+        <w:t>kao</w:t>
+      </w:r>
+      <w:proofErr w:type="spellEnd"/>
+      <w:r>
+        <w:t xml:space="preserve"> I </w:t>
+      </w:r>
+      <w:proofErr w:type="spellStart"/>
+      <w:r>
+        <w:t>testiranje</w:t>
+      </w:r>
+      <w:proofErr w:type="spellEnd"/>
+      <w:r>
+        <w:t xml:space="preserve"> </w:t>
+      </w:r>
+      <w:proofErr w:type="spellStart"/>
+      <w:r>
+        <w:t>performansi</w:t>
+      </w:r>
+      <w:proofErr w:type="spellEnd"/>
+      <w:r>
+        <w:t xml:space="preserve"> </w:t>
+      </w:r>
+      <w:proofErr w:type="spellStart"/>
+      <w:r>
+        <w:t>pri</w:t>
+      </w:r>
+      <w:proofErr w:type="spellEnd"/>
+      <w:r>
+        <w:t xml:space="preserve"> </w:t>
+      </w:r>
+      <w:proofErr w:type="spellStart"/>
+      <w:r>
+        <w:t>velikom</w:t>
+      </w:r>
+      <w:proofErr w:type="spellEnd"/>
+      <w:r>
+        <w:t xml:space="preserve"> </w:t>
+      </w:r>
+      <w:proofErr w:type="spellStart"/>
+      <w:r>
+        <w:t>broju</w:t>
+      </w:r>
+      <w:proofErr w:type="spellEnd"/>
+      <w:r>
+        <w:t xml:space="preserve"> </w:t>
+      </w:r>
+      <w:proofErr w:type="spellStart"/>
+      <w:r>
+        <w:t>korisnika</w:t>
+      </w:r>
+      <w:proofErr w:type="spellEnd"/>
+      <w:r>
+        <w:t>.</w:t>
+      </w:r>
+    </w:p>
+    <w:p>
+      <w:pPr>
+        <w:rPr>
+          <w:lang w:val="de-DE"/>
+        </w:rPr>
+      </w:pPr>
+      <w:r>
+        <w:rPr>
+          <w:lang w:val="de-DE"/>
+        </w:rPr>
         <w:t>5. UX testiranje kako bi se obezbedila jednostavnost koriscenja.</w:t>
       </w:r>
     </w:p>
     <w:p>
-      <w:r>
+      <w:pPr>
+        <w:rPr>
+          <w:lang w:val="de-DE"/>
+        </w:rPr>
+      </w:pPr>
+      <w:r>
+        <w:rPr>
+          <w:lang w:val="de-DE"/>
+        </w:rPr>
         <w:t>6.  Testovi sigurnosti kako bi se osiguralo bezbedno rukovanje korisničkim podacima prilikom transakcija.</w:t>
       </w:r>
     </w:p>
     <w:p>
-      <w:r>
+      <w:pPr>
+        <w:rPr>
+          <w:lang w:val="de-DE"/>
+        </w:rPr>
+      </w:pPr>
+      <w:r>
+        <w:rPr>
+          <w:lang w:val="de-DE"/>
+        </w:rPr>
         <w:t>7. Funkcionalno testiranje mehanzima za dodelu I pracenje poena.</w:t>
       </w:r>
     </w:p>
     <w:p>
-      <w:r>
+      <w:pPr>
+        <w:rPr>
+          <w:lang w:val="de-DE"/>
+        </w:rPr>
+      </w:pPr>
+      <w:r>
+        <w:rPr>
+          <w:lang w:val="de-DE"/>
+        </w:rPr>
         <w:t xml:space="preserve">8. UX testiranje </w:t>
       </w:r>
       <w:r>
+        <w:rPr>
+          <w:lang w:val="de-DE"/>
+        </w:rPr>
         <w:t>sa korisnicima cije je maternji jezik onaj jezik koji ce biti u ponudi.</w:t>
       </w:r>
     </w:p>
     <w:p>
       <w:r>
-        <w:t>9. Verifikacija I provera tacnosti informacija o korisnickim aktivnostima.</w:t>
-      </w:r>
-    </w:p>
-    <w:p>
-      <w:r>
-        <w:t xml:space="preserve">10. UX testiranje sa korisnicima o njihom </w:t>
-      </w:r>
+        <w:t xml:space="preserve">9. </w:t>
+      </w:r>
+      <w:proofErr w:type="spellStart"/>
+      <w:r>
+        <w:t>Verifikacija</w:t>
+      </w:r>
+      <w:proofErr w:type="spellEnd"/>
+      <w:r>
+        <w:t xml:space="preserve"> I </w:t>
+      </w:r>
+      <w:proofErr w:type="spellStart"/>
+      <w:r>
+        <w:t>provera</w:t>
+      </w:r>
+      <w:proofErr w:type="spellEnd"/>
+      <w:r>
+        <w:t xml:space="preserve"> </w:t>
+      </w:r>
+      <w:proofErr w:type="spellStart"/>
+      <w:r>
+        <w:t>tacnosti</w:t>
+      </w:r>
+      <w:proofErr w:type="spellEnd"/>
+      <w:r>
+        <w:t xml:space="preserve"> </w:t>
+      </w:r>
+      <w:proofErr w:type="spellStart"/>
+      <w:r>
+        <w:t>informacija</w:t>
+      </w:r>
+      <w:proofErr w:type="spellEnd"/>
+      <w:r>
+        <w:t xml:space="preserve"> o </w:t>
+      </w:r>
+      <w:proofErr w:type="spellStart"/>
+      <w:r>
+        <w:t>korisnickim</w:t>
+      </w:r>
+      <w:proofErr w:type="spellEnd"/>
+      <w:r>
+        <w:t xml:space="preserve"> </w:t>
+      </w:r>
+      <w:proofErr w:type="spellStart"/>
+      <w:r>
+        <w:t>aktivnostima</w:t>
+      </w:r>
+      <w:proofErr w:type="spellEnd"/>
+      <w:r>
+        <w:t>.</w:t>
+      </w:r>
+    </w:p>
+    <w:p>
+      <w:r>
+        <w:t xml:space="preserve">10. UX </w:t>
+      </w:r>
+      <w:proofErr w:type="spellStart"/>
+      <w:r>
+        <w:t>testiranje</w:t>
+      </w:r>
+      <w:proofErr w:type="spellEnd"/>
+      <w:r>
+        <w:t xml:space="preserve"> </w:t>
+      </w:r>
+      <w:proofErr w:type="spellStart"/>
+      <w:r>
+        <w:t>sa</w:t>
+      </w:r>
+      <w:proofErr w:type="spellEnd"/>
+      <w:r>
+        <w:t xml:space="preserve"> </w:t>
+      </w:r>
+      <w:proofErr w:type="spellStart"/>
+      <w:r>
+        <w:t>korisnicima</w:t>
+      </w:r>
+      <w:proofErr w:type="spellEnd"/>
+      <w:r>
+        <w:t xml:space="preserve"> o </w:t>
+      </w:r>
+      <w:proofErr w:type="spellStart"/>
+      <w:r>
+        <w:t>njihom</w:t>
+      </w:r>
+      <w:proofErr w:type="spellEnd"/>
+      <w:r>
+        <w:t xml:space="preserve"> </w:t>
+      </w:r>
+      <w:proofErr w:type="spellStart"/>
       <w:proofErr w:type="gramStart"/>
       <w:r>
-        <w:t>iskustvu  sa</w:t>
-      </w:r>
+        <w:t>iskustvu</w:t>
+      </w:r>
+      <w:proofErr w:type="spellEnd"/>
+      <w:r>
+        <w:t xml:space="preserve">  </w:t>
+      </w:r>
+      <w:proofErr w:type="spellStart"/>
+      <w:r>
+        <w:t>sa</w:t>
+      </w:r>
+      <w:proofErr w:type="spellEnd"/>
       <w:proofErr w:type="gramEnd"/>
       <w:r>
-        <w:t xml:space="preserve"> informacijama koje su dostupne za filmove.</w:t>
+        <w:t xml:space="preserve"> </w:t>
+      </w:r>
+      <w:proofErr w:type="spellStart"/>
+      <w:r>
+        <w:t>informacijama</w:t>
+      </w:r>
+      <w:proofErr w:type="spellEnd"/>
+      <w:r>
+        <w:t xml:space="preserve"> </w:t>
+      </w:r>
+      <w:proofErr w:type="spellStart"/>
+      <w:r>
+        <w:t>koje</w:t>
+      </w:r>
+      <w:proofErr w:type="spellEnd"/>
+      <w:r>
+        <w:t xml:space="preserve"> </w:t>
+      </w:r>
+      <w:proofErr w:type="spellStart"/>
+      <w:r>
+        <w:t>su</w:t>
+      </w:r>
+      <w:proofErr w:type="spellEnd"/>
+      <w:r>
+        <w:t xml:space="preserve"> </w:t>
+      </w:r>
+      <w:proofErr w:type="spellStart"/>
+      <w:r>
+        <w:t>dostupne</w:t>
+      </w:r>
+      <w:proofErr w:type="spellEnd"/>
+      <w:r>
+        <w:t xml:space="preserve"> za </w:t>
+      </w:r>
+      <w:proofErr w:type="spellStart"/>
+      <w:r>
+        <w:t>filmove</w:t>
+      </w:r>
+      <w:proofErr w:type="spellEnd"/>
+      <w:r>
+        <w:t>.</w:t>
       </w:r>
     </w:p>
     <w:p>
@@ -3261,7 +5990,7 @@
           <w:lang w:val="sr-Latn-RS"/>
         </w:rPr>
       </w:pPr>
-      <w:bookmarkStart w:id="26" w:name="_Toc182561802"/>
+      <w:bookmarkStart w:id="26" w:name="_Toc209104915"/>
       <w:r>
         <w:rPr>
           <w:lang w:val="sr-Latn-RS"/>
@@ -3308,7 +6037,7 @@
           <w:lang w:val="sr-Latn-RS"/>
         </w:rPr>
       </w:pPr>
-      <w:bookmarkStart w:id="27" w:name="_Toc182561803"/>
+      <w:bookmarkStart w:id="27" w:name="_Toc209104916"/>
       <w:r>
         <w:rPr>
           <w:lang w:val="sr-Latn-RS"/>
@@ -3357,7 +6086,7 @@
           <w:lang w:val="sr-Latn-RS"/>
         </w:rPr>
       </w:pPr>
-      <w:bookmarkStart w:id="28" w:name="_Toc182561804"/>
+      <w:bookmarkStart w:id="28" w:name="_Toc209104917"/>
       <w:r>
         <w:rPr>
           <w:lang w:val="sr-Latn-RS"/>
@@ -3571,7 +6300,7 @@
           <w:lang w:val="sr-Cyrl-RS"/>
         </w:rPr>
       </w:pPr>
-      <w:bookmarkStart w:id="29" w:name="_Toc182561805"/>
+      <w:bookmarkStart w:id="29" w:name="_Toc209104918"/>
       <w:r>
         <w:rPr>
           <w:lang w:val="sr-Latn-RS"/>
@@ -3606,7 +6335,7 @@
           <w:lang w:val="sr-Latn-RS"/>
         </w:rPr>
       </w:pPr>
-      <w:bookmarkStart w:id="30" w:name="_Toc182561806"/>
+      <w:bookmarkStart w:id="30" w:name="_Toc209104919"/>
       <w:r>
         <w:rPr>
           <w:lang w:val="sr-Latn-RS"/>
@@ -3657,7 +6386,6 @@
               <w:noProof/>
               <w:sz w:val="24"/>
               <w:szCs w:val="24"/>
-              <w:lang w:val="sr-Latn-RS" w:eastAsia="sr-Latn-RS"/>
             </w:rPr>
           </w:pPr>
           <w:r>
@@ -3669,7 +6397,7 @@
           <w:r>
             <w:fldChar w:fldCharType="separate"/>
           </w:r>
-          <w:hyperlink w:anchor="_Toc182561779" w:history="1">
+          <w:hyperlink w:anchor="_Toc209104892" w:history="1">
             <w:r>
               <w:rPr>
                 <w:rStyle w:val="Hyperlink"/>
@@ -3684,7 +6412,6 @@
                 <w:noProof/>
                 <w:sz w:val="24"/>
                 <w:szCs w:val="24"/>
-                <w:lang w:val="sr-Latn-RS" w:eastAsia="sr-Latn-RS"/>
               </w:rPr>
               <w:tab/>
             </w:r>
@@ -3715,7 +6442,7 @@
                 <w:noProof/>
                 <w:webHidden/>
               </w:rPr>
-              <w:instrText xml:space="preserve"> PAGEREF _Toc182561779 \h </w:instrText>
+              <w:instrText xml:space="preserve"> PAGEREF _Toc209104892 \h </w:instrText>
             </w:r>
             <w:r>
               <w:rPr>
@@ -3758,10 +6485,9 @@
               <w:noProof/>
               <w:sz w:val="24"/>
               <w:szCs w:val="24"/>
-              <w:lang w:val="sr-Latn-RS" w:eastAsia="sr-Latn-RS"/>
             </w:rPr>
           </w:pPr>
-          <w:hyperlink w:anchor="_Toc182561780" w:history="1">
+          <w:hyperlink w:anchor="_Toc209104893" w:history="1">
             <w:r>
               <w:rPr>
                 <w:rStyle w:val="Hyperlink"/>
@@ -3776,7 +6502,6 @@
                 <w:noProof/>
                 <w:sz w:val="24"/>
                 <w:szCs w:val="24"/>
-                <w:lang w:val="sr-Latn-RS" w:eastAsia="sr-Latn-RS"/>
               </w:rPr>
               <w:tab/>
             </w:r>
@@ -3807,7 +6532,7 @@
                 <w:noProof/>
                 <w:webHidden/>
               </w:rPr>
-              <w:instrText xml:space="preserve"> PAGEREF _Toc182561780 \h </w:instrText>
+              <w:instrText xml:space="preserve"> PAGEREF _Toc209104893 \h </w:instrText>
             </w:r>
             <w:r>
               <w:rPr>
@@ -3850,10 +6575,9 @@
               <w:noProof/>
               <w:sz w:val="24"/>
               <w:szCs w:val="24"/>
-              <w:lang w:val="sr-Latn-RS" w:eastAsia="sr-Latn-RS"/>
             </w:rPr>
           </w:pPr>
-          <w:hyperlink w:anchor="_Toc182561781" w:history="1">
+          <w:hyperlink w:anchor="_Toc209104894" w:history="1">
             <w:r>
               <w:rPr>
                 <w:rStyle w:val="Hyperlink"/>
@@ -3868,7 +6592,6 @@
                 <w:noProof/>
                 <w:sz w:val="24"/>
                 <w:szCs w:val="24"/>
-                <w:lang w:val="sr-Latn-RS" w:eastAsia="sr-Latn-RS"/>
               </w:rPr>
               <w:tab/>
             </w:r>
@@ -3899,7 +6622,7 @@
                 <w:noProof/>
                 <w:webHidden/>
               </w:rPr>
-              <w:instrText xml:space="preserve"> PAGEREF _Toc182561781 \h </w:instrText>
+              <w:instrText xml:space="preserve"> PAGEREF _Toc209104894 \h </w:instrText>
             </w:r>
             <w:r>
               <w:rPr>
@@ -3942,10 +6665,9 @@
               <w:noProof/>
               <w:sz w:val="24"/>
               <w:szCs w:val="24"/>
-              <w:lang w:val="sr-Latn-RS" w:eastAsia="sr-Latn-RS"/>
             </w:rPr>
           </w:pPr>
-          <w:hyperlink w:anchor="_Toc182561782" w:history="1">
+          <w:hyperlink w:anchor="_Toc209104895" w:history="1">
             <w:r>
               <w:rPr>
                 <w:rStyle w:val="Hyperlink"/>
@@ -3960,7 +6682,6 @@
                 <w:noProof/>
                 <w:sz w:val="24"/>
                 <w:szCs w:val="24"/>
-                <w:lang w:val="sr-Latn-RS" w:eastAsia="sr-Latn-RS"/>
               </w:rPr>
               <w:tab/>
             </w:r>
@@ -3991,7 +6712,7 @@
                 <w:noProof/>
                 <w:webHidden/>
               </w:rPr>
-              <w:instrText xml:space="preserve"> PAGEREF _Toc182561782 \h </w:instrText>
+              <w:instrText xml:space="preserve"> PAGEREF _Toc209104895 \h </w:instrText>
             </w:r>
             <w:r>
               <w:rPr>
@@ -4034,10 +6755,9 @@
               <w:noProof/>
               <w:sz w:val="24"/>
               <w:szCs w:val="24"/>
-              <w:lang w:val="sr-Latn-RS" w:eastAsia="sr-Latn-RS"/>
             </w:rPr>
           </w:pPr>
-          <w:hyperlink w:anchor="_Toc182561783" w:history="1">
+          <w:hyperlink w:anchor="_Toc209104896" w:history="1">
             <w:r>
               <w:rPr>
                 <w:rStyle w:val="Hyperlink"/>
@@ -4052,7 +6772,6 @@
                 <w:noProof/>
                 <w:sz w:val="24"/>
                 <w:szCs w:val="24"/>
-                <w:lang w:val="sr-Latn-RS" w:eastAsia="sr-Latn-RS"/>
               </w:rPr>
               <w:tab/>
             </w:r>
@@ -4083,7 +6802,7 @@
                 <w:noProof/>
                 <w:webHidden/>
               </w:rPr>
-              <w:instrText xml:space="preserve"> PAGEREF _Toc182561783 \h </w:instrText>
+              <w:instrText xml:space="preserve"> PAGEREF _Toc209104896 \h </w:instrText>
             </w:r>
             <w:r>
               <w:rPr>
@@ -4103,7 +6822,7 @@
                 <w:noProof/>
                 <w:webHidden/>
               </w:rPr>
-              <w:t>1</w:t>
+              <w:t>2</w:t>
             </w:r>
             <w:r>
               <w:rPr>
@@ -4126,10 +6845,9 @@
               <w:noProof/>
               <w:sz w:val="24"/>
               <w:szCs w:val="24"/>
-              <w:lang w:val="sr-Latn-RS" w:eastAsia="sr-Latn-RS"/>
             </w:rPr>
           </w:pPr>
-          <w:hyperlink w:anchor="_Toc182561784" w:history="1">
+          <w:hyperlink w:anchor="_Toc209104897" w:history="1">
             <w:r>
               <w:rPr>
                 <w:rStyle w:val="Hyperlink"/>
@@ -4144,7 +6862,6 @@
                 <w:noProof/>
                 <w:sz w:val="24"/>
                 <w:szCs w:val="24"/>
-                <w:lang w:val="sr-Latn-RS" w:eastAsia="sr-Latn-RS"/>
               </w:rPr>
               <w:tab/>
             </w:r>
@@ -4175,7 +6892,7 @@
                 <w:noProof/>
                 <w:webHidden/>
               </w:rPr>
-              <w:instrText xml:space="preserve"> PAGEREF _Toc182561784 \h </w:instrText>
+              <w:instrText xml:space="preserve"> PAGEREF _Toc209104897 \h </w:instrText>
             </w:r>
             <w:r>
               <w:rPr>
@@ -4218,10 +6935,9 @@
               <w:noProof/>
               <w:sz w:val="24"/>
               <w:szCs w:val="24"/>
-              <w:lang w:val="sr-Latn-RS" w:eastAsia="sr-Latn-RS"/>
             </w:rPr>
           </w:pPr>
-          <w:hyperlink w:anchor="_Toc182561785" w:history="1">
+          <w:hyperlink w:anchor="_Toc209104898" w:history="1">
             <w:r>
               <w:rPr>
                 <w:rStyle w:val="Hyperlink"/>
@@ -4236,7 +6952,6 @@
                 <w:noProof/>
                 <w:sz w:val="24"/>
                 <w:szCs w:val="24"/>
-                <w:lang w:val="sr-Latn-RS" w:eastAsia="sr-Latn-RS"/>
               </w:rPr>
               <w:tab/>
             </w:r>
@@ -4267,7 +6982,7 @@
                 <w:noProof/>
                 <w:webHidden/>
               </w:rPr>
-              <w:instrText xml:space="preserve"> PAGEREF _Toc182561785 \h </w:instrText>
+              <w:instrText xml:space="preserve"> PAGEREF _Toc209104898 \h </w:instrText>
             </w:r>
             <w:r>
               <w:rPr>
@@ -4310,10 +7025,9 @@
               <w:noProof/>
               <w:sz w:val="24"/>
               <w:szCs w:val="24"/>
-              <w:lang w:val="sr-Latn-RS" w:eastAsia="sr-Latn-RS"/>
             </w:rPr>
           </w:pPr>
-          <w:hyperlink w:anchor="_Toc182561786" w:history="1">
+          <w:hyperlink w:anchor="_Toc209104899" w:history="1">
             <w:r>
               <w:rPr>
                 <w:rStyle w:val="Hyperlink"/>
@@ -4328,7 +7042,6 @@
                 <w:noProof/>
                 <w:sz w:val="24"/>
                 <w:szCs w:val="24"/>
-                <w:lang w:val="sr-Latn-RS" w:eastAsia="sr-Latn-RS"/>
               </w:rPr>
               <w:tab/>
             </w:r>
@@ -4359,7 +7072,7 @@
                 <w:noProof/>
                 <w:webHidden/>
               </w:rPr>
-              <w:instrText xml:space="preserve"> PAGEREF _Toc182561786 \h </w:instrText>
+              <w:instrText xml:space="preserve"> PAGEREF _Toc209104899 \h </w:instrText>
             </w:r>
             <w:r>
               <w:rPr>
@@ -4379,7 +7092,7 @@
                 <w:noProof/>
                 <w:webHidden/>
               </w:rPr>
-              <w:t>2</w:t>
+              <w:t>3</w:t>
             </w:r>
             <w:r>
               <w:rPr>
@@ -4402,10 +7115,9 @@
               <w:noProof/>
               <w:sz w:val="24"/>
               <w:szCs w:val="24"/>
-              <w:lang w:val="sr-Latn-RS" w:eastAsia="sr-Latn-RS"/>
             </w:rPr>
           </w:pPr>
-          <w:hyperlink w:anchor="_Toc182561787" w:history="1">
+          <w:hyperlink w:anchor="_Toc209104900" w:history="1">
             <w:r>
               <w:rPr>
                 <w:rStyle w:val="Hyperlink"/>
@@ -4420,7 +7132,6 @@
                 <w:noProof/>
                 <w:sz w:val="24"/>
                 <w:szCs w:val="24"/>
-                <w:lang w:val="sr-Latn-RS" w:eastAsia="sr-Latn-RS"/>
               </w:rPr>
               <w:tab/>
             </w:r>
@@ -4451,7 +7162,7 @@
                 <w:noProof/>
                 <w:webHidden/>
               </w:rPr>
-              <w:instrText xml:space="preserve"> PAGEREF _Toc182561787 \h </w:instrText>
+              <w:instrText xml:space="preserve"> PAGEREF _Toc209104900 \h </w:instrText>
             </w:r>
             <w:r>
               <w:rPr>
@@ -4471,7 +7182,7 @@
                 <w:noProof/>
                 <w:webHidden/>
               </w:rPr>
-              <w:t>2</w:t>
+              <w:t>3</w:t>
             </w:r>
             <w:r>
               <w:rPr>
@@ -4494,10 +7205,9 @@
               <w:noProof/>
               <w:sz w:val="24"/>
               <w:szCs w:val="24"/>
-              <w:lang w:val="sr-Latn-RS" w:eastAsia="sr-Latn-RS"/>
             </w:rPr>
           </w:pPr>
-          <w:hyperlink w:anchor="_Toc182561788" w:history="1">
+          <w:hyperlink w:anchor="_Toc209104901" w:history="1">
             <w:r>
               <w:rPr>
                 <w:rStyle w:val="Hyperlink"/>
@@ -4512,7 +7222,6 @@
                 <w:noProof/>
                 <w:sz w:val="24"/>
                 <w:szCs w:val="24"/>
-                <w:lang w:val="sr-Latn-RS" w:eastAsia="sr-Latn-RS"/>
               </w:rPr>
               <w:tab/>
             </w:r>
@@ -4543,7 +7252,7 @@
                 <w:noProof/>
                 <w:webHidden/>
               </w:rPr>
-              <w:instrText xml:space="preserve"> PAGEREF _Toc182561788 \h </w:instrText>
+              <w:instrText xml:space="preserve"> PAGEREF _Toc209104901 \h </w:instrText>
             </w:r>
             <w:r>
               <w:rPr>
@@ -4586,10 +7295,9 @@
               <w:noProof/>
               <w:sz w:val="24"/>
               <w:szCs w:val="24"/>
-              <w:lang w:val="sr-Latn-RS" w:eastAsia="sr-Latn-RS"/>
             </w:rPr>
           </w:pPr>
-          <w:hyperlink w:anchor="_Toc182561789" w:history="1">
+          <w:hyperlink w:anchor="_Toc209104902" w:history="1">
             <w:r>
               <w:rPr>
                 <w:rStyle w:val="Hyperlink"/>
@@ -4603,7 +7311,6 @@
                 <w:noProof/>
                 <w:sz w:val="24"/>
                 <w:szCs w:val="24"/>
-                <w:lang w:val="sr-Latn-RS" w:eastAsia="sr-Latn-RS"/>
               </w:rPr>
               <w:tab/>
             </w:r>
@@ -4633,7 +7340,7 @@
                 <w:noProof/>
                 <w:webHidden/>
               </w:rPr>
-              <w:instrText xml:space="preserve"> PAGEREF _Toc182561789 \h </w:instrText>
+              <w:instrText xml:space="preserve"> PAGEREF _Toc209104902 \h </w:instrText>
             </w:r>
             <w:r>
               <w:rPr>
@@ -4676,10 +7383,9 @@
               <w:noProof/>
               <w:sz w:val="24"/>
               <w:szCs w:val="24"/>
-              <w:lang w:val="sr-Latn-RS" w:eastAsia="sr-Latn-RS"/>
             </w:rPr>
           </w:pPr>
-          <w:hyperlink w:anchor="_Toc182561790" w:history="1">
+          <w:hyperlink w:anchor="_Toc209104903" w:history="1">
             <w:r>
               <w:rPr>
                 <w:rStyle w:val="Hyperlink"/>
@@ -4694,7 +7400,6 @@
                 <w:noProof/>
                 <w:sz w:val="24"/>
                 <w:szCs w:val="24"/>
-                <w:lang w:val="sr-Latn-RS" w:eastAsia="sr-Latn-RS"/>
               </w:rPr>
               <w:tab/>
             </w:r>
@@ -4725,7 +7430,7 @@
                 <w:noProof/>
                 <w:webHidden/>
               </w:rPr>
-              <w:instrText xml:space="preserve"> PAGEREF _Toc182561790 \h </w:instrText>
+              <w:instrText xml:space="preserve"> PAGEREF _Toc209104903 \h </w:instrText>
             </w:r>
             <w:r>
               <w:rPr>
@@ -4767,10 +7472,9 @@
               <w:noProof/>
               <w:sz w:val="24"/>
               <w:szCs w:val="24"/>
-              <w:lang w:val="sr-Latn-RS" w:eastAsia="sr-Latn-RS"/>
             </w:rPr>
           </w:pPr>
-          <w:hyperlink w:anchor="_Toc182561791" w:history="1">
+          <w:hyperlink w:anchor="_Toc209104904" w:history="1">
             <w:r>
               <w:rPr>
                 <w:rStyle w:val="Hyperlink"/>
@@ -4798,7 +7502,7 @@
                 <w:noProof/>
                 <w:webHidden/>
               </w:rPr>
-              <w:instrText xml:space="preserve"> PAGEREF _Toc182561791 \h </w:instrText>
+              <w:instrText xml:space="preserve"> PAGEREF _Toc209104904 \h </w:instrText>
             </w:r>
             <w:r>
               <w:rPr>
@@ -4840,10 +7544,9 @@
               <w:noProof/>
               <w:sz w:val="24"/>
               <w:szCs w:val="24"/>
-              <w:lang w:val="sr-Latn-RS" w:eastAsia="sr-Latn-RS"/>
             </w:rPr>
           </w:pPr>
-          <w:hyperlink w:anchor="_Toc182561792" w:history="1">
+          <w:hyperlink w:anchor="_Toc209104905" w:history="1">
             <w:r>
               <w:rPr>
                 <w:rStyle w:val="Hyperlink"/>
@@ -4871,7 +7574,7 @@
                 <w:noProof/>
                 <w:webHidden/>
               </w:rPr>
-              <w:instrText xml:space="preserve"> PAGEREF _Toc182561792 \h </w:instrText>
+              <w:instrText xml:space="preserve"> PAGEREF _Toc209104905 \h </w:instrText>
             </w:r>
             <w:r>
               <w:rPr>
@@ -4891,7 +7594,7 @@
                 <w:noProof/>
                 <w:webHidden/>
               </w:rPr>
-              <w:t>6</w:t>
+              <w:t>7</w:t>
             </w:r>
             <w:r>
               <w:rPr>
@@ -4913,10 +7616,9 @@
               <w:noProof/>
               <w:sz w:val="24"/>
               <w:szCs w:val="24"/>
-              <w:lang w:val="sr-Latn-RS" w:eastAsia="sr-Latn-RS"/>
             </w:rPr>
           </w:pPr>
-          <w:hyperlink w:anchor="_Toc182561793" w:history="1">
+          <w:hyperlink w:anchor="_Toc209104906" w:history="1">
             <w:r>
               <w:rPr>
                 <w:rStyle w:val="Hyperlink"/>
@@ -4944,7 +7646,7 @@
                 <w:noProof/>
                 <w:webHidden/>
               </w:rPr>
-              <w:instrText xml:space="preserve"> PAGEREF _Toc182561793 \h </w:instrText>
+              <w:instrText xml:space="preserve"> PAGEREF _Toc209104906 \h </w:instrText>
             </w:r>
             <w:r>
               <w:rPr>
@@ -4986,10 +7688,9 @@
               <w:noProof/>
               <w:sz w:val="24"/>
               <w:szCs w:val="24"/>
-              <w:lang w:val="sr-Latn-RS" w:eastAsia="sr-Latn-RS"/>
             </w:rPr>
           </w:pPr>
-          <w:hyperlink w:anchor="_Toc182561794" w:history="1">
+          <w:hyperlink w:anchor="_Toc209104907" w:history="1">
             <w:r>
               <w:rPr>
                 <w:rStyle w:val="Hyperlink"/>
@@ -5017,7 +7718,7 @@
                 <w:noProof/>
                 <w:webHidden/>
               </w:rPr>
-              <w:instrText xml:space="preserve"> PAGEREF _Toc182561794 \h </w:instrText>
+              <w:instrText xml:space="preserve"> PAGEREF _Toc209104907 \h </w:instrText>
             </w:r>
             <w:r>
               <w:rPr>
@@ -5059,10 +7760,9 @@
               <w:noProof/>
               <w:sz w:val="24"/>
               <w:szCs w:val="24"/>
-              <w:lang w:val="sr-Latn-RS" w:eastAsia="sr-Latn-RS"/>
             </w:rPr>
           </w:pPr>
-          <w:hyperlink w:anchor="_Toc182561795" w:history="1">
+          <w:hyperlink w:anchor="_Toc209104908" w:history="1">
             <w:r>
               <w:rPr>
                 <w:rStyle w:val="Hyperlink"/>
@@ -5090,7 +7790,7 @@
                 <w:noProof/>
                 <w:webHidden/>
               </w:rPr>
-              <w:instrText xml:space="preserve"> PAGEREF _Toc182561795 \h </w:instrText>
+              <w:instrText xml:space="preserve"> PAGEREF _Toc209104908 \h </w:instrText>
             </w:r>
             <w:r>
               <w:rPr>
@@ -5132,10 +7832,9 @@
               <w:noProof/>
               <w:sz w:val="24"/>
               <w:szCs w:val="24"/>
-              <w:lang w:val="sr-Latn-RS" w:eastAsia="sr-Latn-RS"/>
             </w:rPr>
           </w:pPr>
-          <w:hyperlink w:anchor="_Toc182561796" w:history="1">
+          <w:hyperlink w:anchor="_Toc209104909" w:history="1">
             <w:r>
               <w:rPr>
                 <w:rStyle w:val="Hyperlink"/>
@@ -5163,7 +7862,7 @@
                 <w:noProof/>
                 <w:webHidden/>
               </w:rPr>
-              <w:instrText xml:space="preserve"> PAGEREF _Toc182561796 \h </w:instrText>
+              <w:instrText xml:space="preserve"> PAGEREF _Toc209104909 \h </w:instrText>
             </w:r>
             <w:r>
               <w:rPr>
@@ -5205,10 +7904,9 @@
               <w:noProof/>
               <w:sz w:val="24"/>
               <w:szCs w:val="24"/>
-              <w:lang w:val="sr-Latn-RS" w:eastAsia="sr-Latn-RS"/>
             </w:rPr>
           </w:pPr>
-          <w:hyperlink w:anchor="_Toc182561797" w:history="1">
+          <w:hyperlink w:anchor="_Toc209104910" w:history="1">
             <w:r>
               <w:rPr>
                 <w:rStyle w:val="Hyperlink"/>
@@ -5236,7 +7934,7 @@
                 <w:noProof/>
                 <w:webHidden/>
               </w:rPr>
-              <w:instrText xml:space="preserve"> PAGEREF _Toc182561797 \h </w:instrText>
+              <w:instrText xml:space="preserve"> PAGEREF _Toc209104910 \h </w:instrText>
             </w:r>
             <w:r>
               <w:rPr>
@@ -5279,10 +7977,9 @@
               <w:noProof/>
               <w:sz w:val="24"/>
               <w:szCs w:val="24"/>
-              <w:lang w:val="sr-Latn-RS" w:eastAsia="sr-Latn-RS"/>
             </w:rPr>
           </w:pPr>
-          <w:hyperlink w:anchor="_Toc182561798" w:history="1">
+          <w:hyperlink w:anchor="_Toc209104911" w:history="1">
             <w:r>
               <w:rPr>
                 <w:rStyle w:val="Hyperlink"/>
@@ -5297,7 +7994,6 @@
                 <w:noProof/>
                 <w:sz w:val="24"/>
                 <w:szCs w:val="24"/>
-                <w:lang w:val="sr-Latn-RS" w:eastAsia="sr-Latn-RS"/>
               </w:rPr>
               <w:tab/>
             </w:r>
@@ -5328,7 +8024,7 @@
                 <w:noProof/>
                 <w:webHidden/>
               </w:rPr>
-              <w:instrText xml:space="preserve"> PAGEREF _Toc182561798 \h </w:instrText>
+              <w:instrText xml:space="preserve"> PAGEREF _Toc209104911 \h </w:instrText>
             </w:r>
             <w:r>
               <w:rPr>
@@ -5371,10 +8067,9 @@
               <w:noProof/>
               <w:sz w:val="24"/>
               <w:szCs w:val="24"/>
-              <w:lang w:val="sr-Latn-RS" w:eastAsia="sr-Latn-RS"/>
             </w:rPr>
           </w:pPr>
-          <w:hyperlink w:anchor="_Toc182561799" w:history="1">
+          <w:hyperlink w:anchor="_Toc209104912" w:history="1">
             <w:r>
               <w:rPr>
                 <w:rStyle w:val="Hyperlink"/>
@@ -5389,7 +8084,6 @@
                 <w:noProof/>
                 <w:sz w:val="24"/>
                 <w:szCs w:val="24"/>
-                <w:lang w:val="sr-Latn-RS" w:eastAsia="sr-Latn-RS"/>
               </w:rPr>
               <w:tab/>
             </w:r>
@@ -5420,7 +8114,7 @@
                 <w:noProof/>
                 <w:webHidden/>
               </w:rPr>
-              <w:instrText xml:space="preserve"> PAGEREF _Toc182561799 \h </w:instrText>
+              <w:instrText xml:space="preserve"> PAGEREF _Toc209104912 \h </w:instrText>
             </w:r>
             <w:r>
               <w:rPr>
@@ -5463,10 +8157,9 @@
               <w:noProof/>
               <w:sz w:val="24"/>
               <w:szCs w:val="24"/>
-              <w:lang w:val="sr-Latn-RS" w:eastAsia="sr-Latn-RS"/>
             </w:rPr>
           </w:pPr>
-          <w:hyperlink w:anchor="_Toc182561800" w:history="1">
+          <w:hyperlink w:anchor="_Toc209104913" w:history="1">
             <w:r>
               <w:rPr>
                 <w:rStyle w:val="Hyperlink"/>
@@ -5481,7 +8174,6 @@
                 <w:noProof/>
                 <w:sz w:val="24"/>
                 <w:szCs w:val="24"/>
-                <w:lang w:val="sr-Latn-RS" w:eastAsia="sr-Latn-RS"/>
               </w:rPr>
               <w:tab/>
             </w:r>
@@ -5512,7 +8204,7 @@
                 <w:noProof/>
                 <w:webHidden/>
               </w:rPr>
-              <w:instrText xml:space="preserve"> PAGEREF _Toc182561800 \h </w:instrText>
+              <w:instrText xml:space="preserve"> PAGEREF _Toc209104913 \h </w:instrText>
             </w:r>
             <w:r>
               <w:rPr>
@@ -5555,10 +8247,9 @@
               <w:noProof/>
               <w:sz w:val="24"/>
               <w:szCs w:val="24"/>
-              <w:lang w:val="sr-Latn-RS" w:eastAsia="sr-Latn-RS"/>
             </w:rPr>
           </w:pPr>
-          <w:hyperlink w:anchor="_Toc182561801" w:history="1">
+          <w:hyperlink w:anchor="_Toc209104914" w:history="1">
             <w:r>
               <w:rPr>
                 <w:rStyle w:val="Hyperlink"/>
@@ -5572,7 +8263,6 @@
                 <w:noProof/>
                 <w:sz w:val="24"/>
                 <w:szCs w:val="24"/>
-                <w:lang w:val="sr-Latn-RS" w:eastAsia="sr-Latn-RS"/>
               </w:rPr>
               <w:tab/>
             </w:r>
@@ -5602,7 +8292,7 @@
                 <w:noProof/>
                 <w:webHidden/>
               </w:rPr>
-              <w:instrText xml:space="preserve"> PAGEREF _Toc182561801 \h </w:instrText>
+              <w:instrText xml:space="preserve"> PAGEREF _Toc209104914 \h </w:instrText>
             </w:r>
             <w:r>
               <w:rPr>
@@ -5645,10 +8335,9 @@
               <w:noProof/>
               <w:sz w:val="24"/>
               <w:szCs w:val="24"/>
-              <w:lang w:val="sr-Latn-RS" w:eastAsia="sr-Latn-RS"/>
             </w:rPr>
           </w:pPr>
-          <w:hyperlink w:anchor="_Toc182561802" w:history="1">
+          <w:hyperlink w:anchor="_Toc209104915" w:history="1">
             <w:r>
               <w:rPr>
                 <w:rStyle w:val="Hyperlink"/>
@@ -5663,7 +8352,6 @@
                 <w:noProof/>
                 <w:sz w:val="24"/>
                 <w:szCs w:val="24"/>
-                <w:lang w:val="sr-Latn-RS" w:eastAsia="sr-Latn-RS"/>
               </w:rPr>
               <w:tab/>
             </w:r>
@@ -5694,7 +8382,7 @@
                 <w:noProof/>
                 <w:webHidden/>
               </w:rPr>
-              <w:instrText xml:space="preserve"> PAGEREF _Toc182561802 \h </w:instrText>
+              <w:instrText xml:space="preserve"> PAGEREF _Toc209104915 \h </w:instrText>
             </w:r>
             <w:r>
               <w:rPr>
@@ -5737,10 +8425,9 @@
               <w:noProof/>
               <w:sz w:val="24"/>
               <w:szCs w:val="24"/>
-              <w:lang w:val="sr-Latn-RS" w:eastAsia="sr-Latn-RS"/>
             </w:rPr>
           </w:pPr>
-          <w:hyperlink w:anchor="_Toc182561803" w:history="1">
+          <w:hyperlink w:anchor="_Toc209104916" w:history="1">
             <w:r>
               <w:rPr>
                 <w:rStyle w:val="Hyperlink"/>
@@ -5755,7 +8442,6 @@
                 <w:noProof/>
                 <w:sz w:val="24"/>
                 <w:szCs w:val="24"/>
-                <w:lang w:val="sr-Latn-RS" w:eastAsia="sr-Latn-RS"/>
               </w:rPr>
               <w:tab/>
             </w:r>
@@ -5786,7 +8472,7 @@
                 <w:noProof/>
                 <w:webHidden/>
               </w:rPr>
-              <w:instrText xml:space="preserve"> PAGEREF _Toc182561803 \h </w:instrText>
+              <w:instrText xml:space="preserve"> PAGEREF _Toc209104916 \h </w:instrText>
             </w:r>
             <w:r>
               <w:rPr>
@@ -5828,10 +8514,9 @@
               <w:noProof/>
               <w:sz w:val="24"/>
               <w:szCs w:val="24"/>
-              <w:lang w:val="sr-Latn-RS" w:eastAsia="sr-Latn-RS"/>
             </w:rPr>
           </w:pPr>
-          <w:hyperlink w:anchor="_Toc182561804" w:history="1">
+          <w:hyperlink w:anchor="_Toc209104917" w:history="1">
             <w:r>
               <w:rPr>
                 <w:rStyle w:val="Hyperlink"/>
@@ -5859,7 +8544,7 @@
                 <w:noProof/>
                 <w:webHidden/>
               </w:rPr>
-              <w:instrText xml:space="preserve"> PAGEREF _Toc182561804 \h </w:instrText>
+              <w:instrText xml:space="preserve"> PAGEREF _Toc209104917 \h </w:instrText>
             </w:r>
             <w:r>
               <w:rPr>
@@ -5901,10 +8586,9 @@
               <w:noProof/>
               <w:sz w:val="24"/>
               <w:szCs w:val="24"/>
-              <w:lang w:val="sr-Latn-RS" w:eastAsia="sr-Latn-RS"/>
             </w:rPr>
           </w:pPr>
-          <w:hyperlink w:anchor="_Toc182561805" w:history="1">
+          <w:hyperlink w:anchor="_Toc209104918" w:history="1">
             <w:r>
               <w:rPr>
                 <w:rStyle w:val="Hyperlink"/>
@@ -5932,7 +8616,7 @@
                 <w:noProof/>
                 <w:webHidden/>
               </w:rPr>
-              <w:instrText xml:space="preserve"> PAGEREF _Toc182561805 \h </w:instrText>
+              <w:instrText xml:space="preserve"> PAGEREF _Toc209104918 \h </w:instrText>
             </w:r>
             <w:r>
               <w:rPr>
@@ -5974,10 +8658,9 @@
               <w:noProof/>
               <w:sz w:val="24"/>
               <w:szCs w:val="24"/>
-              <w:lang w:val="sr-Latn-RS" w:eastAsia="sr-Latn-RS"/>
             </w:rPr>
           </w:pPr>
-          <w:hyperlink w:anchor="_Toc182561806" w:history="1">
+          <w:hyperlink w:anchor="_Toc209104919" w:history="1">
             <w:r>
               <w:rPr>
                 <w:rStyle w:val="Hyperlink"/>
@@ -6005,7 +8688,7 @@
                 <w:noProof/>
                 <w:webHidden/>
               </w:rPr>
-              <w:instrText xml:space="preserve"> PAGEREF _Toc182561806 \h </w:instrText>
+              <w:instrText xml:space="preserve"> PAGEREF _Toc209104919 \h </w:instrText>
             </w:r>
             <w:r>
               <w:rPr>
@@ -6069,7 +8752,7 @@
 </file>
 
 <file path=word/endnotes.xml><?xml version="1.0" encoding="utf-8"?>
-<w:endnotes xmlns:wpc="http://schemas.microsoft.com/office/word/2010/wordprocessingCanvas" xmlns:cx="http://schemas.microsoft.com/office/drawing/2014/chartex" xmlns:cx1="http://schemas.microsoft.com/office/drawing/2015/9/8/chartex" xmlns:cx2="http://schemas.microsoft.com/office/drawing/2015/10/21/chartex" xmlns:cx3="http://schemas.microsoft.com/office/drawing/2016/5/9/chartex" xmlns:cx4="http://schemas.microsoft.com/office/drawing/2016/5/10/chartex" xmlns:cx5="http://schemas.microsoft.com/office/drawing/2016/5/11/chartex" xmlns:cx6="http://schemas.microsoft.com/office/drawing/2016/5/12/chartex" xmlns:cx7="http://schemas.microsoft.com/office/drawing/2016/5/13/chartex" xmlns:cx8="http://schemas.microsoft.com/office/drawing/2016/5/14/chartex" xmlns:mc="http://schemas.openxmlformats.org/markup-compatibility/2006" xmlns:aink="http://schemas.microsoft.com/office/drawing/2016/ink" xmlns:am3d="http://schemas.microsoft.com/office/drawing/2017/model3d" xmlns:o="urn:schemas-microsoft-com:office:office" xmlns:oel="http://schemas.microsoft.com/office/2019/extlst" xmlns:r="http://schemas.openxmlformats.org/officeDocument/2006/relationships" xmlns:m="http://schemas.openxmlformats.org/officeDocument/2006/math" xmlns:v="urn:schemas-microsoft-com:vml" xmlns:wp14="http://schemas.microsoft.com/office/word/2010/wordprocessingDrawing" xmlns:wp="http://schemas.openxmlformats.org/drawingml/2006/wordprocessingDrawing" xmlns:w10="urn:schemas-microsoft-com:office:word" xmlns:w="http://schemas.openxmlformats.org/wordprocessingml/2006/main" xmlns:w14="http://schemas.microsoft.com/office/word/2010/wordml" xmlns:w15="http://schemas.microsoft.com/office/word/2012/wordml" xmlns:w16cex="http://schemas.microsoft.com/office/word/2018/wordml/cex" xmlns:w16cid="http://schemas.microsoft.com/office/word/2016/wordml/cid" xmlns:w16="http://schemas.microsoft.com/office/word/2018/wordml" xmlns:w16du="http://schemas.microsoft.com/office/word/2023/wordml/word16du" xmlns:w16sdtdh="http://schemas.microsoft.com/office/word/2020/wordml/sdtdatahash" xmlns:w16se="http://schemas.microsoft.com/office/word/2015/wordml/symex" xmlns:wpg="http://schemas.microsoft.com/office/word/2010/wordprocessingGroup" xmlns:wpi="http://schemas.microsoft.com/office/word/2010/wordprocessingInk" xmlns:wne="http://schemas.microsoft.com/office/word/2006/wordml" xmlns:wps="http://schemas.microsoft.com/office/word/2010/wordprocessingShape" mc:Ignorable="w14 w15 w16se w16cid w16 w16cex w16sdtdh w16du wp14">
+<w:endnotes xmlns:wpc="http://schemas.microsoft.com/office/word/2010/wordprocessingCanvas" xmlns:cx="http://schemas.microsoft.com/office/drawing/2014/chartex" xmlns:cx1="http://schemas.microsoft.com/office/drawing/2015/9/8/chartex" xmlns:cx2="http://schemas.microsoft.com/office/drawing/2015/10/21/chartex" xmlns:cx3="http://schemas.microsoft.com/office/drawing/2016/5/9/chartex" xmlns:cx4="http://schemas.microsoft.com/office/drawing/2016/5/10/chartex" xmlns:cx5="http://schemas.microsoft.com/office/drawing/2016/5/11/chartex" xmlns:cx6="http://schemas.microsoft.com/office/drawing/2016/5/12/chartex" xmlns:cx7="http://schemas.microsoft.com/office/drawing/2016/5/13/chartex" xmlns:cx8="http://schemas.microsoft.com/office/drawing/2016/5/14/chartex" xmlns:mc="http://schemas.openxmlformats.org/markup-compatibility/2006" xmlns:aink="http://schemas.microsoft.com/office/drawing/2016/ink" xmlns:am3d="http://schemas.microsoft.com/office/drawing/2017/model3d" xmlns:o="urn:schemas-microsoft-com:office:office" xmlns:oel="http://schemas.microsoft.com/office/2019/extlst" xmlns:r="http://schemas.openxmlformats.org/officeDocument/2006/relationships" xmlns:m="http://schemas.openxmlformats.org/officeDocument/2006/math" xmlns:v="urn:schemas-microsoft-com:vml" xmlns:wp14="http://schemas.microsoft.com/office/word/2010/wordprocessingDrawing" xmlns:wp="http://schemas.openxmlformats.org/drawingml/2006/wordprocessingDrawing" xmlns:w10="urn:schemas-microsoft-com:office:word" xmlns:w="http://schemas.openxmlformats.org/wordprocessingml/2006/main" xmlns:w14="http://schemas.microsoft.com/office/word/2010/wordml" xmlns:w15="http://schemas.microsoft.com/office/word/2012/wordml" xmlns:w16cex="http://schemas.microsoft.com/office/word/2018/wordml/cex" xmlns:w16cid="http://schemas.microsoft.com/office/word/2016/wordml/cid" xmlns:w16="http://schemas.microsoft.com/office/word/2018/wordml" xmlns:w16du="http://schemas.microsoft.com/office/word/2023/wordml/word16du" xmlns:w16sdtdh="http://schemas.microsoft.com/office/word/2020/wordml/sdtdatahash" xmlns:w16sdtfl="http://schemas.microsoft.com/office/word/2024/wordml/sdtformatlock" xmlns:w16se="http://schemas.microsoft.com/office/word/2015/wordml/symex" xmlns:wpg="http://schemas.microsoft.com/office/word/2010/wordprocessingGroup" xmlns:wpi="http://schemas.microsoft.com/office/word/2010/wordprocessingInk" xmlns:wne="http://schemas.microsoft.com/office/word/2006/wordml" xmlns:wps="http://schemas.microsoft.com/office/word/2010/wordprocessingShape" mc:Ignorable="w14 w15 w16se w16cid w16 w16cex w16sdtdh w16sdtfl w16du wp14">
   <w:endnote w:type="separator" w:id="-1">
     <w:p>
       <w:pPr>
@@ -6101,7 +8784,7 @@
 </file>
 
 <file path=word/footer1.xml><?xml version="1.0" encoding="utf-8"?>
-<w:ftr xmlns:wpc="http://schemas.microsoft.com/office/word/2010/wordprocessingCanvas" xmlns:cx="http://schemas.microsoft.com/office/drawing/2014/chartex" xmlns:cx1="http://schemas.microsoft.com/office/drawing/2015/9/8/chartex" xmlns:cx2="http://schemas.microsoft.com/office/drawing/2015/10/21/chartex" xmlns:cx3="http://schemas.microsoft.com/office/drawing/2016/5/9/chartex" xmlns:cx4="http://schemas.microsoft.com/office/drawing/2016/5/10/chartex" xmlns:cx5="http://schemas.microsoft.com/office/drawing/2016/5/11/chartex" xmlns:cx6="http://schemas.microsoft.com/office/drawing/2016/5/12/chartex" xmlns:cx7="http://schemas.microsoft.com/office/drawing/2016/5/13/chartex" xmlns:cx8="http://schemas.microsoft.com/office/drawing/2016/5/14/chartex" xmlns:mc="http://schemas.openxmlformats.org/markup-compatibility/2006" xmlns:aink="http://schemas.microsoft.com/office/drawing/2016/ink" xmlns:am3d="http://schemas.microsoft.com/office/drawing/2017/model3d" xmlns:o="urn:schemas-microsoft-com:office:office" xmlns:oel="http://schemas.microsoft.com/office/2019/extlst" xmlns:r="http://schemas.openxmlformats.org/officeDocument/2006/relationships" xmlns:m="http://schemas.openxmlformats.org/officeDocument/2006/math" xmlns:v="urn:schemas-microsoft-com:vml" xmlns:wp14="http://schemas.microsoft.com/office/word/2010/wordprocessingDrawing" xmlns:wp="http://schemas.openxmlformats.org/drawingml/2006/wordprocessingDrawing" xmlns:w10="urn:schemas-microsoft-com:office:word" xmlns:w="http://schemas.openxmlformats.org/wordprocessingml/2006/main" xmlns:w14="http://schemas.microsoft.com/office/word/2010/wordml" xmlns:w15="http://schemas.microsoft.com/office/word/2012/wordml" xmlns:w16cex="http://schemas.microsoft.com/office/word/2018/wordml/cex" xmlns:w16cid="http://schemas.microsoft.com/office/word/2016/wordml/cid" xmlns:w16="http://schemas.microsoft.com/office/word/2018/wordml" xmlns:w16du="http://schemas.microsoft.com/office/word/2023/wordml/word16du" xmlns:w16sdtdh="http://schemas.microsoft.com/office/word/2020/wordml/sdtdatahash" xmlns:w16se="http://schemas.microsoft.com/office/word/2015/wordml/symex" xmlns:wpg="http://schemas.microsoft.com/office/word/2010/wordprocessingGroup" xmlns:wpi="http://schemas.microsoft.com/office/word/2010/wordprocessingInk" xmlns:wne="http://schemas.microsoft.com/office/word/2006/wordml" xmlns:wps="http://schemas.microsoft.com/office/word/2010/wordprocessingShape" mc:Ignorable="w14 w15 w16se w16cid w16 w16cex w16sdtdh w16du wp14">
+<w:ftr xmlns:wpc="http://schemas.microsoft.com/office/word/2010/wordprocessingCanvas" xmlns:cx="http://schemas.microsoft.com/office/drawing/2014/chartex" xmlns:cx1="http://schemas.microsoft.com/office/drawing/2015/9/8/chartex" xmlns:cx2="http://schemas.microsoft.com/office/drawing/2015/10/21/chartex" xmlns:cx3="http://schemas.microsoft.com/office/drawing/2016/5/9/chartex" xmlns:cx4="http://schemas.microsoft.com/office/drawing/2016/5/10/chartex" xmlns:cx5="http://schemas.microsoft.com/office/drawing/2016/5/11/chartex" xmlns:cx6="http://schemas.microsoft.com/office/drawing/2016/5/12/chartex" xmlns:cx7="http://schemas.microsoft.com/office/drawing/2016/5/13/chartex" xmlns:cx8="http://schemas.microsoft.com/office/drawing/2016/5/14/chartex" xmlns:mc="http://schemas.openxmlformats.org/markup-compatibility/2006" xmlns:aink="http://schemas.microsoft.com/office/drawing/2016/ink" xmlns:am3d="http://schemas.microsoft.com/office/drawing/2017/model3d" xmlns:o="urn:schemas-microsoft-com:office:office" xmlns:oel="http://schemas.microsoft.com/office/2019/extlst" xmlns:r="http://schemas.openxmlformats.org/officeDocument/2006/relationships" xmlns:m="http://schemas.openxmlformats.org/officeDocument/2006/math" xmlns:v="urn:schemas-microsoft-com:vml" xmlns:wp14="http://schemas.microsoft.com/office/word/2010/wordprocessingDrawing" xmlns:wp="http://schemas.openxmlformats.org/drawingml/2006/wordprocessingDrawing" xmlns:w10="urn:schemas-microsoft-com:office:word" xmlns:w="http://schemas.openxmlformats.org/wordprocessingml/2006/main" xmlns:w14="http://schemas.microsoft.com/office/word/2010/wordml" xmlns:w15="http://schemas.microsoft.com/office/word/2012/wordml" xmlns:w16cex="http://schemas.microsoft.com/office/word/2018/wordml/cex" xmlns:w16cid="http://schemas.microsoft.com/office/word/2016/wordml/cid" xmlns:w16="http://schemas.microsoft.com/office/word/2018/wordml" xmlns:w16du="http://schemas.microsoft.com/office/word/2023/wordml/word16du" xmlns:w16sdtdh="http://schemas.microsoft.com/office/word/2020/wordml/sdtdatahash" xmlns:w16sdtfl="http://schemas.microsoft.com/office/word/2024/wordml/sdtformatlock" xmlns:w16se="http://schemas.microsoft.com/office/word/2015/wordml/symex" xmlns:wpg="http://schemas.microsoft.com/office/word/2010/wordprocessingGroup" xmlns:wpi="http://schemas.microsoft.com/office/word/2010/wordprocessingInk" xmlns:wne="http://schemas.microsoft.com/office/word/2006/wordml" xmlns:wps="http://schemas.microsoft.com/office/word/2010/wordprocessingShape" mc:Ignorable="w14 w15 w16se w16cid w16 w16cex w16sdtdh w16sdtfl w16du wp14">
   <w:sdt>
     <w:sdtPr>
       <w:id w:val="853160109"/>
@@ -6154,7 +8837,7 @@
 </file>
 
 <file path=word/footnotes.xml><?xml version="1.0" encoding="utf-8"?>
-<w:footnotes xmlns:wpc="http://schemas.microsoft.com/office/word/2010/wordprocessingCanvas" xmlns:cx="http://schemas.microsoft.com/office/drawing/2014/chartex" xmlns:cx1="http://schemas.microsoft.com/office/drawing/2015/9/8/chartex" xmlns:cx2="http://schemas.microsoft.com/office/drawing/2015/10/21/chartex" xmlns:cx3="http://schemas.microsoft.com/office/drawing/2016/5/9/chartex" xmlns:cx4="http://schemas.microsoft.com/office/drawing/2016/5/10/chartex" xmlns:cx5="http://schemas.microsoft.com/office/drawing/2016/5/11/chartex" xmlns:cx6="http://schemas.microsoft.com/office/drawing/2016/5/12/chartex" xmlns:cx7="http://schemas.microsoft.com/office/drawing/2016/5/13/chartex" xmlns:cx8="http://schemas.microsoft.com/office/drawing/2016/5/14/chartex" xmlns:mc="http://schemas.openxmlformats.org/markup-compatibility/2006" xmlns:aink="http://schemas.microsoft.com/office/drawing/2016/ink" xmlns:am3d="http://schemas.microsoft.com/office/drawing/2017/model3d" xmlns:o="urn:schemas-microsoft-com:office:office" xmlns:oel="http://schemas.microsoft.com/office/2019/extlst" xmlns:r="http://schemas.openxmlformats.org/officeDocument/2006/relationships" xmlns:m="http://schemas.openxmlformats.org/officeDocument/2006/math" xmlns:v="urn:schemas-microsoft-com:vml" xmlns:wp14="http://schemas.microsoft.com/office/word/2010/wordprocessingDrawing" xmlns:wp="http://schemas.openxmlformats.org/drawingml/2006/wordprocessingDrawing" xmlns:w10="urn:schemas-microsoft-com:office:word" xmlns:w="http://schemas.openxmlformats.org/wordprocessingml/2006/main" xmlns:w14="http://schemas.microsoft.com/office/word/2010/wordml" xmlns:w15="http://schemas.microsoft.com/office/word/2012/wordml" xmlns:w16cex="http://schemas.microsoft.com/office/word/2018/wordml/cex" xmlns:w16cid="http://schemas.microsoft.com/office/word/2016/wordml/cid" xmlns:w16="http://schemas.microsoft.com/office/word/2018/wordml" xmlns:w16du="http://schemas.microsoft.com/office/word/2023/wordml/word16du" xmlns:w16sdtdh="http://schemas.microsoft.com/office/word/2020/wordml/sdtdatahash" xmlns:w16se="http://schemas.microsoft.com/office/word/2015/wordml/symex" xmlns:wpg="http://schemas.microsoft.com/office/word/2010/wordprocessingGroup" xmlns:wpi="http://schemas.microsoft.com/office/word/2010/wordprocessingInk" xmlns:wne="http://schemas.microsoft.com/office/word/2006/wordml" xmlns:wps="http://schemas.microsoft.com/office/word/2010/wordprocessingShape" mc:Ignorable="w14 w15 w16se w16cid w16 w16cex w16sdtdh w16du wp14">
+<w:footnotes xmlns:wpc="http://schemas.microsoft.com/office/word/2010/wordprocessingCanvas" xmlns:cx="http://schemas.microsoft.com/office/drawing/2014/chartex" xmlns:cx1="http://schemas.microsoft.com/office/drawing/2015/9/8/chartex" xmlns:cx2="http://schemas.microsoft.com/office/drawing/2015/10/21/chartex" xmlns:cx3="http://schemas.microsoft.com/office/drawing/2016/5/9/chartex" xmlns:cx4="http://schemas.microsoft.com/office/drawing/2016/5/10/chartex" xmlns:cx5="http://schemas.microsoft.com/office/drawing/2016/5/11/chartex" xmlns:cx6="http://schemas.microsoft.com/office/drawing/2016/5/12/chartex" xmlns:cx7="http://schemas.microsoft.com/office/drawing/2016/5/13/chartex" xmlns:cx8="http://schemas.microsoft.com/office/drawing/2016/5/14/chartex" xmlns:mc="http://schemas.openxmlformats.org/markup-compatibility/2006" xmlns:aink="http://schemas.microsoft.com/office/drawing/2016/ink" xmlns:am3d="http://schemas.microsoft.com/office/drawing/2017/model3d" xmlns:o="urn:schemas-microsoft-com:office:office" xmlns:oel="http://schemas.microsoft.com/office/2019/extlst" xmlns:r="http://schemas.openxmlformats.org/officeDocument/2006/relationships" xmlns:m="http://schemas.openxmlformats.org/officeDocument/2006/math" xmlns:v="urn:schemas-microsoft-com:vml" xmlns:wp14="http://schemas.microsoft.com/office/word/2010/wordprocessingDrawing" xmlns:wp="http://schemas.openxmlformats.org/drawingml/2006/wordprocessingDrawing" xmlns:w10="urn:schemas-microsoft-com:office:word" xmlns:w="http://schemas.openxmlformats.org/wordprocessingml/2006/main" xmlns:w14="http://schemas.microsoft.com/office/word/2010/wordml" xmlns:w15="http://schemas.microsoft.com/office/word/2012/wordml" xmlns:w16cex="http://schemas.microsoft.com/office/word/2018/wordml/cex" xmlns:w16cid="http://schemas.microsoft.com/office/word/2016/wordml/cid" xmlns:w16="http://schemas.microsoft.com/office/word/2018/wordml" xmlns:w16du="http://schemas.microsoft.com/office/word/2023/wordml/word16du" xmlns:w16sdtdh="http://schemas.microsoft.com/office/word/2020/wordml/sdtdatahash" xmlns:w16sdtfl="http://schemas.microsoft.com/office/word/2024/wordml/sdtformatlock" xmlns:w16se="http://schemas.microsoft.com/office/word/2015/wordml/symex" xmlns:wpg="http://schemas.microsoft.com/office/word/2010/wordprocessingGroup" xmlns:wpi="http://schemas.microsoft.com/office/word/2010/wordprocessingInk" xmlns:wne="http://schemas.microsoft.com/office/word/2006/wordml" xmlns:wps="http://schemas.microsoft.com/office/word/2010/wordprocessingShape" mc:Ignorable="w14 w15 w16se w16cid w16 w16cex w16sdtdh w16sdtfl w16du wp14">
   <w:footnote w:type="separator" w:id="-1">
     <w:p>
       <w:pPr>
@@ -6186,7 +8869,7 @@
 </file>
 
 <file path=word/numbering.xml><?xml version="1.0" encoding="utf-8"?>
-<w:numbering xmlns:wpc="http://schemas.microsoft.com/office/word/2010/wordprocessingCanvas" xmlns:cx="http://schemas.microsoft.com/office/drawing/2014/chartex" xmlns:cx1="http://schemas.microsoft.com/office/drawing/2015/9/8/chartex" xmlns:cx2="http://schemas.microsoft.com/office/drawing/2015/10/21/chartex" xmlns:cx3="http://schemas.microsoft.com/office/drawing/2016/5/9/chartex" xmlns:cx4="http://schemas.microsoft.com/office/drawing/2016/5/10/chartex" xmlns:cx5="http://schemas.microsoft.com/office/drawing/2016/5/11/chartex" xmlns:cx6="http://schemas.microsoft.com/office/drawing/2016/5/12/chartex" xmlns:cx7="http://schemas.microsoft.com/office/drawing/2016/5/13/chartex" xmlns:cx8="http://schemas.microsoft.com/office/drawing/2016/5/14/chartex" xmlns:mc="http://schemas.openxmlformats.org/markup-compatibility/2006" xmlns:aink="http://schemas.microsoft.com/office/drawing/2016/ink" xmlns:am3d="http://schemas.microsoft.com/office/drawing/2017/model3d" xmlns:o="urn:schemas-microsoft-com:office:office" xmlns:oel="http://schemas.microsoft.com/office/2019/extlst" xmlns:r="http://schemas.openxmlformats.org/officeDocument/2006/relationships" xmlns:m="http://schemas.openxmlformats.org/officeDocument/2006/math" xmlns:v="urn:schemas-microsoft-com:vml" xmlns:wp14="http://schemas.microsoft.com/office/word/2010/wordprocessingDrawing" xmlns:wp="http://schemas.openxmlformats.org/drawingml/2006/wordprocessingDrawing" xmlns:w10="urn:schemas-microsoft-com:office:word" xmlns:w="http://schemas.openxmlformats.org/wordprocessingml/2006/main" xmlns:w14="http://schemas.microsoft.com/office/word/2010/wordml" xmlns:w15="http://schemas.microsoft.com/office/word/2012/wordml" xmlns:w16cex="http://schemas.microsoft.com/office/word/2018/wordml/cex" xmlns:w16cid="http://schemas.microsoft.com/office/word/2016/wordml/cid" xmlns:w16="http://schemas.microsoft.com/office/word/2018/wordml" xmlns:w16du="http://schemas.microsoft.com/office/word/2023/wordml/word16du" xmlns:w16sdtdh="http://schemas.microsoft.com/office/word/2020/wordml/sdtdatahash" xmlns:w16se="http://schemas.microsoft.com/office/word/2015/wordml/symex" xmlns:wpg="http://schemas.microsoft.com/office/word/2010/wordprocessingGroup" xmlns:wpi="http://schemas.microsoft.com/office/word/2010/wordprocessingInk" xmlns:wne="http://schemas.microsoft.com/office/word/2006/wordml" xmlns:wps="http://schemas.microsoft.com/office/word/2010/wordprocessingShape" mc:Ignorable="w14 w15 w16se w16cid w16 w16cex w16sdtdh w16du wp14">
+<w:numbering xmlns:wpc="http://schemas.microsoft.com/office/word/2010/wordprocessingCanvas" xmlns:cx="http://schemas.microsoft.com/office/drawing/2014/chartex" xmlns:cx1="http://schemas.microsoft.com/office/drawing/2015/9/8/chartex" xmlns:cx2="http://schemas.microsoft.com/office/drawing/2015/10/21/chartex" xmlns:cx3="http://schemas.microsoft.com/office/drawing/2016/5/9/chartex" xmlns:cx4="http://schemas.microsoft.com/office/drawing/2016/5/10/chartex" xmlns:cx5="http://schemas.microsoft.com/office/drawing/2016/5/11/chartex" xmlns:cx6="http://schemas.microsoft.com/office/drawing/2016/5/12/chartex" xmlns:cx7="http://schemas.microsoft.com/office/drawing/2016/5/13/chartex" xmlns:cx8="http://schemas.microsoft.com/office/drawing/2016/5/14/chartex" xmlns:mc="http://schemas.openxmlformats.org/markup-compatibility/2006" xmlns:aink="http://schemas.microsoft.com/office/drawing/2016/ink" xmlns:am3d="http://schemas.microsoft.com/office/drawing/2017/model3d" xmlns:o="urn:schemas-microsoft-com:office:office" xmlns:oel="http://schemas.microsoft.com/office/2019/extlst" xmlns:r="http://schemas.openxmlformats.org/officeDocument/2006/relationships" xmlns:m="http://schemas.openxmlformats.org/officeDocument/2006/math" xmlns:v="urn:schemas-microsoft-com:vml" xmlns:wp14="http://schemas.microsoft.com/office/word/2010/wordprocessingDrawing" xmlns:wp="http://schemas.openxmlformats.org/drawingml/2006/wordprocessingDrawing" xmlns:w10="urn:schemas-microsoft-com:office:word" xmlns:w="http://schemas.openxmlformats.org/wordprocessingml/2006/main" xmlns:w14="http://schemas.microsoft.com/office/word/2010/wordml" xmlns:w15="http://schemas.microsoft.com/office/word/2012/wordml" xmlns:w16cex="http://schemas.microsoft.com/office/word/2018/wordml/cex" xmlns:w16cid="http://schemas.microsoft.com/office/word/2016/wordml/cid" xmlns:w16="http://schemas.microsoft.com/office/word/2018/wordml" xmlns:w16du="http://schemas.microsoft.com/office/word/2023/wordml/word16du" xmlns:w16sdtdh="http://schemas.microsoft.com/office/word/2020/wordml/sdtdatahash" xmlns:w16sdtfl="http://schemas.microsoft.com/office/word/2024/wordml/sdtformatlock" xmlns:w16se="http://schemas.microsoft.com/office/word/2015/wordml/symex" xmlns:wpg="http://schemas.microsoft.com/office/word/2010/wordprocessingGroup" xmlns:wpi="http://schemas.microsoft.com/office/word/2010/wordprocessingInk" xmlns:wne="http://schemas.microsoft.com/office/word/2006/wordml" xmlns:wps="http://schemas.microsoft.com/office/word/2010/wordprocessingShape" mc:Ignorable="w14 w15 w16se w16cid w16 w16cex w16sdtdh w16sdtfl w16du wp14">
   <w:abstractNum w:abstractNumId="0" w15:restartNumberingAfterBreak="0">
     <w:nsid w:val="064B29F4"/>
     <w:multiLevelType w:val="hybridMultilevel"/>
@@ -7835,7 +10518,7 @@
 </file>
 
 <file path=word/styles.xml><?xml version="1.0" encoding="utf-8"?>
-<w:styles xmlns:mc="http://schemas.openxmlformats.org/markup-compatibility/2006" xmlns:r="http://schemas.openxmlformats.org/officeDocument/2006/relationships" xmlns:w="http://schemas.openxmlformats.org/wordprocessingml/2006/main" xmlns:w14="http://schemas.microsoft.com/office/word/2010/wordml" xmlns:w15="http://schemas.microsoft.com/office/word/2012/wordml" xmlns:w16cex="http://schemas.microsoft.com/office/word/2018/wordml/cex" xmlns:w16cid="http://schemas.microsoft.com/office/word/2016/wordml/cid" xmlns:w16="http://schemas.microsoft.com/office/word/2018/wordml" xmlns:w16du="http://schemas.microsoft.com/office/word/2023/wordml/word16du" xmlns:w16sdtdh="http://schemas.microsoft.com/office/word/2020/wordml/sdtdatahash" xmlns:w16se="http://schemas.microsoft.com/office/word/2015/wordml/symex" mc:Ignorable="w14 w15 w16se w16cid w16 w16cex w16sdtdh w16du">
+<w:styles xmlns:mc="http://schemas.openxmlformats.org/markup-compatibility/2006" xmlns:r="http://schemas.openxmlformats.org/officeDocument/2006/relationships" xmlns:w="http://schemas.openxmlformats.org/wordprocessingml/2006/main" xmlns:w14="http://schemas.microsoft.com/office/word/2010/wordml" xmlns:w15="http://schemas.microsoft.com/office/word/2012/wordml" xmlns:w16cex="http://schemas.microsoft.com/office/word/2018/wordml/cex" xmlns:w16cid="http://schemas.microsoft.com/office/word/2016/wordml/cid" xmlns:w16="http://schemas.microsoft.com/office/word/2018/wordml" xmlns:w16du="http://schemas.microsoft.com/office/word/2023/wordml/word16du" xmlns:w16sdtdh="http://schemas.microsoft.com/office/word/2020/wordml/sdtdatahash" xmlns:w16sdtfl="http://schemas.microsoft.com/office/word/2024/wordml/sdtformatlock" xmlns:w16se="http://schemas.microsoft.com/office/word/2015/wordml/symex" mc:Ignorable="w14 w15 w16se w16cid w16 w16cex w16sdtdh w16sdtfl w16du">
   <w:docDefaults>
     <w:rPrDefault>
       <w:rPr>

</xml_diff>